<commit_message>
Roles and Some Functionality added
</commit_message>
<xml_diff>
--- a/MeHungry.docx
+++ b/MeHungry.docx
@@ -2,6 +2,554 @@
 <file path=word/document.xml><?xml version="1.0" encoding="utf-8"?>
 <w:document xmlns:ve="http://schemas.openxmlformats.org/markup-compatibility/2006" xmlns:o="urn:schemas-microsoft-com:office:office" xmlns:r="http://schemas.openxmlformats.org/officeDocument/2006/relationships" xmlns:m="http://schemas.openxmlformats.org/officeDocument/2006/math" xmlns:v="urn:schemas-microsoft-com:vml" xmlns:wp="http://schemas.openxmlformats.org/drawingml/2006/wordprocessingDrawing" xmlns:w10="urn:schemas-microsoft-com:office:word" xmlns:w="http://schemas.openxmlformats.org/wordprocessingml/2006/main" xmlns:wne="http://schemas.microsoft.com/office/word/2006/wordml">
   <w:body>
+    <w:p>
+      <w:pPr>
+        <w:pStyle w:val="CommentText"/>
+        <w:rPr>
+          <w:rFonts w:cs="Arial"/>
+          <w:sz w:val="52"/>
+        </w:rPr>
+      </w:pPr>
+    </w:p>
+    <w:p>
+      <w:pPr>
+        <w:pStyle w:val="CommentText"/>
+        <w:rPr>
+          <w:rFonts w:cs="Arial"/>
+          <w:sz w:val="52"/>
+        </w:rPr>
+      </w:pPr>
+    </w:p>
+    <w:p>
+      <w:pPr>
+        <w:pStyle w:val="CommentText"/>
+        <w:rPr>
+          <w:rFonts w:cs="Arial"/>
+          <w:sz w:val="52"/>
+        </w:rPr>
+      </w:pPr>
+    </w:p>
+    <w:p>
+      <w:pPr>
+        <w:pStyle w:val="CommentText"/>
+        <w:rPr>
+          <w:rFonts w:cs="Arial"/>
+          <w:sz w:val="52"/>
+        </w:rPr>
+      </w:pPr>
+    </w:p>
+    <w:p>
+      <w:pPr>
+        <w:pStyle w:val="CommentText"/>
+        <w:rPr>
+          <w:rFonts w:asciiTheme="majorHAnsi" w:hAnsiTheme="majorHAnsi" w:cs="Arial"/>
+          <w:sz w:val="52"/>
+        </w:rPr>
+      </w:pPr>
+      <w:r>
+        <w:rPr>
+          <w:rFonts w:cs="Arial"/>
+          <w:noProof/>
+          <w:sz w:val="52"/>
+          <w:lang w:val="en-US"/>
+        </w:rPr>
+        <w:drawing>
+          <wp:inline distT="0" distB="0" distL="0" distR="0">
+            <wp:extent cx="1165676" cy="980237"/>
+            <wp:effectExtent l="19050" t="0" r="0" b="0"/>
+            <wp:docPr id="2" name="Picture 1" descr="C:\Users\lenovo\Pictures\logo.png"/>
+            <wp:cNvGraphicFramePr>
+              <a:graphicFrameLocks xmlns:a="http://schemas.openxmlformats.org/drawingml/2006/main" noChangeAspect="1"/>
+            </wp:cNvGraphicFramePr>
+            <a:graphic xmlns:a="http://schemas.openxmlformats.org/drawingml/2006/main">
+              <a:graphicData uri="http://schemas.openxmlformats.org/drawingml/2006/picture">
+                <pic:pic xmlns:pic="http://schemas.openxmlformats.org/drawingml/2006/picture">
+                  <pic:nvPicPr>
+                    <pic:cNvPr id="0" name="Picture 1" descr="C:\Users\lenovo\Pictures\logo.png"/>
+                    <pic:cNvPicPr>
+                      <a:picLocks noChangeAspect="1" noChangeArrowheads="1"/>
+                    </pic:cNvPicPr>
+                  </pic:nvPicPr>
+                  <pic:blipFill>
+                    <a:blip r:embed="rId6" cstate="print"/>
+                    <a:srcRect/>
+                    <a:stretch>
+                      <a:fillRect/>
+                    </a:stretch>
+                  </pic:blipFill>
+                  <pic:spPr bwMode="auto">
+                    <a:xfrm>
+                      <a:off x="0" y="0"/>
+                      <a:ext cx="1165650" cy="980215"/>
+                    </a:xfrm>
+                    <a:prstGeom prst="rect">
+                      <a:avLst/>
+                    </a:prstGeom>
+                    <a:noFill/>
+                    <a:ln w="9525">
+                      <a:noFill/>
+                      <a:miter lim="800000"/>
+                      <a:headEnd/>
+                      <a:tailEnd/>
+                    </a:ln>
+                  </pic:spPr>
+                </pic:pic>
+              </a:graphicData>
+            </a:graphic>
+          </wp:inline>
+        </w:drawing>
+      </w:r>
+    </w:p>
+    <w:p>
+      <w:pPr>
+        <w:pStyle w:val="CommentText"/>
+        <w:rPr>
+          <w:rFonts w:asciiTheme="majorHAnsi" w:hAnsiTheme="majorHAnsi" w:cs="Arial"/>
+          <w:sz w:val="52"/>
+        </w:rPr>
+      </w:pPr>
+      <w:r>
+        <w:rPr>
+          <w:rFonts w:asciiTheme="majorHAnsi" w:hAnsiTheme="majorHAnsi" w:cs="Arial"/>
+          <w:sz w:val="52"/>
+        </w:rPr>
+        <w:t>MeHungry</w:t>
+      </w:r>
+    </w:p>
+    <w:p>
+      <w:pPr>
+        <w:pStyle w:val="CommentText"/>
+        <w:rPr>
+          <w:rFonts w:asciiTheme="majorHAnsi" w:hAnsiTheme="majorHAnsi" w:cs="Arial"/>
+          <w:sz w:val="36"/>
+        </w:rPr>
+      </w:pPr>
+      <w:r>
+        <w:rPr>
+          <w:rFonts w:asciiTheme="majorHAnsi" w:hAnsiTheme="majorHAnsi" w:cs="Arial"/>
+          <w:sz w:val="36"/>
+        </w:rPr>
+        <w:t>Use Case Document</w:t>
+      </w:r>
+    </w:p>
+    <w:p>
+      <w:pPr>
+        <w:pStyle w:val="CommentText"/>
+        <w:rPr>
+          <w:rFonts w:asciiTheme="majorHAnsi" w:hAnsiTheme="majorHAnsi" w:cs="Arial"/>
+          <w:sz w:val="36"/>
+        </w:rPr>
+      </w:pPr>
+    </w:p>
+    <w:p>
+      <w:pPr>
+        <w:pStyle w:val="CommentText"/>
+        <w:rPr>
+          <w:rFonts w:cs="Arial"/>
+        </w:rPr>
+      </w:pPr>
+    </w:p>
+    <w:p>
+      <w:pPr>
+        <w:pStyle w:val="CommentText"/>
+        <w:rPr>
+          <w:rFonts w:cs="Arial"/>
+        </w:rPr>
+      </w:pPr>
+    </w:p>
+    <w:p>
+      <w:pPr>
+        <w:pStyle w:val="CommentText"/>
+        <w:rPr>
+          <w:rFonts w:cs="Arial"/>
+        </w:rPr>
+      </w:pPr>
+    </w:p>
+    <w:p>
+      <w:pPr>
+        <w:pStyle w:val="CommentText"/>
+        <w:rPr>
+          <w:rFonts w:cs="Arial"/>
+        </w:rPr>
+      </w:pPr>
+    </w:p>
+    <w:p>
+      <w:pPr>
+        <w:pStyle w:val="CommentText"/>
+        <w:rPr>
+          <w:rFonts w:cs="Arial"/>
+        </w:rPr>
+      </w:pPr>
+    </w:p>
+    <w:p>
+      <w:pPr>
+        <w:pStyle w:val="CommentText"/>
+        <w:rPr>
+          <w:rFonts w:cs="Arial"/>
+        </w:rPr>
+      </w:pPr>
+    </w:p>
+    <w:p>
+      <w:pPr>
+        <w:pStyle w:val="CommentText"/>
+        <w:rPr>
+          <w:rFonts w:cs="Arial"/>
+        </w:rPr>
+      </w:pPr>
+    </w:p>
+    <w:p>
+      <w:pPr>
+        <w:pStyle w:val="CommentText"/>
+        <w:rPr>
+          <w:rFonts w:cs="Arial"/>
+        </w:rPr>
+      </w:pPr>
+    </w:p>
+    <w:p>
+      <w:pPr>
+        <w:pStyle w:val="CommentText"/>
+        <w:rPr>
+          <w:rFonts w:cs="Arial"/>
+        </w:rPr>
+      </w:pPr>
+    </w:p>
+    <w:p>
+      <w:pPr>
+        <w:pStyle w:val="CommentText"/>
+        <w:rPr>
+          <w:rFonts w:cs="Arial"/>
+        </w:rPr>
+      </w:pPr>
+    </w:p>
+    <w:p>
+      <w:pPr>
+        <w:pStyle w:val="CommentText"/>
+        <w:rPr>
+          <w:rFonts w:cs="Arial"/>
+        </w:rPr>
+      </w:pPr>
+    </w:p>
+    <w:p>
+      <w:pPr>
+        <w:jc w:val="both"/>
+        <w:rPr>
+          <w:sz w:val="24"/>
+          <w:szCs w:val="24"/>
+          <w:u w:val="single"/>
+        </w:rPr>
+      </w:pPr>
+      <w:r>
+        <w:rPr>
+          <w:sz w:val="24"/>
+          <w:szCs w:val="24"/>
+          <w:u w:val="single"/>
+        </w:rPr>
+        <w:lastRenderedPageBreak/>
+        <w:t>Revision History</w:t>
+      </w:r>
+    </w:p>
+    <w:p>
+      <w:pPr>
+        <w:jc w:val="both"/>
+      </w:pPr>
+      <w:r>
+        <w:t>Please keep the latest version on top</w:t>
+      </w:r>
+    </w:p>
+    <w:tbl>
+      <w:tblPr>
+        <w:tblW w:w="0" w:type="auto"/>
+        <w:tblInd w:w="266" w:type="dxa"/>
+        <w:tblBorders>
+          <w:top w:val="single" w:sz="2" w:space="0" w:color="808080"/>
+          <w:left w:val="single" w:sz="2" w:space="0" w:color="808080"/>
+          <w:bottom w:val="single" w:sz="2" w:space="0" w:color="808080"/>
+          <w:right w:val="single" w:sz="2" w:space="0" w:color="808080"/>
+          <w:insideH w:val="single" w:sz="2" w:space="0" w:color="808080"/>
+          <w:insideV w:val="single" w:sz="2" w:space="0" w:color="808080"/>
+        </w:tblBorders>
+        <w:tblCellMar>
+          <w:left w:w="86" w:type="dxa"/>
+          <w:right w:w="86" w:type="dxa"/>
+        </w:tblCellMar>
+        <w:tblLook w:val="01E0"/>
+      </w:tblPr>
+      <w:tblGrid>
+        <w:gridCol w:w="539"/>
+        <w:gridCol w:w="2341"/>
+        <w:gridCol w:w="1620"/>
+        <w:gridCol w:w="2030"/>
+        <w:gridCol w:w="1216"/>
+        <w:gridCol w:w="1520"/>
+      </w:tblGrid>
+      <w:tr>
+        <w:tc>
+          <w:tcPr>
+            <w:tcW w:w="539" w:type="dxa"/>
+            <w:shd w:val="clear" w:color="auto" w:fill="BFBFBF"/>
+            <w:vAlign w:val="center"/>
+          </w:tcPr>
+          <w:p>
+            <w:pPr>
+              <w:jc w:val="both"/>
+            </w:pPr>
+            <w:r>
+              <w:t>Ver.</w:t>
+            </w:r>
+          </w:p>
+        </w:tc>
+        <w:tc>
+          <w:tcPr>
+            <w:tcW w:w="2341" w:type="dxa"/>
+            <w:shd w:val="clear" w:color="auto" w:fill="BFBFBF"/>
+            <w:vAlign w:val="center"/>
+          </w:tcPr>
+          <w:p>
+            <w:pPr>
+              <w:jc w:val="both"/>
+            </w:pPr>
+            <w:r>
+              <w:t>Change Description</w:t>
+            </w:r>
+          </w:p>
+        </w:tc>
+        <w:tc>
+          <w:tcPr>
+            <w:tcW w:w="1620" w:type="dxa"/>
+            <w:shd w:val="clear" w:color="auto" w:fill="BFBFBF"/>
+            <w:vAlign w:val="center"/>
+          </w:tcPr>
+          <w:p>
+            <w:pPr>
+              <w:jc w:val="both"/>
+            </w:pPr>
+            <w:r>
+              <w:t>Sections</w:t>
+            </w:r>
+          </w:p>
+        </w:tc>
+        <w:tc>
+          <w:tcPr>
+            <w:tcW w:w="2030" w:type="dxa"/>
+            <w:shd w:val="clear" w:color="auto" w:fill="BFBFBF"/>
+            <w:vAlign w:val="center"/>
+          </w:tcPr>
+          <w:p>
+            <w:pPr>
+              <w:jc w:val="both"/>
+            </w:pPr>
+            <w:r>
+              <w:t>Date</w:t>
+            </w:r>
+          </w:p>
+        </w:tc>
+        <w:tc>
+          <w:tcPr>
+            <w:tcW w:w="1216" w:type="dxa"/>
+            <w:shd w:val="clear" w:color="auto" w:fill="BFBFBF"/>
+            <w:vAlign w:val="center"/>
+          </w:tcPr>
+          <w:p>
+            <w:pPr>
+              <w:jc w:val="both"/>
+            </w:pPr>
+            <w:r>
+              <w:t>Author</w:t>
+            </w:r>
+          </w:p>
+        </w:tc>
+        <w:tc>
+          <w:tcPr>
+            <w:tcW w:w="1520" w:type="dxa"/>
+            <w:shd w:val="clear" w:color="auto" w:fill="BFBFBF"/>
+            <w:vAlign w:val="center"/>
+          </w:tcPr>
+          <w:p>
+            <w:pPr>
+              <w:jc w:val="both"/>
+            </w:pPr>
+            <w:r>
+              <w:t>Reviewer</w:t>
+            </w:r>
+          </w:p>
+        </w:tc>
+      </w:tr>
+      <w:tr>
+        <w:tc>
+          <w:tcPr>
+            <w:tcW w:w="539" w:type="dxa"/>
+            <w:shd w:val="clear" w:color="auto" w:fill="auto"/>
+            <w:vAlign w:val="center"/>
+          </w:tcPr>
+          <w:p>
+            <w:pPr>
+              <w:jc w:val="both"/>
+            </w:pPr>
+            <w:r>
+              <w:t>1.0</w:t>
+            </w:r>
+          </w:p>
+        </w:tc>
+        <w:tc>
+          <w:tcPr>
+            <w:tcW w:w="2341" w:type="dxa"/>
+            <w:shd w:val="clear" w:color="auto" w:fill="auto"/>
+            <w:vAlign w:val="center"/>
+          </w:tcPr>
+          <w:p>
+            <w:pPr>
+              <w:jc w:val="both"/>
+            </w:pPr>
+            <w:r>
+              <w:t>Initial Commit</w:t>
+            </w:r>
+          </w:p>
+        </w:tc>
+        <w:tc>
+          <w:tcPr>
+            <w:tcW w:w="1620" w:type="dxa"/>
+            <w:shd w:val="clear" w:color="auto" w:fill="auto"/>
+            <w:vAlign w:val="center"/>
+          </w:tcPr>
+          <w:p>
+            <w:pPr>
+              <w:jc w:val="both"/>
+            </w:pPr>
+          </w:p>
+        </w:tc>
+        <w:tc>
+          <w:tcPr>
+            <w:tcW w:w="2030" w:type="dxa"/>
+            <w:shd w:val="clear" w:color="auto" w:fill="auto"/>
+            <w:vAlign w:val="center"/>
+          </w:tcPr>
+          <w:p>
+            <w:pPr>
+              <w:jc w:val="both"/>
+            </w:pPr>
+            <w:r>
+              <w:t>28</w:t>
+            </w:r>
+            <w:r>
+              <w:rPr>
+                <w:vertAlign w:val="superscript"/>
+              </w:rPr>
+              <w:t>th</w:t>
+            </w:r>
+            <w:r>
+              <w:t xml:space="preserve"> </w:t>
+            </w:r>
+            <w:r>
+              <w:t>Aug 2016</w:t>
+            </w:r>
+          </w:p>
+        </w:tc>
+        <w:tc>
+          <w:tcPr>
+            <w:tcW w:w="1216" w:type="dxa"/>
+            <w:shd w:val="clear" w:color="auto" w:fill="auto"/>
+            <w:vAlign w:val="center"/>
+          </w:tcPr>
+          <w:p>
+            <w:pPr>
+              <w:jc w:val="both"/>
+            </w:pPr>
+            <w:r>
+              <w:t>Gouravmoy Mohanty</w:t>
+            </w:r>
+            <w:r>
+              <w:t>, Saswat Panigrahi</w:t>
+            </w:r>
+          </w:p>
+        </w:tc>
+        <w:tc>
+          <w:tcPr>
+            <w:tcW w:w="1520" w:type="dxa"/>
+            <w:shd w:val="clear" w:color="auto" w:fill="auto"/>
+            <w:vAlign w:val="center"/>
+          </w:tcPr>
+          <w:p>
+            <w:pPr>
+              <w:jc w:val="both"/>
+            </w:pPr>
+          </w:p>
+        </w:tc>
+      </w:tr>
+      <w:tr>
+        <w:tc>
+          <w:tcPr>
+            <w:tcW w:w="539" w:type="dxa"/>
+            <w:shd w:val="clear" w:color="auto" w:fill="auto"/>
+            <w:vAlign w:val="center"/>
+          </w:tcPr>
+          <w:p>
+            <w:pPr>
+              <w:jc w:val="both"/>
+            </w:pPr>
+          </w:p>
+        </w:tc>
+        <w:tc>
+          <w:tcPr>
+            <w:tcW w:w="2341" w:type="dxa"/>
+            <w:shd w:val="clear" w:color="auto" w:fill="auto"/>
+            <w:vAlign w:val="center"/>
+          </w:tcPr>
+          <w:p>
+            <w:pPr>
+              <w:jc w:val="both"/>
+            </w:pPr>
+          </w:p>
+        </w:tc>
+        <w:tc>
+          <w:tcPr>
+            <w:tcW w:w="1620" w:type="dxa"/>
+            <w:shd w:val="clear" w:color="auto" w:fill="auto"/>
+            <w:vAlign w:val="center"/>
+          </w:tcPr>
+          <w:p>
+            <w:pPr>
+              <w:jc w:val="both"/>
+            </w:pPr>
+          </w:p>
+        </w:tc>
+        <w:tc>
+          <w:tcPr>
+            <w:tcW w:w="2030" w:type="dxa"/>
+            <w:shd w:val="clear" w:color="auto" w:fill="auto"/>
+            <w:vAlign w:val="center"/>
+          </w:tcPr>
+          <w:p>
+            <w:pPr>
+              <w:jc w:val="both"/>
+            </w:pPr>
+          </w:p>
+        </w:tc>
+        <w:tc>
+          <w:tcPr>
+            <w:tcW w:w="1216" w:type="dxa"/>
+            <w:shd w:val="clear" w:color="auto" w:fill="auto"/>
+            <w:vAlign w:val="center"/>
+          </w:tcPr>
+          <w:p>
+            <w:pPr>
+              <w:jc w:val="both"/>
+            </w:pPr>
+          </w:p>
+        </w:tc>
+        <w:tc>
+          <w:tcPr>
+            <w:tcW w:w="1520" w:type="dxa"/>
+            <w:shd w:val="clear" w:color="auto" w:fill="auto"/>
+            <w:vAlign w:val="center"/>
+          </w:tcPr>
+          <w:p>
+            <w:pPr>
+              <w:jc w:val="both"/>
+            </w:pPr>
+          </w:p>
+        </w:tc>
+      </w:tr>
+    </w:tbl>
     <w:p>
       <w:pPr>
         <w:pStyle w:val="CommentText"/>
@@ -391,6 +939,56 @@
     </w:p>
     <w:p>
       <w:pPr>
+        <w:jc w:val="both"/>
+      </w:pPr>
+    </w:p>
+    <w:p>
+      <w:pPr>
+        <w:jc w:val="both"/>
+      </w:pPr>
+    </w:p>
+    <w:p>
+      <w:pPr>
+        <w:jc w:val="both"/>
+      </w:pPr>
+    </w:p>
+    <w:p>
+      <w:pPr>
+        <w:jc w:val="both"/>
+      </w:pPr>
+    </w:p>
+    <w:p>
+      <w:pPr>
+        <w:jc w:val="both"/>
+      </w:pPr>
+    </w:p>
+    <w:p>
+      <w:pPr>
+        <w:jc w:val="both"/>
+      </w:pPr>
+    </w:p>
+    <w:p>
+      <w:pPr>
+        <w:jc w:val="both"/>
+      </w:pPr>
+    </w:p>
+    <w:p>
+      <w:pPr>
+        <w:jc w:val="both"/>
+      </w:pPr>
+    </w:p>
+    <w:p>
+      <w:pPr>
+        <w:jc w:val="both"/>
+      </w:pPr>
+    </w:p>
+    <w:p>
+      <w:pPr>
+        <w:jc w:val="both"/>
+      </w:pPr>
+    </w:p>
+    <w:p>
+      <w:pPr>
         <w:pStyle w:val="Heading1"/>
         <w:pBdr>
           <w:top w:val="single" w:sz="48" w:space="3" w:color="FFFFFF"/>
@@ -410,12 +1008,15 @@
           <w:u w:val="single"/>
         </w:rPr>
       </w:pPr>
+      <w:bookmarkStart w:id="0" w:name="_Access_Control"/>
+      <w:bookmarkEnd w:id="0"/>
       <w:r>
         <w:rPr>
           <w:rFonts w:cs="Arial"/>
           <w:b/>
           <w:u w:val="single"/>
         </w:rPr>
+        <w:lastRenderedPageBreak/>
         <w:t>Access Control</w:t>
       </w:r>
     </w:p>
@@ -753,84 +1354,84 @@
         <w:jc w:val="both"/>
       </w:pPr>
       <w:r>
+        <w:t xml:space="preserve">By default Restaurant Super admin is a manager. </w:t>
+      </w:r>
+    </w:p>
+    <w:p>
+      <w:pPr>
+        <w:pStyle w:val="ListParagraph"/>
+        <w:numPr>
+          <w:ilvl w:val="0"/>
+          <w:numId w:val="5"/>
+        </w:numPr>
+        <w:jc w:val="both"/>
+      </w:pPr>
+      <w:r>
+        <w:t>He can log in to the web application as well as RMA</w:t>
+      </w:r>
+    </w:p>
+    <w:p>
+      <w:pPr>
+        <w:pStyle w:val="ListParagraph"/>
+        <w:numPr>
+          <w:ilvl w:val="0"/>
+          <w:numId w:val="5"/>
+        </w:numPr>
+        <w:jc w:val="both"/>
+      </w:pPr>
+      <w:r>
+        <w:t>One or more Restaurant managers will be created  by Restaurant Super Admin for a particular restaurant</w:t>
+      </w:r>
+    </w:p>
+    <w:p>
+      <w:pPr>
+        <w:pStyle w:val="ListParagraph"/>
+        <w:numPr>
+          <w:ilvl w:val="0"/>
+          <w:numId w:val="5"/>
+        </w:numPr>
+        <w:jc w:val="both"/>
+      </w:pPr>
+      <w:r>
+        <w:t>He can create/modify cook, waiter and staff for particular restaurants. For creating the cook, waiter and staff, only username,</w:t>
+      </w:r>
+      <w:r>
+        <w:t xml:space="preserve"> password </w:t>
+      </w:r>
+      <w:r>
+        <w:t>is required.</w:t>
+      </w:r>
+    </w:p>
+    <w:p>
+      <w:pPr>
+        <w:pStyle w:val="ListParagraph"/>
+        <w:numPr>
+          <w:ilvl w:val="0"/>
+          <w:numId w:val="5"/>
+        </w:numPr>
+        <w:jc w:val="both"/>
+      </w:pPr>
+      <w:r>
+        <w:t xml:space="preserve">He can view the statistics and analytics of his own restaurant </w:t>
+      </w:r>
+      <w:r>
+        <w:t>i</w:t>
+      </w:r>
+      <w:r>
+        <w:t>n web as well as mobile application</w:t>
+      </w:r>
+    </w:p>
+    <w:p>
+      <w:pPr>
+        <w:pStyle w:val="ListParagraph"/>
+        <w:numPr>
+          <w:ilvl w:val="0"/>
+          <w:numId w:val="5"/>
+        </w:numPr>
+        <w:jc w:val="both"/>
+      </w:pPr>
+      <w:r>
         <w:lastRenderedPageBreak/>
-        <w:t xml:space="preserve">By default Restaurant Super admin is a manager. </w:t>
-      </w:r>
-    </w:p>
-    <w:p>
-      <w:pPr>
-        <w:pStyle w:val="ListParagraph"/>
-        <w:numPr>
-          <w:ilvl w:val="0"/>
-          <w:numId w:val="5"/>
-        </w:numPr>
-        <w:jc w:val="both"/>
-      </w:pPr>
-      <w:r>
-        <w:t>He can log in to the web application as well as RMA</w:t>
-      </w:r>
-    </w:p>
-    <w:p>
-      <w:pPr>
-        <w:pStyle w:val="ListParagraph"/>
-        <w:numPr>
-          <w:ilvl w:val="0"/>
-          <w:numId w:val="5"/>
-        </w:numPr>
-        <w:jc w:val="both"/>
-      </w:pPr>
-      <w:r>
-        <w:t>One or more Restaurant managers will be created  by Restaurant Super Admin for a particular restaurant</w:t>
-      </w:r>
-    </w:p>
-    <w:p>
-      <w:pPr>
-        <w:pStyle w:val="ListParagraph"/>
-        <w:numPr>
-          <w:ilvl w:val="0"/>
-          <w:numId w:val="5"/>
-        </w:numPr>
-        <w:jc w:val="both"/>
-      </w:pPr>
-      <w:r>
-        <w:t>He can create/modify cook, waiter and staff for particular restaurants. For creating the cook, waiter and staff, only username,</w:t>
-      </w:r>
-      <w:r>
-        <w:t xml:space="preserve"> password </w:t>
-      </w:r>
-      <w:r>
-        <w:t>is required.</w:t>
-      </w:r>
-    </w:p>
-    <w:p>
-      <w:pPr>
-        <w:pStyle w:val="ListParagraph"/>
-        <w:numPr>
-          <w:ilvl w:val="0"/>
-          <w:numId w:val="5"/>
-        </w:numPr>
-        <w:jc w:val="both"/>
-      </w:pPr>
-      <w:r>
-        <w:t xml:space="preserve">He can view the statistics and analytics of his own restaurant </w:t>
-      </w:r>
-      <w:r>
-        <w:t>i</w:t>
-      </w:r>
-      <w:r>
-        <w:t>n web as well as mobile application</w:t>
-      </w:r>
-    </w:p>
-    <w:p>
-      <w:pPr>
-        <w:pStyle w:val="ListParagraph"/>
-        <w:numPr>
-          <w:ilvl w:val="0"/>
-          <w:numId w:val="5"/>
-        </w:numPr>
-        <w:jc w:val="both"/>
-      </w:pPr>
-      <w:r>
         <w:t>He can modify/add the roles of a restaurant employee. For example he can give access to a cook of a waiter.</w:t>
       </w:r>
     </w:p>
@@ -1200,7 +1801,6 @@
         <w:jc w:val="both"/>
       </w:pPr>
       <w:r>
-        <w:lastRenderedPageBreak/>
         <w:t xml:space="preserve">After the restaurant manager has been created by the RSA, the manger needs to verify his email id. Only after that he can </w:t>
       </w:r>
       <w:r>
@@ -1299,6 +1899,7 @@
         <w:jc w:val="both"/>
       </w:pPr>
       <w:r>
+        <w:lastRenderedPageBreak/>
         <w:t>He can order on behalf of a customer</w:t>
       </w:r>
     </w:p>
@@ -1374,6 +1975,7 @@
           <w:ilvl w:val="0"/>
           <w:numId w:val="20"/>
         </w:numPr>
+        <w:jc w:val="both"/>
       </w:pPr>
       <w:r>
         <w:t>Waiter can use only the mobile application</w:t>
@@ -1386,6 +1988,7 @@
           <w:ilvl w:val="0"/>
           <w:numId w:val="20"/>
         </w:numPr>
+        <w:jc w:val="both"/>
       </w:pPr>
       <w:r>
         <w:t>Waiter can place order</w:t>
@@ -1398,6 +2001,7 @@
           <w:ilvl w:val="0"/>
           <w:numId w:val="20"/>
         </w:numPr>
+        <w:jc w:val="both"/>
       </w:pPr>
       <w:r>
         <w:t>Waiter can cancel order</w:t>
@@ -1410,6 +2014,7 @@
           <w:ilvl w:val="0"/>
           <w:numId w:val="20"/>
         </w:numPr>
+        <w:jc w:val="both"/>
       </w:pPr>
       <w:r>
         <w:t>He can close an order created by a customer</w:t>
@@ -1422,6 +2027,7 @@
           <w:ilvl w:val="0"/>
           <w:numId w:val="20"/>
         </w:numPr>
+        <w:jc w:val="both"/>
       </w:pPr>
       <w:r>
         <w:t>He can check the status of all orders</w:t>
@@ -1434,6 +2040,7 @@
           <w:ilvl w:val="0"/>
           <w:numId w:val="20"/>
         </w:numPr>
+        <w:jc w:val="both"/>
       </w:pPr>
       <w:r>
         <w:t>He can’t close the payment cycle</w:t>
@@ -1469,6 +2076,7 @@
           <w:ilvl w:val="0"/>
           <w:numId w:val="21"/>
         </w:numPr>
+        <w:jc w:val="both"/>
       </w:pPr>
       <w:r>
         <w:t>Cannot cancel a order</w:t>
@@ -1481,6 +2089,7 @@
           <w:ilvl w:val="0"/>
           <w:numId w:val="21"/>
         </w:numPr>
+        <w:jc w:val="both"/>
       </w:pPr>
       <w:r>
         <w:t>Can change the status of a order</w:t>
@@ -1493,6 +2102,7 @@
           <w:ilvl w:val="0"/>
           <w:numId w:val="21"/>
         </w:numPr>
+        <w:jc w:val="both"/>
       </w:pPr>
       <w:r>
         <w:t>Can provide an estimated time of arrival of food</w:t>
@@ -1501,6 +2111,7 @@
     <w:p>
       <w:pPr>
         <w:pStyle w:val="ListParagraph"/>
+        <w:jc w:val="both"/>
       </w:pPr>
     </w:p>
     <w:p>
@@ -1533,17 +2144,1009 @@
           <w:ilvl w:val="0"/>
           <w:numId w:val="22"/>
         </w:numPr>
-      </w:pPr>
-      <w:r>
-        <w:t>Soma pi read access</w:t>
-      </w:r>
-    </w:p>
-    <w:p>
-      <w:pPr>
-        <w:pStyle w:val="ListParagraph"/>
-      </w:pPr>
-    </w:p>
-    <w:p/>
+        <w:jc w:val="both"/>
+      </w:pPr>
+      <w:r>
+        <w:t xml:space="preserve">Soma </w:t>
+      </w:r>
+      <w:r>
+        <w:t>a</w:t>
+      </w:r>
+      <w:r>
+        <w:t>pi read access</w:t>
+      </w:r>
+    </w:p>
+    <w:p>
+      <w:pPr>
+        <w:pStyle w:val="ListParagraph"/>
+        <w:jc w:val="both"/>
+      </w:pPr>
+    </w:p>
+    <w:p>
+      <w:pPr>
+        <w:pStyle w:val="Heading1"/>
+        <w:pBdr>
+          <w:top w:val="single" w:sz="48" w:space="3" w:color="FFFFFF"/>
+          <w:left w:val="single" w:sz="6" w:space="3" w:color="FFFFFF"/>
+          <w:bottom w:val="single" w:sz="6" w:space="3" w:color="FFFFFF"/>
+        </w:pBdr>
+        <w:shd w:val="clear" w:color="auto" w:fill="FFFFFF"/>
+        <w:tabs>
+          <w:tab w:val="num" w:pos="360"/>
+        </w:tabs>
+        <w:spacing w:before="100" w:after="100" w:afterAutospacing="1" w:line="240" w:lineRule="auto"/>
+        <w:ind w:left="173" w:hanging="173"/>
+        <w:jc w:val="both"/>
+        <w:rPr>
+          <w:rFonts w:cs="Arial"/>
+          <w:b/>
+          <w:u w:val="single"/>
+        </w:rPr>
+      </w:pPr>
+      <w:r>
+        <w:rPr>
+          <w:rFonts w:cs="Arial"/>
+          <w:b/>
+          <w:u w:val="single"/>
+        </w:rPr>
+        <w:t>Use Cases</w:t>
+      </w:r>
+    </w:p>
+    <w:p>
+      <w:pPr>
+        <w:pStyle w:val="Heading1"/>
+        <w:numPr>
+          <w:ilvl w:val="1"/>
+          <w:numId w:val="6"/>
+        </w:numPr>
+        <w:jc w:val="both"/>
+        <w:rPr>
+          <w:b/>
+          <w:sz w:val="24"/>
+          <w:szCs w:val="24"/>
+        </w:rPr>
+      </w:pPr>
+      <w:r>
+        <w:rPr>
+          <w:b/>
+          <w:sz w:val="24"/>
+          <w:szCs w:val="24"/>
+        </w:rPr>
+        <w:t>Restaurant Super Admin Sign Up</w:t>
+      </w:r>
+    </w:p>
+    <w:p>
+      <w:pPr>
+        <w:pStyle w:val="ListParagraph"/>
+        <w:numPr>
+          <w:ilvl w:val="0"/>
+          <w:numId w:val="24"/>
+        </w:numPr>
+        <w:jc w:val="both"/>
+      </w:pPr>
+      <w:r>
+        <w:t xml:space="preserve">New </w:t>
+      </w:r>
+      <w:r>
+        <w:t>restaurant owner</w:t>
+      </w:r>
+      <w:r>
+        <w:t xml:space="preserve"> </w:t>
+      </w:r>
+      <w:r>
+        <w:t>will provide email id</w:t>
+      </w:r>
+      <w:r>
+        <w:t xml:space="preserve">, </w:t>
+      </w:r>
+      <w:r>
+        <w:t>phone number</w:t>
+      </w:r>
+      <w:r>
+        <w:t xml:space="preserve"> and password</w:t>
+      </w:r>
+      <w:r>
+        <w:t xml:space="preserve"> </w:t>
+      </w:r>
+      <w:r>
+        <w:t>for sign up</w:t>
+      </w:r>
+    </w:p>
+    <w:p>
+      <w:pPr>
+        <w:pStyle w:val="ListParagraph"/>
+        <w:numPr>
+          <w:ilvl w:val="0"/>
+          <w:numId w:val="24"/>
+        </w:numPr>
+        <w:jc w:val="both"/>
+      </w:pPr>
+      <w:r>
+        <w:t xml:space="preserve">Once sign up is done, email verification needs to be done. </w:t>
+      </w:r>
+    </w:p>
+    <w:p>
+      <w:pPr>
+        <w:pStyle w:val="ListParagraph"/>
+        <w:numPr>
+          <w:ilvl w:val="0"/>
+          <w:numId w:val="24"/>
+        </w:numPr>
+        <w:jc w:val="both"/>
+      </w:pPr>
+      <w:r>
+        <w:t>Once email verification is done, mobile number verification should happen.</w:t>
+      </w:r>
+    </w:p>
+    <w:p>
+      <w:pPr>
+        <w:pStyle w:val="ListParagraph"/>
+        <w:numPr>
+          <w:ilvl w:val="0"/>
+          <w:numId w:val="24"/>
+        </w:numPr>
+        <w:jc w:val="both"/>
+      </w:pPr>
+      <w:r>
+        <w:t xml:space="preserve">If Email is not verified with in </w:t>
+      </w:r>
+      <w:r>
+        <w:t>24hrs,</w:t>
+      </w:r>
+      <w:r>
+        <w:t xml:space="preserve"> the entry will be deleted from database.</w:t>
+      </w:r>
+    </w:p>
+    <w:p>
+      <w:pPr>
+        <w:pStyle w:val="ListParagraph"/>
+        <w:jc w:val="both"/>
+      </w:pPr>
+    </w:p>
+    <w:p>
+      <w:pPr>
+        <w:pStyle w:val="ListParagraph"/>
+        <w:jc w:val="both"/>
+      </w:pPr>
+    </w:p>
+    <w:p>
+      <w:pPr>
+        <w:pStyle w:val="Heading1"/>
+        <w:numPr>
+          <w:ilvl w:val="1"/>
+          <w:numId w:val="6"/>
+        </w:numPr>
+        <w:jc w:val="both"/>
+        <w:rPr>
+          <w:b/>
+          <w:sz w:val="24"/>
+          <w:szCs w:val="24"/>
+        </w:rPr>
+      </w:pPr>
+      <w:r>
+        <w:rPr>
+          <w:b/>
+          <w:sz w:val="24"/>
+          <w:szCs w:val="24"/>
+        </w:rPr>
+        <w:t>Restaurant Super Admin Login</w:t>
+      </w:r>
+    </w:p>
+    <w:p>
+      <w:pPr>
+        <w:pStyle w:val="ListParagraph"/>
+        <w:numPr>
+          <w:ilvl w:val="0"/>
+          <w:numId w:val="26"/>
+        </w:numPr>
+        <w:jc w:val="both"/>
+      </w:pPr>
+      <w:r>
+        <w:t>Registered RSA should be able to login by giving email Id or phone number and password.</w:t>
+      </w:r>
+    </w:p>
+    <w:p>
+      <w:pPr>
+        <w:pStyle w:val="ListParagraph"/>
+        <w:numPr>
+          <w:ilvl w:val="0"/>
+          <w:numId w:val="26"/>
+        </w:numPr>
+        <w:jc w:val="both"/>
+      </w:pPr>
+      <w:r>
+        <w:t>If email is not verified then show error.</w:t>
+      </w:r>
+    </w:p>
+    <w:p>
+      <w:pPr>
+        <w:pStyle w:val="ListParagraph"/>
+        <w:numPr>
+          <w:ilvl w:val="0"/>
+          <w:numId w:val="26"/>
+        </w:numPr>
+        <w:jc w:val="both"/>
+      </w:pPr>
+      <w:r>
+        <w:t>If email is verified and phone number is not verified, ask the RSA to verify the phone number.</w:t>
+      </w:r>
+    </w:p>
+    <w:p>
+      <w:pPr>
+        <w:pStyle w:val="ListParagraph"/>
+        <w:numPr>
+          <w:ilvl w:val="0"/>
+          <w:numId w:val="26"/>
+        </w:numPr>
+        <w:jc w:val="both"/>
+      </w:pPr>
+      <w:r>
+        <w:t xml:space="preserve">Forgot Password facility should be </w:t>
+      </w:r>
+      <w:r>
+        <w:t>provided, if email is verified.</w:t>
+      </w:r>
+    </w:p>
+    <w:p>
+      <w:pPr>
+        <w:pStyle w:val="ListParagraph"/>
+        <w:numPr>
+          <w:ilvl w:val="0"/>
+          <w:numId w:val="26"/>
+        </w:numPr>
+        <w:jc w:val="both"/>
+      </w:pPr>
+      <w:r>
+        <w:t>Once Logged in RSA can create restaurants.</w:t>
+      </w:r>
+    </w:p>
+    <w:p>
+      <w:pPr>
+        <w:pStyle w:val="ListParagraph"/>
+        <w:ind w:left="630"/>
+        <w:jc w:val="both"/>
+        <w:rPr>
+          <w:b/>
+        </w:rPr>
+      </w:pPr>
+    </w:p>
+    <w:p>
+      <w:pPr>
+        <w:pStyle w:val="Heading1"/>
+        <w:numPr>
+          <w:ilvl w:val="1"/>
+          <w:numId w:val="6"/>
+        </w:numPr>
+        <w:jc w:val="both"/>
+        <w:rPr>
+          <w:b/>
+          <w:sz w:val="24"/>
+          <w:szCs w:val="24"/>
+        </w:rPr>
+      </w:pPr>
+      <w:r>
+        <w:rPr>
+          <w:b/>
+          <w:sz w:val="24"/>
+          <w:szCs w:val="24"/>
+        </w:rPr>
+        <w:lastRenderedPageBreak/>
+        <w:t>Restaurant Creation</w:t>
+      </w:r>
+    </w:p>
+    <w:p>
+      <w:pPr>
+        <w:pStyle w:val="ListParagraph"/>
+        <w:ind w:left="630"/>
+        <w:jc w:val="both"/>
+      </w:pPr>
+      <w:r>
+        <w:t>(In future we will provide personalization for the restaurant app and let the RSA choose what the template and logo for the app)</w:t>
+      </w:r>
+    </w:p>
+    <w:p>
+      <w:pPr>
+        <w:pStyle w:val="ListParagraph"/>
+        <w:numPr>
+          <w:ilvl w:val="0"/>
+          <w:numId w:val="28"/>
+        </w:numPr>
+        <w:jc w:val="both"/>
+      </w:pPr>
+      <w:r>
+        <w:t xml:space="preserve">Once email and phone number is </w:t>
+      </w:r>
+      <w:r>
+        <w:t>verified,</w:t>
+      </w:r>
+      <w:r>
+        <w:t xml:space="preserve"> the RSA can create one or more </w:t>
+      </w:r>
+      <w:r>
+        <w:t>restaurants.</w:t>
+      </w:r>
+    </w:p>
+    <w:p>
+      <w:pPr>
+        <w:pStyle w:val="ListParagraph"/>
+        <w:numPr>
+          <w:ilvl w:val="0"/>
+          <w:numId w:val="28"/>
+        </w:numPr>
+        <w:jc w:val="both"/>
+      </w:pPr>
+      <w:r>
+        <w:t>The Create Restaurant Work Flow</w:t>
+      </w:r>
+    </w:p>
+    <w:p>
+      <w:pPr>
+        <w:pStyle w:val="ListParagraph"/>
+        <w:numPr>
+          <w:ilvl w:val="2"/>
+          <w:numId w:val="5"/>
+        </w:numPr>
+        <w:jc w:val="both"/>
+      </w:pPr>
+      <w:r>
+        <w:t>Name, Address, Location,</w:t>
+      </w:r>
+      <w:r>
+        <w:t xml:space="preserve"> phone number</w:t>
+      </w:r>
+      <w:r>
+        <w:t>. This is a mandatory step.</w:t>
+      </w:r>
+    </w:p>
+    <w:p>
+      <w:pPr>
+        <w:pStyle w:val="ListParagraph"/>
+        <w:numPr>
+          <w:ilvl w:val="1"/>
+          <w:numId w:val="5"/>
+        </w:numPr>
+        <w:jc w:val="both"/>
+      </w:pPr>
+      <w:r>
+        <w:t>Once these fields are given a thumbnail for the restaurant will be created .The RSA clicks on the thumbnail .After that the following steps can be performed.</w:t>
+      </w:r>
+    </w:p>
+    <w:p>
+      <w:pPr>
+        <w:pStyle w:val="ListParagraph"/>
+        <w:numPr>
+          <w:ilvl w:val="2"/>
+          <w:numId w:val="5"/>
+        </w:numPr>
+        <w:jc w:val="both"/>
+      </w:pPr>
+      <w:r>
+        <w:t>Upload Menu</w:t>
+      </w:r>
+      <w:r>
+        <w:t xml:space="preserve">, Here we will provide import menu as csv file or create menu individually.  The csv template to import is also </w:t>
+      </w:r>
+      <w:r>
+        <w:t>being</w:t>
+      </w:r>
+      <w:r>
+        <w:t xml:space="preserve"> provided .This is not a mandatory step. </w:t>
+      </w:r>
+    </w:p>
+    <w:p>
+      <w:pPr>
+        <w:pStyle w:val="ListParagraph"/>
+        <w:numPr>
+          <w:ilvl w:val="2"/>
+          <w:numId w:val="5"/>
+        </w:numPr>
+        <w:jc w:val="both"/>
+      </w:pPr>
+      <w:r>
+        <w:t>Create a manager. By default the RSA is the manager of all the</w:t>
+      </w:r>
+      <w:r>
+        <w:t xml:space="preserve"> restaurants he owns</w:t>
+      </w:r>
+      <w:r>
+        <w:t>. He can add one or more m</w:t>
+      </w:r>
+      <w:r>
+        <w:t>anagers</w:t>
+      </w:r>
+      <w:r>
+        <w:t>. When adding a manager, he has to provide manager’</w:t>
+      </w:r>
+      <w:r>
+        <w:t>s email id, phone number and password</w:t>
+      </w:r>
+      <w:r>
+        <w:t xml:space="preserve">. </w:t>
+      </w:r>
+      <w:r>
+        <w:t xml:space="preserve"> This is not a mandatory step.</w:t>
+      </w:r>
+    </w:p>
+    <w:p>
+      <w:pPr>
+        <w:pStyle w:val="ListParagraph"/>
+        <w:numPr>
+          <w:ilvl w:val="2"/>
+          <w:numId w:val="5"/>
+        </w:numPr>
+        <w:jc w:val="both"/>
+      </w:pPr>
+      <w:r>
+        <w:t xml:space="preserve">Create other staffs like waiters, </w:t>
+      </w:r>
+      <w:r>
+        <w:t>cooks,</w:t>
+      </w:r>
+      <w:r>
+        <w:t xml:space="preserve"> staffs</w:t>
+      </w:r>
+      <w:r>
+        <w:t>. RSA only needs to provide username and password for them. This is not a mandatory step.</w:t>
+      </w:r>
+    </w:p>
+    <w:p>
+      <w:pPr>
+        <w:pStyle w:val="ListParagraph"/>
+        <w:numPr>
+          <w:ilvl w:val="2"/>
+          <w:numId w:val="5"/>
+        </w:numPr>
+        <w:jc w:val="both"/>
+      </w:pPr>
+      <w:r>
+        <w:t>Provide payment details for mon</w:t>
+      </w:r>
+      <w:r>
+        <w:t>itory transaction like pan card</w:t>
+      </w:r>
+      <w:r>
+        <w:t xml:space="preserve">, bank account number.RSA only has the privilege to update these </w:t>
+      </w:r>
+      <w:r>
+        <w:t>fields.</w:t>
+      </w:r>
+      <w:r>
+        <w:t xml:space="preserve"> </w:t>
+      </w:r>
+    </w:p>
+    <w:p>
+      <w:pPr>
+        <w:pStyle w:val="ListParagraph"/>
+        <w:numPr>
+          <w:ilvl w:val="2"/>
+          <w:numId w:val="5"/>
+        </w:numPr>
+        <w:jc w:val="both"/>
+      </w:pPr>
+      <w:r>
+        <w:t xml:space="preserve">The RSA will be able to see the analytics and statistics of </w:t>
+      </w:r>
+      <w:r>
+        <w:t>the entire</w:t>
+      </w:r>
+      <w:r>
+        <w:t xml:space="preserve"> restaurant as well as overall data.</w:t>
+      </w:r>
+    </w:p>
+    <w:p>
+      <w:pPr>
+        <w:pStyle w:val="ListParagraph"/>
+        <w:numPr>
+          <w:ilvl w:val="1"/>
+          <w:numId w:val="5"/>
+        </w:numPr>
+        <w:jc w:val="both"/>
+      </w:pPr>
+      <w:r>
+        <w:t>After the creation of the restaurant, the verification process starts. The verification will be done by MeHungry Admin. Once the verification is complete, QR code/Beacon assignment is to be started.</w:t>
+      </w:r>
+    </w:p>
+    <w:p>
+      <w:pPr>
+        <w:pStyle w:val="Heading1"/>
+        <w:numPr>
+          <w:ilvl w:val="1"/>
+          <w:numId w:val="6"/>
+        </w:numPr>
+        <w:jc w:val="both"/>
+        <w:rPr>
+          <w:b/>
+          <w:sz w:val="24"/>
+          <w:szCs w:val="24"/>
+        </w:rPr>
+      </w:pPr>
+      <w:r>
+        <w:rPr>
+          <w:b/>
+          <w:sz w:val="24"/>
+          <w:szCs w:val="24"/>
+        </w:rPr>
+        <w:t>Restaurant Manager Login</w:t>
+      </w:r>
+    </w:p>
+    <w:p>
+      <w:pPr>
+        <w:pStyle w:val="ListParagraph"/>
+        <w:numPr>
+          <w:ilvl w:val="2"/>
+          <w:numId w:val="6"/>
+        </w:numPr>
+        <w:jc w:val="both"/>
+      </w:pPr>
+      <w:r>
+        <w:t>Web Application Part</w:t>
+      </w:r>
+      <w:r>
+        <w:t xml:space="preserve"> </w:t>
+      </w:r>
+    </w:p>
+    <w:p>
+      <w:pPr>
+        <w:pStyle w:val="ListParagraph"/>
+        <w:numPr>
+          <w:ilvl w:val="2"/>
+          <w:numId w:val="5"/>
+        </w:numPr>
+        <w:jc w:val="both"/>
+      </w:pPr>
+      <w:r>
+        <w:t>RM can login after his email has been verified</w:t>
+      </w:r>
+    </w:p>
+    <w:p>
+      <w:pPr>
+        <w:pStyle w:val="ListParagraph"/>
+        <w:numPr>
+          <w:ilvl w:val="2"/>
+          <w:numId w:val="5"/>
+        </w:numPr>
+        <w:jc w:val="both"/>
+      </w:pPr>
+      <w:r>
+        <w:t>The manager can see all the details of the restaurant/s he is the manager of. He cannot see the restaurants in which he is not the manager.</w:t>
+      </w:r>
+    </w:p>
+    <w:p>
+      <w:pPr>
+        <w:pStyle w:val="ListParagraph"/>
+        <w:numPr>
+          <w:ilvl w:val="2"/>
+          <w:numId w:val="5"/>
+        </w:numPr>
+        <w:jc w:val="both"/>
+      </w:pPr>
+      <w:r>
+        <w:t xml:space="preserve">Upload Menu, Here we will provide import menu as csv file or create menu individually.  The csv template to import is also being provided .This is not a mandatory step. </w:t>
+      </w:r>
+    </w:p>
+    <w:p>
+      <w:pPr>
+        <w:pStyle w:val="ListParagraph"/>
+        <w:numPr>
+          <w:ilvl w:val="2"/>
+          <w:numId w:val="5"/>
+        </w:numPr>
+        <w:jc w:val="both"/>
+      </w:pPr>
+      <w:r>
+        <w:t>Create other staffs like waiters, cooks, staffs. RSA only needs to provide username and password for them.</w:t>
+      </w:r>
+      <w:r>
+        <w:t xml:space="preserve"> The RM can also change the roles of any of its staff. </w:t>
+      </w:r>
+      <w:r>
+        <w:t xml:space="preserve"> This is not a mandatory step.</w:t>
+      </w:r>
+    </w:p>
+    <w:p>
+      <w:pPr>
+        <w:pStyle w:val="ListParagraph"/>
+        <w:numPr>
+          <w:ilvl w:val="2"/>
+          <w:numId w:val="5"/>
+        </w:numPr>
+        <w:jc w:val="both"/>
+      </w:pPr>
+      <w:r>
+        <w:t>Payment details for monitory transaction are</w:t>
+      </w:r>
+      <w:r>
+        <w:t xml:space="preserve"> not accessible to the Manager of the restaurant.</w:t>
+      </w:r>
+    </w:p>
+    <w:p>
+      <w:pPr>
+        <w:pStyle w:val="ListParagraph"/>
+        <w:numPr>
+          <w:ilvl w:val="2"/>
+          <w:numId w:val="5"/>
+        </w:numPr>
+        <w:jc w:val="both"/>
+      </w:pPr>
+      <w:r>
+        <w:t>The RM will be able to see the analytics and statistics of the restaurant.</w:t>
+      </w:r>
+    </w:p>
+    <w:p>
+      <w:pPr>
+        <w:pStyle w:val="ListParagraph"/>
+        <w:numPr>
+          <w:ilvl w:val="2"/>
+          <w:numId w:val="6"/>
+        </w:numPr>
+        <w:jc w:val="both"/>
+      </w:pPr>
+      <w:r>
+        <w:t>Mobile Application Part</w:t>
+      </w:r>
+    </w:p>
+    <w:p>
+      <w:pPr>
+        <w:pStyle w:val="ListParagraph"/>
+        <w:numPr>
+          <w:ilvl w:val="0"/>
+          <w:numId w:val="31"/>
+        </w:numPr>
+        <w:jc w:val="both"/>
+      </w:pPr>
+      <w:r>
+        <w:t>The RM will login to the RMA using the restaurant ID, email and password for the first time. After that it will auto login</w:t>
+      </w:r>
+    </w:p>
+    <w:p>
+      <w:pPr>
+        <w:pStyle w:val="ListParagraph"/>
+        <w:numPr>
+          <w:ilvl w:val="0"/>
+          <w:numId w:val="31"/>
+        </w:numPr>
+        <w:jc w:val="both"/>
+      </w:pPr>
+      <w:r>
+        <w:lastRenderedPageBreak/>
+        <w:t>Create other staffs like waiters, cooks, staffs. RSA only needs to provide username and password for them. The RM can also change the roles of any of its staff.  This is not a mandatory step</w:t>
+      </w:r>
+    </w:p>
+    <w:p>
+      <w:pPr>
+        <w:pStyle w:val="ListParagraph"/>
+        <w:numPr>
+          <w:ilvl w:val="0"/>
+          <w:numId w:val="31"/>
+        </w:numPr>
+        <w:jc w:val="both"/>
+      </w:pPr>
+      <w:r>
+        <w:t xml:space="preserve">He should have all active orders and history of all orders. </w:t>
+      </w:r>
+    </w:p>
+    <w:p>
+      <w:pPr>
+        <w:pStyle w:val="ListParagraph"/>
+        <w:numPr>
+          <w:ilvl w:val="0"/>
+          <w:numId w:val="31"/>
+        </w:numPr>
+        <w:jc w:val="both"/>
+      </w:pPr>
+      <w:r>
+        <w:t>He can cancel an order</w:t>
+      </w:r>
+    </w:p>
+    <w:p>
+      <w:pPr>
+        <w:pStyle w:val="ListParagraph"/>
+        <w:numPr>
+          <w:ilvl w:val="0"/>
+          <w:numId w:val="31"/>
+        </w:numPr>
+        <w:jc w:val="both"/>
+      </w:pPr>
+      <w:r>
+        <w:t>He can order on behalf of a customer</w:t>
+      </w:r>
+    </w:p>
+    <w:p>
+      <w:pPr>
+        <w:pStyle w:val="ListParagraph"/>
+        <w:numPr>
+          <w:ilvl w:val="0"/>
+          <w:numId w:val="31"/>
+        </w:numPr>
+        <w:jc w:val="both"/>
+      </w:pPr>
+      <w:r>
+        <w:t xml:space="preserve">He can change the status of an item as per availability. We will add inventory functionality to check the availability of the product. </w:t>
+      </w:r>
+    </w:p>
+    <w:p>
+      <w:pPr>
+        <w:pStyle w:val="ListParagraph"/>
+        <w:numPr>
+          <w:ilvl w:val="0"/>
+          <w:numId w:val="31"/>
+        </w:numPr>
+        <w:jc w:val="both"/>
+      </w:pPr>
+      <w:r>
+        <w:t>He can check all the order status</w:t>
+      </w:r>
+    </w:p>
+    <w:p>
+      <w:pPr>
+        <w:pStyle w:val="ListParagraph"/>
+        <w:numPr>
+          <w:ilvl w:val="0"/>
+          <w:numId w:val="31"/>
+        </w:numPr>
+        <w:jc w:val="both"/>
+      </w:pPr>
+      <w:r>
+        <w:t>He can close payments</w:t>
+      </w:r>
+    </w:p>
+    <w:p>
+      <w:pPr>
+        <w:pStyle w:val="Heading1"/>
+        <w:numPr>
+          <w:ilvl w:val="1"/>
+          <w:numId w:val="6"/>
+        </w:numPr>
+        <w:jc w:val="both"/>
+        <w:rPr>
+          <w:b/>
+          <w:sz w:val="24"/>
+          <w:szCs w:val="24"/>
+        </w:rPr>
+      </w:pPr>
+      <w:r>
+        <w:rPr>
+          <w:b/>
+          <w:sz w:val="24"/>
+          <w:szCs w:val="24"/>
+        </w:rPr>
+        <w:t xml:space="preserve"> Waiter Login</w:t>
+      </w:r>
+    </w:p>
+    <w:p>
+      <w:pPr>
+        <w:pStyle w:val="ListParagraph"/>
+        <w:numPr>
+          <w:ilvl w:val="0"/>
+          <w:numId w:val="32"/>
+        </w:numPr>
+        <w:jc w:val="both"/>
+      </w:pPr>
+      <w:r>
+        <w:t>The waiter will login using restaurant id, its username and password</w:t>
+      </w:r>
+    </w:p>
+    <w:p>
+      <w:pPr>
+        <w:pStyle w:val="ListParagraph"/>
+        <w:numPr>
+          <w:ilvl w:val="0"/>
+          <w:numId w:val="32"/>
+        </w:numPr>
+        <w:jc w:val="both"/>
+      </w:pPr>
+      <w:r>
+        <w:t>He can see some statistics (</w:t>
+      </w:r>
+      <w:r>
+        <w:t>Like his own</w:t>
+      </w:r>
+      <w:r>
+        <w:t xml:space="preserve"> order of the day, etc)</w:t>
+      </w:r>
+    </w:p>
+    <w:p>
+      <w:pPr>
+        <w:pStyle w:val="ListParagraph"/>
+        <w:numPr>
+          <w:ilvl w:val="0"/>
+          <w:numId w:val="32"/>
+        </w:numPr>
+        <w:jc w:val="both"/>
+      </w:pPr>
+      <w:r>
+        <w:t>He should have all active orders, My active orders, My status and all status for that particular day.</w:t>
+      </w:r>
+    </w:p>
+    <w:p>
+      <w:pPr>
+        <w:pStyle w:val="ListParagraph"/>
+        <w:numPr>
+          <w:ilvl w:val="0"/>
+          <w:numId w:val="32"/>
+        </w:numPr>
+        <w:jc w:val="both"/>
+      </w:pPr>
+      <w:r>
+        <w:t>Waiter can place order</w:t>
+      </w:r>
+    </w:p>
+    <w:p>
+      <w:pPr>
+        <w:pStyle w:val="ListParagraph"/>
+        <w:numPr>
+          <w:ilvl w:val="0"/>
+          <w:numId w:val="32"/>
+        </w:numPr>
+        <w:jc w:val="both"/>
+      </w:pPr>
+      <w:r>
+        <w:t>Waiter can cancel order</w:t>
+      </w:r>
+      <w:r>
+        <w:t xml:space="preserve"> only if the order is not in progress state</w:t>
+      </w:r>
+    </w:p>
+    <w:p>
+      <w:pPr>
+        <w:pStyle w:val="ListParagraph"/>
+        <w:numPr>
+          <w:ilvl w:val="0"/>
+          <w:numId w:val="32"/>
+        </w:numPr>
+        <w:jc w:val="both"/>
+      </w:pPr>
+      <w:r>
+        <w:t>The waiter can add more items any time but cannot delete any item if the order is in “In progress” state.</w:t>
+      </w:r>
+    </w:p>
+    <w:p>
+      <w:pPr>
+        <w:pStyle w:val="ListParagraph"/>
+        <w:numPr>
+          <w:ilvl w:val="0"/>
+          <w:numId w:val="32"/>
+        </w:numPr>
+        <w:jc w:val="both"/>
+      </w:pPr>
+      <w:r>
+        <w:t>He can close an order created by a customer</w:t>
+      </w:r>
+    </w:p>
+    <w:p>
+      <w:pPr>
+        <w:pStyle w:val="ListParagraph"/>
+        <w:numPr>
+          <w:ilvl w:val="0"/>
+          <w:numId w:val="32"/>
+        </w:numPr>
+        <w:jc w:val="both"/>
+      </w:pPr>
+      <w:r>
+        <w:t>He can check the status of all orders</w:t>
+      </w:r>
+    </w:p>
+    <w:p>
+      <w:pPr>
+        <w:pStyle w:val="ListParagraph"/>
+        <w:numPr>
+          <w:ilvl w:val="0"/>
+          <w:numId w:val="32"/>
+        </w:numPr>
+        <w:jc w:val="both"/>
+      </w:pPr>
+      <w:r>
+        <w:t>He can’t close the payment cycle</w:t>
+      </w:r>
+    </w:p>
+    <w:p>
+      <w:pPr>
+        <w:pStyle w:val="Heading1"/>
+        <w:numPr>
+          <w:ilvl w:val="1"/>
+          <w:numId w:val="6"/>
+        </w:numPr>
+        <w:jc w:val="both"/>
+        <w:rPr>
+          <w:b/>
+          <w:sz w:val="24"/>
+          <w:szCs w:val="24"/>
+        </w:rPr>
+      </w:pPr>
+      <w:r>
+        <w:rPr>
+          <w:b/>
+          <w:sz w:val="24"/>
+          <w:szCs w:val="24"/>
+        </w:rPr>
+        <w:t xml:space="preserve"> Cook Login</w:t>
+      </w:r>
+    </w:p>
+    <w:p>
+      <w:pPr>
+        <w:pStyle w:val="ListParagraph"/>
+        <w:numPr>
+          <w:ilvl w:val="0"/>
+          <w:numId w:val="33"/>
+        </w:numPr>
+        <w:jc w:val="both"/>
+      </w:pPr>
+      <w:r>
+        <w:t>Cook Logs In using restaurant id, its username and password.</w:t>
+      </w:r>
+    </w:p>
+    <w:p>
+      <w:pPr>
+        <w:pStyle w:val="ListParagraph"/>
+        <w:numPr>
+          <w:ilvl w:val="0"/>
+          <w:numId w:val="33"/>
+        </w:numPr>
+        <w:jc w:val="both"/>
+      </w:pPr>
+      <w:r>
+        <w:t>Cook can change the status of an order</w:t>
+      </w:r>
+    </w:p>
+    <w:p>
+      <w:pPr>
+        <w:pStyle w:val="ListParagraph"/>
+        <w:numPr>
+          <w:ilvl w:val="0"/>
+          <w:numId w:val="33"/>
+        </w:numPr>
+        <w:jc w:val="both"/>
+      </w:pPr>
+      <w:r>
+        <w:t>Cook cannot cancel an order</w:t>
+      </w:r>
+    </w:p>
+    <w:p>
+      <w:pPr>
+        <w:pStyle w:val="ListParagraph"/>
+        <w:numPr>
+          <w:ilvl w:val="0"/>
+          <w:numId w:val="33"/>
+        </w:numPr>
+        <w:jc w:val="both"/>
+      </w:pPr>
+      <w:r>
+        <w:t>Cook can notify the RM and the waiter if an item is finished.</w:t>
+      </w:r>
+    </w:p>
+    <w:p>
+      <w:pPr>
+        <w:jc w:val="both"/>
+      </w:pPr>
+    </w:p>
+    <w:p>
+      <w:pPr>
+        <w:ind w:left="1350"/>
+        <w:jc w:val="both"/>
+      </w:pPr>
+    </w:p>
+    <w:p>
+      <w:pPr>
+        <w:jc w:val="both"/>
+      </w:pPr>
+    </w:p>
+    <w:p>
+      <w:pPr>
+        <w:pStyle w:val="ListParagraph"/>
+        <w:ind w:left="2790"/>
+        <w:jc w:val="both"/>
+      </w:pPr>
+    </w:p>
+    <w:p>
+      <w:pPr>
+        <w:pStyle w:val="ListParagraph"/>
+        <w:ind w:left="630"/>
+        <w:jc w:val="both"/>
+        <w:rPr>
+          <w:b/>
+        </w:rPr>
+      </w:pPr>
+    </w:p>
     <w:p>
       <w:pPr>
         <w:jc w:val="both"/>
@@ -1778,6 +3381,96 @@
     </w:lvl>
   </w:abstractNum>
   <w:abstractNum w:abstractNumId="2">
+    <w:nsid w:val="09ED09B3"/>
+    <w:multiLevelType w:val="hybridMultilevel"/>
+    <w:tmpl w:val="427C0E28"/>
+    <w:lvl w:ilvl="0" w:tplc="F0EADBC8">
+      <w:start w:val="1"/>
+      <w:numFmt w:val="lowerLetter"/>
+      <w:lvlText w:val="%1."/>
+      <w:lvlJc w:val="left"/>
+      <w:pPr>
+        <w:ind w:left="990" w:hanging="360"/>
+      </w:pPr>
+      <w:rPr>
+        <w:rFonts w:hint="default"/>
+        <w:b w:val="0"/>
+      </w:rPr>
+    </w:lvl>
+    <w:lvl w:ilvl="1" w:tplc="04090019" w:tentative="1">
+      <w:start w:val="1"/>
+      <w:numFmt w:val="lowerLetter"/>
+      <w:lvlText w:val="%2."/>
+      <w:lvlJc w:val="left"/>
+      <w:pPr>
+        <w:ind w:left="1710" w:hanging="360"/>
+      </w:pPr>
+    </w:lvl>
+    <w:lvl w:ilvl="2" w:tplc="0409001B" w:tentative="1">
+      <w:start w:val="1"/>
+      <w:numFmt w:val="lowerRoman"/>
+      <w:lvlText w:val="%3."/>
+      <w:lvlJc w:val="right"/>
+      <w:pPr>
+        <w:ind w:left="2430" w:hanging="180"/>
+      </w:pPr>
+    </w:lvl>
+    <w:lvl w:ilvl="3" w:tplc="0409000F" w:tentative="1">
+      <w:start w:val="1"/>
+      <w:numFmt w:val="decimal"/>
+      <w:lvlText w:val="%4."/>
+      <w:lvlJc w:val="left"/>
+      <w:pPr>
+        <w:ind w:left="3150" w:hanging="360"/>
+      </w:pPr>
+    </w:lvl>
+    <w:lvl w:ilvl="4" w:tplc="04090019" w:tentative="1">
+      <w:start w:val="1"/>
+      <w:numFmt w:val="lowerLetter"/>
+      <w:lvlText w:val="%5."/>
+      <w:lvlJc w:val="left"/>
+      <w:pPr>
+        <w:ind w:left="3870" w:hanging="360"/>
+      </w:pPr>
+    </w:lvl>
+    <w:lvl w:ilvl="5" w:tplc="0409001B" w:tentative="1">
+      <w:start w:val="1"/>
+      <w:numFmt w:val="lowerRoman"/>
+      <w:lvlText w:val="%6."/>
+      <w:lvlJc w:val="right"/>
+      <w:pPr>
+        <w:ind w:left="4590" w:hanging="180"/>
+      </w:pPr>
+    </w:lvl>
+    <w:lvl w:ilvl="6" w:tplc="0409000F" w:tentative="1">
+      <w:start w:val="1"/>
+      <w:numFmt w:val="decimal"/>
+      <w:lvlText w:val="%7."/>
+      <w:lvlJc w:val="left"/>
+      <w:pPr>
+        <w:ind w:left="5310" w:hanging="360"/>
+      </w:pPr>
+    </w:lvl>
+    <w:lvl w:ilvl="7" w:tplc="04090019" w:tentative="1">
+      <w:start w:val="1"/>
+      <w:numFmt w:val="lowerLetter"/>
+      <w:lvlText w:val="%8."/>
+      <w:lvlJc w:val="left"/>
+      <w:pPr>
+        <w:ind w:left="6030" w:hanging="360"/>
+      </w:pPr>
+    </w:lvl>
+    <w:lvl w:ilvl="8" w:tplc="0409001B" w:tentative="1">
+      <w:start w:val="1"/>
+      <w:numFmt w:val="lowerRoman"/>
+      <w:lvlText w:val="%9."/>
+      <w:lvlJc w:val="right"/>
+      <w:pPr>
+        <w:ind w:left="6750" w:hanging="180"/>
+      </w:pPr>
+    </w:lvl>
+  </w:abstractNum>
+  <w:abstractNum w:abstractNumId="3">
     <w:nsid w:val="0BB4356A"/>
     <w:multiLevelType w:val="hybridMultilevel"/>
     <w:tmpl w:val="4E1C046A"/>
@@ -1866,7 +3559,7 @@
       </w:pPr>
     </w:lvl>
   </w:abstractNum>
-  <w:abstractNum w:abstractNumId="3">
+  <w:abstractNum w:abstractNumId="4">
     <w:nsid w:val="113D1214"/>
     <w:multiLevelType w:val="hybridMultilevel"/>
     <w:tmpl w:val="2FB20A96"/>
@@ -1955,7 +3648,7 @@
       </w:pPr>
     </w:lvl>
   </w:abstractNum>
-  <w:abstractNum w:abstractNumId="4">
+  <w:abstractNum w:abstractNumId="5">
     <w:nsid w:val="13525C60"/>
     <w:multiLevelType w:val="hybridMultilevel"/>
     <w:tmpl w:val="76C00BC6"/>
@@ -2044,7 +3737,96 @@
       </w:pPr>
     </w:lvl>
   </w:abstractNum>
-  <w:abstractNum w:abstractNumId="5">
+  <w:abstractNum w:abstractNumId="6">
+    <w:nsid w:val="14874324"/>
+    <w:multiLevelType w:val="hybridMultilevel"/>
+    <w:tmpl w:val="75141F14"/>
+    <w:lvl w:ilvl="0" w:tplc="0409000F">
+      <w:start w:val="1"/>
+      <w:numFmt w:val="decimal"/>
+      <w:lvlText w:val="%1."/>
+      <w:lvlJc w:val="left"/>
+      <w:pPr>
+        <w:ind w:left="720" w:hanging="360"/>
+      </w:pPr>
+      <w:rPr>
+        <w:rFonts w:hint="default"/>
+      </w:rPr>
+    </w:lvl>
+    <w:lvl w:ilvl="1" w:tplc="04090019" w:tentative="1">
+      <w:start w:val="1"/>
+      <w:numFmt w:val="lowerLetter"/>
+      <w:lvlText w:val="%2."/>
+      <w:lvlJc w:val="left"/>
+      <w:pPr>
+        <w:ind w:left="1440" w:hanging="360"/>
+      </w:pPr>
+    </w:lvl>
+    <w:lvl w:ilvl="2" w:tplc="0409001B" w:tentative="1">
+      <w:start w:val="1"/>
+      <w:numFmt w:val="lowerRoman"/>
+      <w:lvlText w:val="%3."/>
+      <w:lvlJc w:val="right"/>
+      <w:pPr>
+        <w:ind w:left="2160" w:hanging="180"/>
+      </w:pPr>
+    </w:lvl>
+    <w:lvl w:ilvl="3" w:tplc="0409000F" w:tentative="1">
+      <w:start w:val="1"/>
+      <w:numFmt w:val="decimal"/>
+      <w:lvlText w:val="%4."/>
+      <w:lvlJc w:val="left"/>
+      <w:pPr>
+        <w:ind w:left="2880" w:hanging="360"/>
+      </w:pPr>
+    </w:lvl>
+    <w:lvl w:ilvl="4" w:tplc="04090019" w:tentative="1">
+      <w:start w:val="1"/>
+      <w:numFmt w:val="lowerLetter"/>
+      <w:lvlText w:val="%5."/>
+      <w:lvlJc w:val="left"/>
+      <w:pPr>
+        <w:ind w:left="3600" w:hanging="360"/>
+      </w:pPr>
+    </w:lvl>
+    <w:lvl w:ilvl="5" w:tplc="0409001B" w:tentative="1">
+      <w:start w:val="1"/>
+      <w:numFmt w:val="lowerRoman"/>
+      <w:lvlText w:val="%6."/>
+      <w:lvlJc w:val="right"/>
+      <w:pPr>
+        <w:ind w:left="4320" w:hanging="180"/>
+      </w:pPr>
+    </w:lvl>
+    <w:lvl w:ilvl="6" w:tplc="0409000F" w:tentative="1">
+      <w:start w:val="1"/>
+      <w:numFmt w:val="decimal"/>
+      <w:lvlText w:val="%7."/>
+      <w:lvlJc w:val="left"/>
+      <w:pPr>
+        <w:ind w:left="5040" w:hanging="360"/>
+      </w:pPr>
+    </w:lvl>
+    <w:lvl w:ilvl="7" w:tplc="04090019" w:tentative="1">
+      <w:start w:val="1"/>
+      <w:numFmt w:val="lowerLetter"/>
+      <w:lvlText w:val="%8."/>
+      <w:lvlJc w:val="left"/>
+      <w:pPr>
+        <w:ind w:left="5760" w:hanging="360"/>
+      </w:pPr>
+    </w:lvl>
+    <w:lvl w:ilvl="8" w:tplc="0409001B" w:tentative="1">
+      <w:start w:val="1"/>
+      <w:numFmt w:val="lowerRoman"/>
+      <w:lvlText w:val="%9."/>
+      <w:lvlJc w:val="right"/>
+      <w:pPr>
+        <w:ind w:left="6480" w:hanging="180"/>
+      </w:pPr>
+    </w:lvl>
+  </w:abstractNum>
+  <w:abstractNum w:abstractNumId="7">
     <w:nsid w:val="18412AD5"/>
     <w:multiLevelType w:val="hybridMultilevel"/>
     <w:tmpl w:val="D4B6E986"/>
@@ -2133,10 +3915,10 @@
       </w:pPr>
     </w:lvl>
   </w:abstractNum>
-  <w:abstractNum w:abstractNumId="6">
+  <w:abstractNum w:abstractNumId="8">
     <w:nsid w:val="1AED1D43"/>
     <w:multiLevelType w:val="hybridMultilevel"/>
-    <w:tmpl w:val="10ECAD76"/>
+    <w:tmpl w:val="3B7C8628"/>
     <w:lvl w:ilvl="0" w:tplc="04090019">
       <w:start w:val="1"/>
       <w:numFmt w:val="lowerLetter"/>
@@ -2155,7 +3937,99 @@
       <w:lvlText w:val="%2."/>
       <w:lvlJc w:val="left"/>
       <w:pPr>
-        <w:ind w:left="1890" w:hanging="360"/>
+        <w:ind w:left="1350" w:hanging="360"/>
+      </w:pPr>
+    </w:lvl>
+    <w:lvl w:ilvl="2" w:tplc="56187116">
+      <w:start w:val="1"/>
+      <w:numFmt w:val="decimal"/>
+      <w:lvlText w:val="%3."/>
+      <w:lvlJc w:val="left"/>
+      <w:pPr>
+        <w:ind w:left="1710" w:hanging="360"/>
+      </w:pPr>
+      <w:rPr>
+        <w:rFonts w:hint="default"/>
+      </w:rPr>
+    </w:lvl>
+    <w:lvl w:ilvl="3" w:tplc="0409000F" w:tentative="1">
+      <w:start w:val="1"/>
+      <w:numFmt w:val="decimal"/>
+      <w:lvlText w:val="%4."/>
+      <w:lvlJc w:val="left"/>
+      <w:pPr>
+        <w:ind w:left="3330" w:hanging="360"/>
+      </w:pPr>
+    </w:lvl>
+    <w:lvl w:ilvl="4" w:tplc="04090019" w:tentative="1">
+      <w:start w:val="1"/>
+      <w:numFmt w:val="lowerLetter"/>
+      <w:lvlText w:val="%5."/>
+      <w:lvlJc w:val="left"/>
+      <w:pPr>
+        <w:ind w:left="4050" w:hanging="360"/>
+      </w:pPr>
+    </w:lvl>
+    <w:lvl w:ilvl="5" w:tplc="0409001B" w:tentative="1">
+      <w:start w:val="1"/>
+      <w:numFmt w:val="lowerRoman"/>
+      <w:lvlText w:val="%6."/>
+      <w:lvlJc w:val="right"/>
+      <w:pPr>
+        <w:ind w:left="4770" w:hanging="180"/>
+      </w:pPr>
+    </w:lvl>
+    <w:lvl w:ilvl="6" w:tplc="0409000F" w:tentative="1">
+      <w:start w:val="1"/>
+      <w:numFmt w:val="decimal"/>
+      <w:lvlText w:val="%7."/>
+      <w:lvlJc w:val="left"/>
+      <w:pPr>
+        <w:ind w:left="5490" w:hanging="360"/>
+      </w:pPr>
+    </w:lvl>
+    <w:lvl w:ilvl="7" w:tplc="04090019" w:tentative="1">
+      <w:start w:val="1"/>
+      <w:numFmt w:val="lowerLetter"/>
+      <w:lvlText w:val="%8."/>
+      <w:lvlJc w:val="left"/>
+      <w:pPr>
+        <w:ind w:left="6210" w:hanging="360"/>
+      </w:pPr>
+    </w:lvl>
+    <w:lvl w:ilvl="8" w:tplc="0409001B" w:tentative="1">
+      <w:start w:val="1"/>
+      <w:numFmt w:val="lowerRoman"/>
+      <w:lvlText w:val="%9."/>
+      <w:lvlJc w:val="right"/>
+      <w:pPr>
+        <w:ind w:left="6930" w:hanging="180"/>
+      </w:pPr>
+    </w:lvl>
+  </w:abstractNum>
+  <w:abstractNum w:abstractNumId="9">
+    <w:nsid w:val="1C59321C"/>
+    <w:multiLevelType w:val="hybridMultilevel"/>
+    <w:tmpl w:val="542A57F2"/>
+    <w:lvl w:ilvl="0" w:tplc="BB8C9F9A">
+      <w:start w:val="1"/>
+      <w:numFmt w:val="lowerLetter"/>
+      <w:lvlText w:val="%1."/>
+      <w:lvlJc w:val="left"/>
+      <w:pPr>
+        <w:ind w:left="990" w:hanging="360"/>
+      </w:pPr>
+      <w:rPr>
+        <w:rFonts w:hint="default"/>
+      </w:rPr>
+    </w:lvl>
+    <w:lvl w:ilvl="1" w:tplc="04090019" w:tentative="1">
+      <w:start w:val="1"/>
+      <w:numFmt w:val="lowerLetter"/>
+      <w:lvlText w:val="%2."/>
+      <w:lvlJc w:val="left"/>
+      <w:pPr>
+        <w:ind w:left="1710" w:hanging="360"/>
       </w:pPr>
     </w:lvl>
     <w:lvl w:ilvl="2" w:tplc="0409001B" w:tentative="1">
@@ -2164,7 +4038,7 @@
       <w:lvlText w:val="%3."/>
       <w:lvlJc w:val="right"/>
       <w:pPr>
-        <w:ind w:left="2610" w:hanging="180"/>
+        <w:ind w:left="2430" w:hanging="180"/>
       </w:pPr>
     </w:lvl>
     <w:lvl w:ilvl="3" w:tplc="0409000F" w:tentative="1">
@@ -2173,7 +4047,7 @@
       <w:lvlText w:val="%4."/>
       <w:lvlJc w:val="left"/>
       <w:pPr>
-        <w:ind w:left="3330" w:hanging="360"/>
+        <w:ind w:left="3150" w:hanging="360"/>
       </w:pPr>
     </w:lvl>
     <w:lvl w:ilvl="4" w:tplc="04090019" w:tentative="1">
@@ -2182,7 +4056,7 @@
       <w:lvlText w:val="%5."/>
       <w:lvlJc w:val="left"/>
       <w:pPr>
-        <w:ind w:left="4050" w:hanging="360"/>
+        <w:ind w:left="3870" w:hanging="360"/>
       </w:pPr>
     </w:lvl>
     <w:lvl w:ilvl="5" w:tplc="0409001B" w:tentative="1">
@@ -2191,7 +4065,7 @@
       <w:lvlText w:val="%6."/>
       <w:lvlJc w:val="right"/>
       <w:pPr>
-        <w:ind w:left="4770" w:hanging="180"/>
+        <w:ind w:left="4590" w:hanging="180"/>
       </w:pPr>
     </w:lvl>
     <w:lvl w:ilvl="6" w:tplc="0409000F" w:tentative="1">
@@ -2200,7 +4074,7 @@
       <w:lvlText w:val="%7."/>
       <w:lvlJc w:val="left"/>
       <w:pPr>
-        <w:ind w:left="5490" w:hanging="360"/>
+        <w:ind w:left="5310" w:hanging="360"/>
       </w:pPr>
     </w:lvl>
     <w:lvl w:ilvl="7" w:tplc="04090019" w:tentative="1">
@@ -2209,7 +4083,7 @@
       <w:lvlText w:val="%8."/>
       <w:lvlJc w:val="left"/>
       <w:pPr>
-        <w:ind w:left="6210" w:hanging="360"/>
+        <w:ind w:left="6030" w:hanging="360"/>
       </w:pPr>
     </w:lvl>
     <w:lvl w:ilvl="8" w:tplc="0409001B" w:tentative="1">
@@ -2218,11 +4092,100 @@
       <w:lvlText w:val="%9."/>
       <w:lvlJc w:val="right"/>
       <w:pPr>
-        <w:ind w:left="6930" w:hanging="180"/>
+        <w:ind w:left="6750" w:hanging="180"/>
       </w:pPr>
     </w:lvl>
   </w:abstractNum>
-  <w:abstractNum w:abstractNumId="7">
+  <w:abstractNum w:abstractNumId="10">
+    <w:nsid w:val="1E717D50"/>
+    <w:multiLevelType w:val="hybridMultilevel"/>
+    <w:tmpl w:val="312E3F86"/>
+    <w:lvl w:ilvl="0" w:tplc="58FA0962">
+      <w:start w:val="1"/>
+      <w:numFmt w:val="lowerLetter"/>
+      <w:lvlText w:val="%1."/>
+      <w:lvlJc w:val="left"/>
+      <w:pPr>
+        <w:ind w:left="1350" w:hanging="360"/>
+      </w:pPr>
+      <w:rPr>
+        <w:rFonts w:hint="default"/>
+      </w:rPr>
+    </w:lvl>
+    <w:lvl w:ilvl="1" w:tplc="04090019" w:tentative="1">
+      <w:start w:val="1"/>
+      <w:numFmt w:val="lowerLetter"/>
+      <w:lvlText w:val="%2."/>
+      <w:lvlJc w:val="left"/>
+      <w:pPr>
+        <w:ind w:left="2070" w:hanging="360"/>
+      </w:pPr>
+    </w:lvl>
+    <w:lvl w:ilvl="2" w:tplc="0409001B" w:tentative="1">
+      <w:start w:val="1"/>
+      <w:numFmt w:val="lowerRoman"/>
+      <w:lvlText w:val="%3."/>
+      <w:lvlJc w:val="right"/>
+      <w:pPr>
+        <w:ind w:left="2790" w:hanging="180"/>
+      </w:pPr>
+    </w:lvl>
+    <w:lvl w:ilvl="3" w:tplc="0409000F" w:tentative="1">
+      <w:start w:val="1"/>
+      <w:numFmt w:val="decimal"/>
+      <w:lvlText w:val="%4."/>
+      <w:lvlJc w:val="left"/>
+      <w:pPr>
+        <w:ind w:left="3510" w:hanging="360"/>
+      </w:pPr>
+    </w:lvl>
+    <w:lvl w:ilvl="4" w:tplc="04090019" w:tentative="1">
+      <w:start w:val="1"/>
+      <w:numFmt w:val="lowerLetter"/>
+      <w:lvlText w:val="%5."/>
+      <w:lvlJc w:val="left"/>
+      <w:pPr>
+        <w:ind w:left="4230" w:hanging="360"/>
+      </w:pPr>
+    </w:lvl>
+    <w:lvl w:ilvl="5" w:tplc="0409001B" w:tentative="1">
+      <w:start w:val="1"/>
+      <w:numFmt w:val="lowerRoman"/>
+      <w:lvlText w:val="%6."/>
+      <w:lvlJc w:val="right"/>
+      <w:pPr>
+        <w:ind w:left="4950" w:hanging="180"/>
+      </w:pPr>
+    </w:lvl>
+    <w:lvl w:ilvl="6" w:tplc="0409000F" w:tentative="1">
+      <w:start w:val="1"/>
+      <w:numFmt w:val="decimal"/>
+      <w:lvlText w:val="%7."/>
+      <w:lvlJc w:val="left"/>
+      <w:pPr>
+        <w:ind w:left="5670" w:hanging="360"/>
+      </w:pPr>
+    </w:lvl>
+    <w:lvl w:ilvl="7" w:tplc="04090019" w:tentative="1">
+      <w:start w:val="1"/>
+      <w:numFmt w:val="lowerLetter"/>
+      <w:lvlText w:val="%8."/>
+      <w:lvlJc w:val="left"/>
+      <w:pPr>
+        <w:ind w:left="6390" w:hanging="360"/>
+      </w:pPr>
+    </w:lvl>
+    <w:lvl w:ilvl="8" w:tplc="0409001B" w:tentative="1">
+      <w:start w:val="1"/>
+      <w:numFmt w:val="lowerRoman"/>
+      <w:lvlText w:val="%9."/>
+      <w:lvlJc w:val="right"/>
+      <w:pPr>
+        <w:ind w:left="7110" w:hanging="180"/>
+      </w:pPr>
+    </w:lvl>
+  </w:abstractNum>
+  <w:abstractNum w:abstractNumId="11">
     <w:nsid w:val="26B53714"/>
     <w:multiLevelType w:val="hybridMultilevel"/>
     <w:tmpl w:val="09FA288C"/>
@@ -2311,7 +4274,96 @@
       </w:pPr>
     </w:lvl>
   </w:abstractNum>
-  <w:abstractNum w:abstractNumId="8">
+  <w:abstractNum w:abstractNumId="12">
+    <w:nsid w:val="284934D8"/>
+    <w:multiLevelType w:val="hybridMultilevel"/>
+    <w:tmpl w:val="51386B56"/>
+    <w:lvl w:ilvl="0" w:tplc="443866C6">
+      <w:start w:val="1"/>
+      <w:numFmt w:val="lowerLetter"/>
+      <w:lvlText w:val="%1."/>
+      <w:lvlJc w:val="left"/>
+      <w:pPr>
+        <w:ind w:left="990" w:hanging="360"/>
+      </w:pPr>
+      <w:rPr>
+        <w:rFonts w:hint="default"/>
+      </w:rPr>
+    </w:lvl>
+    <w:lvl w:ilvl="1" w:tplc="04090019" w:tentative="1">
+      <w:start w:val="1"/>
+      <w:numFmt w:val="lowerLetter"/>
+      <w:lvlText w:val="%2."/>
+      <w:lvlJc w:val="left"/>
+      <w:pPr>
+        <w:ind w:left="1710" w:hanging="360"/>
+      </w:pPr>
+    </w:lvl>
+    <w:lvl w:ilvl="2" w:tplc="0409001B" w:tentative="1">
+      <w:start w:val="1"/>
+      <w:numFmt w:val="lowerRoman"/>
+      <w:lvlText w:val="%3."/>
+      <w:lvlJc w:val="right"/>
+      <w:pPr>
+        <w:ind w:left="2430" w:hanging="180"/>
+      </w:pPr>
+    </w:lvl>
+    <w:lvl w:ilvl="3" w:tplc="0409000F" w:tentative="1">
+      <w:start w:val="1"/>
+      <w:numFmt w:val="decimal"/>
+      <w:lvlText w:val="%4."/>
+      <w:lvlJc w:val="left"/>
+      <w:pPr>
+        <w:ind w:left="3150" w:hanging="360"/>
+      </w:pPr>
+    </w:lvl>
+    <w:lvl w:ilvl="4" w:tplc="04090019" w:tentative="1">
+      <w:start w:val="1"/>
+      <w:numFmt w:val="lowerLetter"/>
+      <w:lvlText w:val="%5."/>
+      <w:lvlJc w:val="left"/>
+      <w:pPr>
+        <w:ind w:left="3870" w:hanging="360"/>
+      </w:pPr>
+    </w:lvl>
+    <w:lvl w:ilvl="5" w:tplc="0409001B" w:tentative="1">
+      <w:start w:val="1"/>
+      <w:numFmt w:val="lowerRoman"/>
+      <w:lvlText w:val="%6."/>
+      <w:lvlJc w:val="right"/>
+      <w:pPr>
+        <w:ind w:left="4590" w:hanging="180"/>
+      </w:pPr>
+    </w:lvl>
+    <w:lvl w:ilvl="6" w:tplc="0409000F" w:tentative="1">
+      <w:start w:val="1"/>
+      <w:numFmt w:val="decimal"/>
+      <w:lvlText w:val="%7."/>
+      <w:lvlJc w:val="left"/>
+      <w:pPr>
+        <w:ind w:left="5310" w:hanging="360"/>
+      </w:pPr>
+    </w:lvl>
+    <w:lvl w:ilvl="7" w:tplc="04090019" w:tentative="1">
+      <w:start w:val="1"/>
+      <w:numFmt w:val="lowerLetter"/>
+      <w:lvlText w:val="%8."/>
+      <w:lvlJc w:val="left"/>
+      <w:pPr>
+        <w:ind w:left="6030" w:hanging="360"/>
+      </w:pPr>
+    </w:lvl>
+    <w:lvl w:ilvl="8" w:tplc="0409001B" w:tentative="1">
+      <w:start w:val="1"/>
+      <w:numFmt w:val="lowerRoman"/>
+      <w:lvlText w:val="%9."/>
+      <w:lvlJc w:val="right"/>
+      <w:pPr>
+        <w:ind w:left="6750" w:hanging="180"/>
+      </w:pPr>
+    </w:lvl>
+  </w:abstractNum>
+  <w:abstractNum w:abstractNumId="13">
     <w:nsid w:val="39065036"/>
     <w:multiLevelType w:val="hybridMultilevel"/>
     <w:tmpl w:val="580ADB20"/>
@@ -2400,7 +4452,96 @@
       </w:pPr>
     </w:lvl>
   </w:abstractNum>
-  <w:abstractNum w:abstractNumId="9">
+  <w:abstractNum w:abstractNumId="14">
+    <w:nsid w:val="39E24C81"/>
+    <w:multiLevelType w:val="hybridMultilevel"/>
+    <w:tmpl w:val="94120898"/>
+    <w:lvl w:ilvl="0" w:tplc="04090019">
+      <w:start w:val="1"/>
+      <w:numFmt w:val="lowerLetter"/>
+      <w:lvlText w:val="%1."/>
+      <w:lvlJc w:val="left"/>
+      <w:pPr>
+        <w:ind w:left="720" w:hanging="360"/>
+      </w:pPr>
+      <w:rPr>
+        <w:rFonts w:hint="default"/>
+      </w:rPr>
+    </w:lvl>
+    <w:lvl w:ilvl="1" w:tplc="04090019" w:tentative="1">
+      <w:start w:val="1"/>
+      <w:numFmt w:val="lowerLetter"/>
+      <w:lvlText w:val="%2."/>
+      <w:lvlJc w:val="left"/>
+      <w:pPr>
+        <w:ind w:left="1440" w:hanging="360"/>
+      </w:pPr>
+    </w:lvl>
+    <w:lvl w:ilvl="2" w:tplc="0409001B" w:tentative="1">
+      <w:start w:val="1"/>
+      <w:numFmt w:val="lowerRoman"/>
+      <w:lvlText w:val="%3."/>
+      <w:lvlJc w:val="right"/>
+      <w:pPr>
+        <w:ind w:left="2160" w:hanging="180"/>
+      </w:pPr>
+    </w:lvl>
+    <w:lvl w:ilvl="3" w:tplc="0409000F" w:tentative="1">
+      <w:start w:val="1"/>
+      <w:numFmt w:val="decimal"/>
+      <w:lvlText w:val="%4."/>
+      <w:lvlJc w:val="left"/>
+      <w:pPr>
+        <w:ind w:left="2880" w:hanging="360"/>
+      </w:pPr>
+    </w:lvl>
+    <w:lvl w:ilvl="4" w:tplc="04090019" w:tentative="1">
+      <w:start w:val="1"/>
+      <w:numFmt w:val="lowerLetter"/>
+      <w:lvlText w:val="%5."/>
+      <w:lvlJc w:val="left"/>
+      <w:pPr>
+        <w:ind w:left="3600" w:hanging="360"/>
+      </w:pPr>
+    </w:lvl>
+    <w:lvl w:ilvl="5" w:tplc="0409001B" w:tentative="1">
+      <w:start w:val="1"/>
+      <w:numFmt w:val="lowerRoman"/>
+      <w:lvlText w:val="%6."/>
+      <w:lvlJc w:val="right"/>
+      <w:pPr>
+        <w:ind w:left="4320" w:hanging="180"/>
+      </w:pPr>
+    </w:lvl>
+    <w:lvl w:ilvl="6" w:tplc="0409000F" w:tentative="1">
+      <w:start w:val="1"/>
+      <w:numFmt w:val="decimal"/>
+      <w:lvlText w:val="%7."/>
+      <w:lvlJc w:val="left"/>
+      <w:pPr>
+        <w:ind w:left="5040" w:hanging="360"/>
+      </w:pPr>
+    </w:lvl>
+    <w:lvl w:ilvl="7" w:tplc="04090019" w:tentative="1">
+      <w:start w:val="1"/>
+      <w:numFmt w:val="lowerLetter"/>
+      <w:lvlText w:val="%8."/>
+      <w:lvlJc w:val="left"/>
+      <w:pPr>
+        <w:ind w:left="5760" w:hanging="360"/>
+      </w:pPr>
+    </w:lvl>
+    <w:lvl w:ilvl="8" w:tplc="0409001B" w:tentative="1">
+      <w:start w:val="1"/>
+      <w:numFmt w:val="lowerRoman"/>
+      <w:lvlText w:val="%9."/>
+      <w:lvlJc w:val="right"/>
+      <w:pPr>
+        <w:ind w:left="6480" w:hanging="180"/>
+      </w:pPr>
+    </w:lvl>
+  </w:abstractNum>
+  <w:abstractNum w:abstractNumId="15">
     <w:nsid w:val="39E70837"/>
     <w:multiLevelType w:val="hybridMultilevel"/>
     <w:tmpl w:val="3DE62068"/>
@@ -2489,7 +4630,7 @@
       </w:pPr>
     </w:lvl>
   </w:abstractNum>
-  <w:abstractNum w:abstractNumId="10">
+  <w:abstractNum w:abstractNumId="16">
     <w:nsid w:val="3FBD65BE"/>
     <w:multiLevelType w:val="hybridMultilevel"/>
     <w:tmpl w:val="51661C80"/>
@@ -2578,7 +4719,7 @@
       </w:pPr>
     </w:lvl>
   </w:abstractNum>
-  <w:abstractNum w:abstractNumId="11">
+  <w:abstractNum w:abstractNumId="17">
     <w:nsid w:val="53C1656F"/>
     <w:multiLevelType w:val="multilevel"/>
     <w:tmpl w:val="5888ED24"/>
@@ -2691,7 +4832,96 @@
       </w:rPr>
     </w:lvl>
   </w:abstractNum>
-  <w:abstractNum w:abstractNumId="12">
+  <w:abstractNum w:abstractNumId="18">
+    <w:nsid w:val="5A011969"/>
+    <w:multiLevelType w:val="hybridMultilevel"/>
+    <w:tmpl w:val="912CB484"/>
+    <w:lvl w:ilvl="0" w:tplc="0409000F">
+      <w:start w:val="1"/>
+      <w:numFmt w:val="decimal"/>
+      <w:lvlText w:val="%1."/>
+      <w:lvlJc w:val="left"/>
+      <w:pPr>
+        <w:ind w:left="1440" w:hanging="360"/>
+      </w:pPr>
+      <w:rPr>
+        <w:rFonts w:hint="default"/>
+      </w:rPr>
+    </w:lvl>
+    <w:lvl w:ilvl="1" w:tplc="04090019" w:tentative="1">
+      <w:start w:val="1"/>
+      <w:numFmt w:val="lowerLetter"/>
+      <w:lvlText w:val="%2."/>
+      <w:lvlJc w:val="left"/>
+      <w:pPr>
+        <w:ind w:left="2160" w:hanging="360"/>
+      </w:pPr>
+    </w:lvl>
+    <w:lvl w:ilvl="2" w:tplc="0409001B" w:tentative="1">
+      <w:start w:val="1"/>
+      <w:numFmt w:val="lowerRoman"/>
+      <w:lvlText w:val="%3."/>
+      <w:lvlJc w:val="right"/>
+      <w:pPr>
+        <w:ind w:left="2880" w:hanging="180"/>
+      </w:pPr>
+    </w:lvl>
+    <w:lvl w:ilvl="3" w:tplc="0409000F" w:tentative="1">
+      <w:start w:val="1"/>
+      <w:numFmt w:val="decimal"/>
+      <w:lvlText w:val="%4."/>
+      <w:lvlJc w:val="left"/>
+      <w:pPr>
+        <w:ind w:left="3600" w:hanging="360"/>
+      </w:pPr>
+    </w:lvl>
+    <w:lvl w:ilvl="4" w:tplc="04090019" w:tentative="1">
+      <w:start w:val="1"/>
+      <w:numFmt w:val="lowerLetter"/>
+      <w:lvlText w:val="%5."/>
+      <w:lvlJc w:val="left"/>
+      <w:pPr>
+        <w:ind w:left="4320" w:hanging="360"/>
+      </w:pPr>
+    </w:lvl>
+    <w:lvl w:ilvl="5" w:tplc="0409001B" w:tentative="1">
+      <w:start w:val="1"/>
+      <w:numFmt w:val="lowerRoman"/>
+      <w:lvlText w:val="%6."/>
+      <w:lvlJc w:val="right"/>
+      <w:pPr>
+        <w:ind w:left="5040" w:hanging="180"/>
+      </w:pPr>
+    </w:lvl>
+    <w:lvl w:ilvl="6" w:tplc="0409000F" w:tentative="1">
+      <w:start w:val="1"/>
+      <w:numFmt w:val="decimal"/>
+      <w:lvlText w:val="%7."/>
+      <w:lvlJc w:val="left"/>
+      <w:pPr>
+        <w:ind w:left="5760" w:hanging="360"/>
+      </w:pPr>
+    </w:lvl>
+    <w:lvl w:ilvl="7" w:tplc="04090019" w:tentative="1">
+      <w:start w:val="1"/>
+      <w:numFmt w:val="lowerLetter"/>
+      <w:lvlText w:val="%8."/>
+      <w:lvlJc w:val="left"/>
+      <w:pPr>
+        <w:ind w:left="6480" w:hanging="360"/>
+      </w:pPr>
+    </w:lvl>
+    <w:lvl w:ilvl="8" w:tplc="0409001B" w:tentative="1">
+      <w:start w:val="1"/>
+      <w:numFmt w:val="lowerRoman"/>
+      <w:lvlText w:val="%9."/>
+      <w:lvlJc w:val="right"/>
+      <w:pPr>
+        <w:ind w:left="7200" w:hanging="180"/>
+      </w:pPr>
+    </w:lvl>
+  </w:abstractNum>
+  <w:abstractNum w:abstractNumId="19">
     <w:nsid w:val="5F297AE4"/>
     <w:multiLevelType w:val="hybridMultilevel"/>
     <w:tmpl w:val="934AE910"/>
@@ -2780,7 +5010,7 @@
       </w:pPr>
     </w:lvl>
   </w:abstractNum>
-  <w:abstractNum w:abstractNumId="13">
+  <w:abstractNum w:abstractNumId="20">
     <w:nsid w:val="609B5AA0"/>
     <w:multiLevelType w:val="hybridMultilevel"/>
     <w:tmpl w:val="0FB01900"/>
@@ -2893,7 +5123,186 @@
       </w:rPr>
     </w:lvl>
   </w:abstractNum>
-  <w:abstractNum w:abstractNumId="14">
+  <w:abstractNum w:abstractNumId="21">
+    <w:nsid w:val="6818318A"/>
+    <w:multiLevelType w:val="hybridMultilevel"/>
+    <w:tmpl w:val="209417F4"/>
+    <w:lvl w:ilvl="0" w:tplc="EE5498EC">
+      <w:start w:val="1"/>
+      <w:numFmt w:val="decimal"/>
+      <w:lvlText w:val="%1."/>
+      <w:lvlJc w:val="left"/>
+      <w:pPr>
+        <w:ind w:left="1440" w:hanging="360"/>
+      </w:pPr>
+      <w:rPr>
+        <w:rFonts w:hint="default"/>
+      </w:rPr>
+    </w:lvl>
+    <w:lvl w:ilvl="1" w:tplc="04090019" w:tentative="1">
+      <w:start w:val="1"/>
+      <w:numFmt w:val="lowerLetter"/>
+      <w:lvlText w:val="%2."/>
+      <w:lvlJc w:val="left"/>
+      <w:pPr>
+        <w:ind w:left="2160" w:hanging="360"/>
+      </w:pPr>
+    </w:lvl>
+    <w:lvl w:ilvl="2" w:tplc="0409001B">
+      <w:start w:val="1"/>
+      <w:numFmt w:val="lowerRoman"/>
+      <w:lvlText w:val="%3."/>
+      <w:lvlJc w:val="right"/>
+      <w:pPr>
+        <w:ind w:left="2880" w:hanging="180"/>
+      </w:pPr>
+    </w:lvl>
+    <w:lvl w:ilvl="3" w:tplc="0409000F" w:tentative="1">
+      <w:start w:val="1"/>
+      <w:numFmt w:val="decimal"/>
+      <w:lvlText w:val="%4."/>
+      <w:lvlJc w:val="left"/>
+      <w:pPr>
+        <w:ind w:left="3600" w:hanging="360"/>
+      </w:pPr>
+    </w:lvl>
+    <w:lvl w:ilvl="4" w:tplc="04090019" w:tentative="1">
+      <w:start w:val="1"/>
+      <w:numFmt w:val="lowerLetter"/>
+      <w:lvlText w:val="%5."/>
+      <w:lvlJc w:val="left"/>
+      <w:pPr>
+        <w:ind w:left="4320" w:hanging="360"/>
+      </w:pPr>
+    </w:lvl>
+    <w:lvl w:ilvl="5" w:tplc="0409001B" w:tentative="1">
+      <w:start w:val="1"/>
+      <w:numFmt w:val="lowerRoman"/>
+      <w:lvlText w:val="%6."/>
+      <w:lvlJc w:val="right"/>
+      <w:pPr>
+        <w:ind w:left="5040" w:hanging="180"/>
+      </w:pPr>
+    </w:lvl>
+    <w:lvl w:ilvl="6" w:tplc="0409000F" w:tentative="1">
+      <w:start w:val="1"/>
+      <w:numFmt w:val="decimal"/>
+      <w:lvlText w:val="%7."/>
+      <w:lvlJc w:val="left"/>
+      <w:pPr>
+        <w:ind w:left="5760" w:hanging="360"/>
+      </w:pPr>
+    </w:lvl>
+    <w:lvl w:ilvl="7" w:tplc="04090019" w:tentative="1">
+      <w:start w:val="1"/>
+      <w:numFmt w:val="lowerLetter"/>
+      <w:lvlText w:val="%8."/>
+      <w:lvlJc w:val="left"/>
+      <w:pPr>
+        <w:ind w:left="6480" w:hanging="360"/>
+      </w:pPr>
+    </w:lvl>
+    <w:lvl w:ilvl="8" w:tplc="0409001B" w:tentative="1">
+      <w:start w:val="1"/>
+      <w:numFmt w:val="lowerRoman"/>
+      <w:lvlText w:val="%9."/>
+      <w:lvlJc w:val="right"/>
+      <w:pPr>
+        <w:ind w:left="7200" w:hanging="180"/>
+      </w:pPr>
+    </w:lvl>
+  </w:abstractNum>
+  <w:abstractNum w:abstractNumId="22">
+    <w:nsid w:val="7AF3118A"/>
+    <w:multiLevelType w:val="hybridMultilevel"/>
+    <w:tmpl w:val="48F44F86"/>
+    <w:lvl w:ilvl="0" w:tplc="31D8963E">
+      <w:start w:val="1"/>
+      <w:numFmt w:val="lowerLetter"/>
+      <w:lvlText w:val="%1."/>
+      <w:lvlJc w:val="left"/>
+      <w:pPr>
+        <w:ind w:left="990" w:hanging="360"/>
+      </w:pPr>
+      <w:rPr>
+        <w:rFonts w:hint="default"/>
+        <w:b w:val="0"/>
+      </w:rPr>
+    </w:lvl>
+    <w:lvl w:ilvl="1" w:tplc="04090019" w:tentative="1">
+      <w:start w:val="1"/>
+      <w:numFmt w:val="lowerLetter"/>
+      <w:lvlText w:val="%2."/>
+      <w:lvlJc w:val="left"/>
+      <w:pPr>
+        <w:ind w:left="1710" w:hanging="360"/>
+      </w:pPr>
+    </w:lvl>
+    <w:lvl w:ilvl="2" w:tplc="0409001B" w:tentative="1">
+      <w:start w:val="1"/>
+      <w:numFmt w:val="lowerRoman"/>
+      <w:lvlText w:val="%3."/>
+      <w:lvlJc w:val="right"/>
+      <w:pPr>
+        <w:ind w:left="2430" w:hanging="180"/>
+      </w:pPr>
+    </w:lvl>
+    <w:lvl w:ilvl="3" w:tplc="0409000F" w:tentative="1">
+      <w:start w:val="1"/>
+      <w:numFmt w:val="decimal"/>
+      <w:lvlText w:val="%4."/>
+      <w:lvlJc w:val="left"/>
+      <w:pPr>
+        <w:ind w:left="3150" w:hanging="360"/>
+      </w:pPr>
+    </w:lvl>
+    <w:lvl w:ilvl="4" w:tplc="04090019" w:tentative="1">
+      <w:start w:val="1"/>
+      <w:numFmt w:val="lowerLetter"/>
+      <w:lvlText w:val="%5."/>
+      <w:lvlJc w:val="left"/>
+      <w:pPr>
+        <w:ind w:left="3870" w:hanging="360"/>
+      </w:pPr>
+    </w:lvl>
+    <w:lvl w:ilvl="5" w:tplc="0409001B" w:tentative="1">
+      <w:start w:val="1"/>
+      <w:numFmt w:val="lowerRoman"/>
+      <w:lvlText w:val="%6."/>
+      <w:lvlJc w:val="right"/>
+      <w:pPr>
+        <w:ind w:left="4590" w:hanging="180"/>
+      </w:pPr>
+    </w:lvl>
+    <w:lvl w:ilvl="6" w:tplc="0409000F" w:tentative="1">
+      <w:start w:val="1"/>
+      <w:numFmt w:val="decimal"/>
+      <w:lvlText w:val="%7."/>
+      <w:lvlJc w:val="left"/>
+      <w:pPr>
+        <w:ind w:left="5310" w:hanging="360"/>
+      </w:pPr>
+    </w:lvl>
+    <w:lvl w:ilvl="7" w:tplc="04090019" w:tentative="1">
+      <w:start w:val="1"/>
+      <w:numFmt w:val="lowerLetter"/>
+      <w:lvlText w:val="%8."/>
+      <w:lvlJc w:val="left"/>
+      <w:pPr>
+        <w:ind w:left="6030" w:hanging="360"/>
+      </w:pPr>
+    </w:lvl>
+    <w:lvl w:ilvl="8" w:tplc="0409001B" w:tentative="1">
+      <w:start w:val="1"/>
+      <w:numFmt w:val="lowerRoman"/>
+      <w:lvlText w:val="%9."/>
+      <w:lvlJc w:val="right"/>
+      <w:pPr>
+        <w:ind w:left="6750" w:hanging="180"/>
+      </w:pPr>
+    </w:lvl>
+  </w:abstractNum>
+  <w:abstractNum w:abstractNumId="23">
     <w:nsid w:val="7E817C85"/>
     <w:multiLevelType w:val="hybridMultilevel"/>
     <w:tmpl w:val="C0FE6F4A"/>
@@ -3007,25 +5416,25 @@
     </w:lvl>
   </w:abstractNum>
   <w:num w:numId="1">
-    <w:abstractNumId w:val="13"/>
+    <w:abstractNumId w:val="20"/>
   </w:num>
   <w:num w:numId="2">
-    <w:abstractNumId w:val="4"/>
+    <w:abstractNumId w:val="5"/>
   </w:num>
   <w:num w:numId="3">
-    <w:abstractNumId w:val="14"/>
+    <w:abstractNumId w:val="23"/>
   </w:num>
   <w:num w:numId="4">
-    <w:abstractNumId w:val="5"/>
+    <w:abstractNumId w:val="7"/>
   </w:num>
   <w:num w:numId="5">
-    <w:abstractNumId w:val="6"/>
+    <w:abstractNumId w:val="8"/>
   </w:num>
   <w:num w:numId="6">
     <w:abstractNumId w:val="1"/>
   </w:num>
   <w:num w:numId="7">
-    <w:abstractNumId w:val="11"/>
+    <w:abstractNumId w:val="17"/>
   </w:num>
   <w:num w:numId="8">
     <w:abstractNumId w:val="1"/>
@@ -3040,7 +5449,7 @@
     <w:abstractNumId w:val="1"/>
   </w:num>
   <w:num w:numId="12">
-    <w:abstractNumId w:val="3"/>
+    <w:abstractNumId w:val="4"/>
   </w:num>
   <w:num w:numId="13">
     <w:abstractNumId w:val="1"/>
@@ -3049,7 +5458,7 @@
     <w:abstractNumId w:val="1"/>
   </w:num>
   <w:num w:numId="15">
-    <w:abstractNumId w:val="8"/>
+    <w:abstractNumId w:val="13"/>
   </w:num>
   <w:num w:numId="16">
     <w:abstractNumId w:val="1"/>
@@ -3058,19 +5467,52 @@
     <w:abstractNumId w:val="0"/>
   </w:num>
   <w:num w:numId="18">
+    <w:abstractNumId w:val="3"/>
+  </w:num>
+  <w:num w:numId="19">
+    <w:abstractNumId w:val="16"/>
+  </w:num>
+  <w:num w:numId="20">
+    <w:abstractNumId w:val="15"/>
+  </w:num>
+  <w:num w:numId="21">
+    <w:abstractNumId w:val="11"/>
+  </w:num>
+  <w:num w:numId="22">
+    <w:abstractNumId w:val="19"/>
+  </w:num>
+  <w:num w:numId="23">
     <w:abstractNumId w:val="2"/>
   </w:num>
-  <w:num w:numId="19">
+  <w:num w:numId="24">
+    <w:abstractNumId w:val="14"/>
+  </w:num>
+  <w:num w:numId="25">
+    <w:abstractNumId w:val="22"/>
+  </w:num>
+  <w:num w:numId="26">
+    <w:abstractNumId w:val="12"/>
+  </w:num>
+  <w:num w:numId="27">
+    <w:abstractNumId w:val="9"/>
+  </w:num>
+  <w:num w:numId="28">
     <w:abstractNumId w:val="10"/>
   </w:num>
-  <w:num w:numId="20">
-    <w:abstractNumId w:val="9"/>
+  <w:num w:numId="29">
+    <w:abstractNumId w:val="1"/>
   </w:num>
-  <w:num w:numId="21">
-    <w:abstractNumId w:val="7"/>
+  <w:num w:numId="30">
+    <w:abstractNumId w:val="1"/>
   </w:num>
-  <w:num w:numId="22">
-    <w:abstractNumId w:val="12"/>
+  <w:num w:numId="31">
+    <w:abstractNumId w:val="21"/>
+  </w:num>
+  <w:num w:numId="32">
+    <w:abstractNumId w:val="18"/>
+  </w:num>
+  <w:num w:numId="33">
+    <w:abstractNumId w:val="6"/>
   </w:num>
 </w:numbering>
 </file>
@@ -3413,6 +5855,96 @@
       <w:szCs w:val="26"/>
     </w:rPr>
   </w:style>
+  <w:style w:type="table" w:customStyle="1" w:styleId="PlainTable21">
+    <w:name w:val="Plain Table 21"/>
+    <w:basedOn w:val="TableNormal"/>
+    <w:uiPriority w:val="42"/>
+    <w:rsid w:val="004417E2"/>
+    <w:pPr>
+      <w:spacing w:after="0" w:line="240" w:lineRule="auto"/>
+    </w:pPr>
+    <w:rPr>
+      <w:rFonts w:eastAsia="Times New Roman"/>
+    </w:rPr>
+    <w:tblPr>
+      <w:tblStyleRowBandSize w:val="1"/>
+      <w:tblStyleColBandSize w:val="1"/>
+      <w:tblInd w:w="0" w:type="dxa"/>
+      <w:tblBorders>
+        <w:top w:val="single" w:sz="4" w:space="0" w:color="7F7F7F"/>
+        <w:bottom w:val="single" w:sz="4" w:space="0" w:color="7F7F7F"/>
+      </w:tblBorders>
+      <w:tblCellMar>
+        <w:top w:w="0" w:type="dxa"/>
+        <w:left w:w="108" w:type="dxa"/>
+        <w:bottom w:w="0" w:type="dxa"/>
+        <w:right w:w="108" w:type="dxa"/>
+      </w:tblCellMar>
+    </w:tblPr>
+    <w:tblStylePr w:type="firstRow">
+      <w:rPr>
+        <w:b/>
+        <w:bCs/>
+      </w:rPr>
+      <w:tblPr/>
+      <w:tcPr>
+        <w:tcBorders>
+          <w:bottom w:val="single" w:sz="4" w:space="0" w:color="7F7F7F"/>
+        </w:tcBorders>
+      </w:tcPr>
+    </w:tblStylePr>
+    <w:tblStylePr w:type="lastRow">
+      <w:rPr>
+        <w:b/>
+        <w:bCs/>
+      </w:rPr>
+      <w:tblPr/>
+      <w:tcPr>
+        <w:tcBorders>
+          <w:top w:val="single" w:sz="4" w:space="0" w:color="7F7F7F"/>
+        </w:tcBorders>
+      </w:tcPr>
+    </w:tblStylePr>
+    <w:tblStylePr w:type="firstCol">
+      <w:rPr>
+        <w:b/>
+        <w:bCs/>
+      </w:rPr>
+    </w:tblStylePr>
+    <w:tblStylePr w:type="lastCol">
+      <w:rPr>
+        <w:b/>
+        <w:bCs/>
+      </w:rPr>
+    </w:tblStylePr>
+    <w:tblStylePr w:type="band1Vert">
+      <w:tblPr/>
+      <w:tcPr>
+        <w:tcBorders>
+          <w:left w:val="single" w:sz="4" w:space="0" w:color="7F7F7F"/>
+          <w:right w:val="single" w:sz="4" w:space="0" w:color="7F7F7F"/>
+        </w:tcBorders>
+      </w:tcPr>
+    </w:tblStylePr>
+    <w:tblStylePr w:type="band2Vert">
+      <w:tblPr/>
+      <w:tcPr>
+        <w:tcBorders>
+          <w:left w:val="single" w:sz="4" w:space="0" w:color="7F7F7F"/>
+          <w:right w:val="single" w:sz="4" w:space="0" w:color="7F7F7F"/>
+        </w:tcBorders>
+      </w:tcPr>
+    </w:tblStylePr>
+    <w:tblStylePr w:type="band1Horz">
+      <w:tblPr/>
+      <w:tcPr>
+        <w:tcBorders>
+          <w:top w:val="single" w:sz="4" w:space="0" w:color="7F7F7F"/>
+          <w:bottom w:val="single" w:sz="4" w:space="0" w:color="7F7F7F"/>
+        </w:tcBorders>
+      </w:tcPr>
+    </w:tblStylePr>
+  </w:style>
 </w:styles>
 </file>
 
@@ -3704,7 +6236,7 @@
 </file>
 
 <file path=customXml/itemProps1.xml><?xml version="1.0" encoding="utf-8"?>
-<ds:datastoreItem xmlns:ds="http://schemas.openxmlformats.org/officeDocument/2006/customXml" ds:itemID="{0604E028-A5A3-41BF-9A59-0D1F652CEC04}">
+<ds:datastoreItem xmlns:ds="http://schemas.openxmlformats.org/officeDocument/2006/customXml" ds:itemID="{19F75DAC-A1AE-44E6-975F-5D733DC91A18}">
   <ds:schemaRefs>
     <ds:schemaRef ds:uri="http://schemas.openxmlformats.org/officeDocument/2006/bibliography"/>
   </ds:schemaRefs>

</xml_diff>

<commit_message>
Revisions done as per review by Suraj
</commit_message>
<xml_diff>
--- a/MeHungry.docx
+++ b/MeHungry.docx
@@ -250,7 +250,7 @@
     </w:p>
     <w:tbl>
       <w:tblPr>
-        <w:tblW w:w="0" w:type="auto"/>
+        <w:tblW w:w="9270" w:type="dxa"/>
         <w:tblInd w:w="266" w:type="dxa"/>
         <w:tblBorders>
           <w:top w:val="single" w:sz="2" w:space="0" w:color="808080"/>
@@ -268,11 +268,10 @@
       </w:tblPr>
       <w:tblGrid>
         <w:gridCol w:w="539"/>
-        <w:gridCol w:w="2341"/>
-        <w:gridCol w:w="1620"/>
-        <w:gridCol w:w="2030"/>
-        <w:gridCol w:w="1216"/>
-        <w:gridCol w:w="1520"/>
+        <w:gridCol w:w="4051"/>
+        <w:gridCol w:w="1530"/>
+        <w:gridCol w:w="1710"/>
+        <w:gridCol w:w="1440"/>
       </w:tblGrid>
       <w:tr>
         <w:tc>
@@ -292,7 +291,7 @@
         </w:tc>
         <w:tc>
           <w:tcPr>
-            <w:tcW w:w="2341" w:type="dxa"/>
+            <w:tcW w:w="4051" w:type="dxa"/>
             <w:shd w:val="clear" w:color="auto" w:fill="BFBFBF"/>
             <w:vAlign w:val="center"/>
           </w:tcPr>
@@ -307,7 +306,7 @@
         </w:tc>
         <w:tc>
           <w:tcPr>
-            <w:tcW w:w="1620" w:type="dxa"/>
+            <w:tcW w:w="1530" w:type="dxa"/>
             <w:shd w:val="clear" w:color="auto" w:fill="BFBFBF"/>
             <w:vAlign w:val="center"/>
           </w:tcPr>
@@ -316,13 +315,13 @@
               <w:jc w:val="both"/>
             </w:pPr>
             <w:r>
-              <w:t>Sections</w:t>
+              <w:t>Date</w:t>
             </w:r>
           </w:p>
         </w:tc>
         <w:tc>
           <w:tcPr>
-            <w:tcW w:w="2030" w:type="dxa"/>
+            <w:tcW w:w="1710" w:type="dxa"/>
             <w:shd w:val="clear" w:color="auto" w:fill="BFBFBF"/>
             <w:vAlign w:val="center"/>
           </w:tcPr>
@@ -331,28 +330,13 @@
               <w:jc w:val="both"/>
             </w:pPr>
             <w:r>
-              <w:t>Date</w:t>
+              <w:t>Author</w:t>
             </w:r>
           </w:p>
         </w:tc>
         <w:tc>
           <w:tcPr>
-            <w:tcW w:w="1216" w:type="dxa"/>
-            <w:shd w:val="clear" w:color="auto" w:fill="BFBFBF"/>
-            <w:vAlign w:val="center"/>
-          </w:tcPr>
-          <w:p>
-            <w:pPr>
-              <w:jc w:val="both"/>
-            </w:pPr>
-            <w:r>
-              <w:t>Author</w:t>
-            </w:r>
-          </w:p>
-        </w:tc>
-        <w:tc>
-          <w:tcPr>
-            <w:tcW w:w="1520" w:type="dxa"/>
+            <w:tcW w:w="1440" w:type="dxa"/>
             <w:shd w:val="clear" w:color="auto" w:fill="BFBFBF"/>
             <w:vAlign w:val="center"/>
           </w:tcPr>
@@ -384,7 +368,7 @@
         </w:tc>
         <w:tc>
           <w:tcPr>
-            <w:tcW w:w="2341" w:type="dxa"/>
+            <w:tcW w:w="4051" w:type="dxa"/>
             <w:shd w:val="clear" w:color="auto" w:fill="auto"/>
             <w:vAlign w:val="center"/>
           </w:tcPr>
@@ -399,7 +383,7 @@
         </w:tc>
         <w:tc>
           <w:tcPr>
-            <w:tcW w:w="1620" w:type="dxa"/>
+            <w:tcW w:w="1530" w:type="dxa"/>
             <w:shd w:val="clear" w:color="auto" w:fill="auto"/>
             <w:vAlign w:val="center"/>
           </w:tcPr>
@@ -407,11 +391,23 @@
             <w:pPr>
               <w:jc w:val="both"/>
             </w:pPr>
+            <w:r>
+              <w:t>28</w:t>
+            </w:r>
+            <w:r>
+              <w:rPr>
+                <w:vertAlign w:val="superscript"/>
+              </w:rPr>
+              <w:t>th</w:t>
+            </w:r>
+            <w:r>
+              <w:t xml:space="preserve"> Aug 2016</w:t>
+            </w:r>
           </w:p>
         </w:tc>
         <w:tc>
           <w:tcPr>
-            <w:tcW w:w="2030" w:type="dxa"/>
+            <w:tcW w:w="1710" w:type="dxa"/>
             <w:shd w:val="clear" w:color="auto" w:fill="auto"/>
             <w:vAlign w:val="center"/>
           </w:tcPr>
@@ -420,25 +416,13 @@
               <w:jc w:val="both"/>
             </w:pPr>
             <w:r>
-              <w:t>28</w:t>
-            </w:r>
-            <w:r>
-              <w:rPr>
-                <w:vertAlign w:val="superscript"/>
-              </w:rPr>
-              <w:t>th</w:t>
-            </w:r>
-            <w:r>
-              <w:t xml:space="preserve"> </w:t>
-            </w:r>
-            <w:r>
-              <w:t>Aug 2016</w:t>
+              <w:t>Gouravmoy, Saswat</w:t>
             </w:r>
           </w:p>
         </w:tc>
         <w:tc>
           <w:tcPr>
-            <w:tcW w:w="1216" w:type="dxa"/>
+            <w:tcW w:w="1440" w:type="dxa"/>
             <w:shd w:val="clear" w:color="auto" w:fill="auto"/>
             <w:vAlign w:val="center"/>
           </w:tcPr>
@@ -447,23 +431,8 @@
               <w:jc w:val="both"/>
             </w:pPr>
             <w:r>
-              <w:t>Gouravmoy Mohanty</w:t>
-            </w:r>
-            <w:r>
-              <w:t>, Saswat Panigrahi</w:t>
-            </w:r>
-          </w:p>
-        </w:tc>
-        <w:tc>
-          <w:tcPr>
-            <w:tcW w:w="1520" w:type="dxa"/>
-            <w:shd w:val="clear" w:color="auto" w:fill="auto"/>
-            <w:vAlign w:val="center"/>
-          </w:tcPr>
-          <w:p>
-            <w:pPr>
-              <w:jc w:val="both"/>
-            </w:pPr>
+              <w:t>Suraj</w:t>
+            </w:r>
           </w:p>
         </w:tc>
       </w:tr>
@@ -478,11 +447,14 @@
             <w:pPr>
               <w:jc w:val="both"/>
             </w:pPr>
+            <w:r>
+              <w:t>1.1</w:t>
+            </w:r>
           </w:p>
         </w:tc>
         <w:tc>
           <w:tcPr>
-            <w:tcW w:w="2341" w:type="dxa"/>
+            <w:tcW w:w="4051" w:type="dxa"/>
             <w:shd w:val="clear" w:color="auto" w:fill="auto"/>
             <w:vAlign w:val="center"/>
           </w:tcPr>
@@ -490,11 +462,14 @@
             <w:pPr>
               <w:jc w:val="both"/>
             </w:pPr>
+            <w:r>
+              <w:t>Functionalities added and modifications by Suraj Added</w:t>
+            </w:r>
           </w:p>
         </w:tc>
         <w:tc>
           <w:tcPr>
-            <w:tcW w:w="1620" w:type="dxa"/>
+            <w:tcW w:w="1530" w:type="dxa"/>
             <w:shd w:val="clear" w:color="auto" w:fill="auto"/>
             <w:vAlign w:val="center"/>
           </w:tcPr>
@@ -502,11 +477,23 @@
             <w:pPr>
               <w:jc w:val="both"/>
             </w:pPr>
+            <w:r>
+              <w:t>29</w:t>
+            </w:r>
+            <w:r>
+              <w:rPr>
+                <w:vertAlign w:val="superscript"/>
+              </w:rPr>
+              <w:t>th</w:t>
+            </w:r>
+            <w:r>
+              <w:t xml:space="preserve"> Aug 2016</w:t>
+            </w:r>
           </w:p>
         </w:tc>
         <w:tc>
           <w:tcPr>
-            <w:tcW w:w="2030" w:type="dxa"/>
+            <w:tcW w:w="1710" w:type="dxa"/>
             <w:shd w:val="clear" w:color="auto" w:fill="auto"/>
             <w:vAlign w:val="center"/>
           </w:tcPr>
@@ -514,11 +501,14 @@
             <w:pPr>
               <w:jc w:val="both"/>
             </w:pPr>
+            <w:r>
+              <w:t>Gouravmoy, Saswat</w:t>
+            </w:r>
           </w:p>
         </w:tc>
         <w:tc>
           <w:tcPr>
-            <w:tcW w:w="1216" w:type="dxa"/>
+            <w:tcW w:w="1440" w:type="dxa"/>
             <w:shd w:val="clear" w:color="auto" w:fill="auto"/>
             <w:vAlign w:val="center"/>
           </w:tcPr>
@@ -526,18 +516,9 @@
             <w:pPr>
               <w:jc w:val="both"/>
             </w:pPr>
-          </w:p>
-        </w:tc>
-        <w:tc>
-          <w:tcPr>
-            <w:tcW w:w="1520" w:type="dxa"/>
-            <w:shd w:val="clear" w:color="auto" w:fill="auto"/>
-            <w:vAlign w:val="center"/>
-          </w:tcPr>
-          <w:p>
-            <w:pPr>
-              <w:jc w:val="both"/>
-            </w:pPr>
+            <w:r>
+              <w:t>Suraj</w:t>
+            </w:r>
           </w:p>
         </w:tc>
       </w:tr>
@@ -984,15 +965,863 @@
         <w:jc w:val="both"/>
       </w:pPr>
     </w:p>
+    <w:p>
+      <w:pPr>
+        <w:jc w:val="both"/>
+      </w:pPr>
+    </w:p>
+    <w:p>
+      <w:pPr>
+        <w:pStyle w:val="Heading2"/>
+      </w:pPr>
+      <w:bookmarkStart w:id="0" w:name="_Toc460285968"/>
+      <w:r>
+        <w:lastRenderedPageBreak/>
+        <w:t>Reviewer Comments</w:t>
+      </w:r>
+      <w:bookmarkEnd w:id="0"/>
+    </w:p>
+    <w:p/>
+    <w:tbl>
+      <w:tblPr>
+        <w:tblStyle w:val="TableGrid"/>
+        <w:tblW w:w="9478" w:type="dxa"/>
+        <w:tblLook w:val="04A0"/>
+      </w:tblPr>
+      <w:tblGrid>
+        <w:gridCol w:w="1090"/>
+        <w:gridCol w:w="4998"/>
+        <w:gridCol w:w="1043"/>
+        <w:gridCol w:w="2347"/>
+      </w:tblGrid>
+      <w:tr>
+        <w:trPr>
+          <w:trHeight w:val="300"/>
+        </w:trPr>
+        <w:tc>
+          <w:tcPr>
+            <w:tcW w:w="1090" w:type="dxa"/>
+            <w:shd w:val="clear" w:color="auto" w:fill="8DB3E2" w:themeFill="text2" w:themeFillTint="66"/>
+            <w:vAlign w:val="center"/>
+          </w:tcPr>
+          <w:p>
+            <w:pPr>
+              <w:rPr>
+                <w:rFonts w:ascii="Calibri" w:eastAsia="Times New Roman" w:hAnsi="Calibri" w:cs="Times New Roman"/>
+                <w:color w:val="000000"/>
+                <w:sz w:val="18"/>
+              </w:rPr>
+            </w:pPr>
+            <w:r>
+              <w:rPr>
+                <w:rFonts w:ascii="Calibri" w:eastAsia="Times New Roman" w:hAnsi="Calibri" w:cs="Times New Roman"/>
+                <w:color w:val="000000"/>
+                <w:sz w:val="18"/>
+              </w:rPr>
+              <w:t>Document Version</w:t>
+            </w:r>
+          </w:p>
+        </w:tc>
+        <w:tc>
+          <w:tcPr>
+            <w:tcW w:w="4998" w:type="dxa"/>
+            <w:shd w:val="clear" w:color="auto" w:fill="8DB3E2" w:themeFill="text2" w:themeFillTint="66"/>
+            <w:noWrap/>
+            <w:vAlign w:val="center"/>
+            <w:hideMark/>
+          </w:tcPr>
+          <w:p>
+            <w:pPr>
+              <w:rPr>
+                <w:rFonts w:ascii="Calibri" w:eastAsia="Times New Roman" w:hAnsi="Calibri" w:cs="Times New Roman"/>
+                <w:color w:val="000000"/>
+                <w:sz w:val="18"/>
+              </w:rPr>
+            </w:pPr>
+            <w:r>
+              <w:rPr>
+                <w:rFonts w:ascii="Calibri" w:eastAsia="Times New Roman" w:hAnsi="Calibri" w:cs="Times New Roman"/>
+                <w:color w:val="000000"/>
+                <w:sz w:val="18"/>
+              </w:rPr>
+              <w:t>Review Comments</w:t>
+            </w:r>
+          </w:p>
+        </w:tc>
+        <w:tc>
+          <w:tcPr>
+            <w:tcW w:w="1043" w:type="dxa"/>
+            <w:shd w:val="clear" w:color="auto" w:fill="8DB3E2" w:themeFill="text2" w:themeFillTint="66"/>
+            <w:noWrap/>
+            <w:vAlign w:val="center"/>
+            <w:hideMark/>
+          </w:tcPr>
+          <w:p>
+            <w:pPr>
+              <w:rPr>
+                <w:rFonts w:ascii="Calibri" w:eastAsia="Times New Roman" w:hAnsi="Calibri" w:cs="Times New Roman"/>
+                <w:color w:val="000000"/>
+                <w:sz w:val="18"/>
+              </w:rPr>
+            </w:pPr>
+            <w:r>
+              <w:rPr>
+                <w:rFonts w:ascii="Calibri" w:eastAsia="Times New Roman" w:hAnsi="Calibri" w:cs="Times New Roman"/>
+                <w:color w:val="000000"/>
+                <w:sz w:val="18"/>
+              </w:rPr>
+              <w:t>Reviewer</w:t>
+            </w:r>
+          </w:p>
+        </w:tc>
+        <w:tc>
+          <w:tcPr>
+            <w:tcW w:w="2347" w:type="dxa"/>
+            <w:shd w:val="clear" w:color="auto" w:fill="8DB3E2" w:themeFill="text2" w:themeFillTint="66"/>
+            <w:noWrap/>
+            <w:vAlign w:val="center"/>
+            <w:hideMark/>
+          </w:tcPr>
+          <w:p>
+            <w:pPr>
+              <w:rPr>
+                <w:rFonts w:ascii="Calibri" w:eastAsia="Times New Roman" w:hAnsi="Calibri" w:cs="Times New Roman"/>
+                <w:color w:val="000000"/>
+                <w:sz w:val="18"/>
+              </w:rPr>
+            </w:pPr>
+            <w:r>
+              <w:rPr>
+                <w:rFonts w:ascii="Calibri" w:eastAsia="Times New Roman" w:hAnsi="Calibri" w:cs="Times New Roman"/>
+                <w:color w:val="000000"/>
+                <w:sz w:val="18"/>
+              </w:rPr>
+              <w:t>Status</w:t>
+            </w:r>
+          </w:p>
+        </w:tc>
+      </w:tr>
+      <w:tr>
+        <w:trPr>
+          <w:trHeight w:val="300"/>
+        </w:trPr>
+        <w:tc>
+          <w:tcPr>
+            <w:tcW w:w="1090" w:type="dxa"/>
+            <w:vAlign w:val="center"/>
+          </w:tcPr>
+          <w:p>
+            <w:pPr>
+              <w:rPr>
+                <w:rFonts w:ascii="Arial" w:eastAsia="Times New Roman" w:hAnsi="Arial" w:cs="Arial"/>
+                <w:color w:val="222222"/>
+                <w:sz w:val="18"/>
+                <w:szCs w:val="20"/>
+              </w:rPr>
+            </w:pPr>
+            <w:r>
+              <w:rPr>
+                <w:rFonts w:ascii="Arial" w:eastAsia="Times New Roman" w:hAnsi="Arial" w:cs="Arial"/>
+                <w:color w:val="222222"/>
+                <w:sz w:val="18"/>
+                <w:szCs w:val="20"/>
+              </w:rPr>
+              <w:t>V 1.1</w:t>
+            </w:r>
+          </w:p>
+        </w:tc>
+        <w:tc>
+          <w:tcPr>
+            <w:tcW w:w="4998" w:type="dxa"/>
+            <w:vAlign w:val="center"/>
+            <w:hideMark/>
+          </w:tcPr>
+          <w:p>
+            <w:pPr>
+              <w:rPr>
+                <w:rFonts w:ascii="Arial" w:eastAsia="Times New Roman" w:hAnsi="Arial" w:cs="Arial"/>
+                <w:color w:val="222222"/>
+                <w:sz w:val="18"/>
+                <w:szCs w:val="20"/>
+              </w:rPr>
+            </w:pPr>
+            <w:r>
+              <w:rPr>
+                <w:rFonts w:ascii="Arial" w:eastAsia="Times New Roman" w:hAnsi="Arial" w:cs="Arial"/>
+                <w:color w:val="222222"/>
+                <w:sz w:val="18"/>
+                <w:szCs w:val="20"/>
+              </w:rPr>
+              <w:t>Provision for partners for RSA</w:t>
+            </w:r>
+          </w:p>
+        </w:tc>
+        <w:tc>
+          <w:tcPr>
+            <w:tcW w:w="1043" w:type="dxa"/>
+            <w:noWrap/>
+            <w:vAlign w:val="center"/>
+            <w:hideMark/>
+          </w:tcPr>
+          <w:p>
+            <w:pPr>
+              <w:rPr>
+                <w:rFonts w:ascii="Calibri" w:eastAsia="Times New Roman" w:hAnsi="Calibri" w:cs="Times New Roman"/>
+                <w:color w:val="000000"/>
+                <w:sz w:val="18"/>
+              </w:rPr>
+            </w:pPr>
+            <w:r>
+              <w:rPr>
+                <w:rFonts w:ascii="Calibri" w:eastAsia="Times New Roman" w:hAnsi="Calibri" w:cs="Times New Roman"/>
+                <w:color w:val="000000"/>
+                <w:sz w:val="18"/>
+              </w:rPr>
+              <w:t>Suraj</w:t>
+            </w:r>
+          </w:p>
+        </w:tc>
+        <w:tc>
+          <w:tcPr>
+            <w:tcW w:w="2347" w:type="dxa"/>
+            <w:noWrap/>
+            <w:vAlign w:val="center"/>
+            <w:hideMark/>
+          </w:tcPr>
+          <w:p>
+            <w:pPr>
+              <w:rPr>
+                <w:rFonts w:ascii="Calibri" w:eastAsia="Times New Roman" w:hAnsi="Calibri" w:cs="Times New Roman"/>
+                <w:color w:val="000000"/>
+                <w:sz w:val="18"/>
+              </w:rPr>
+            </w:pPr>
+            <w:r>
+              <w:rPr>
+                <w:rFonts w:ascii="Calibri" w:eastAsia="Times New Roman" w:hAnsi="Calibri" w:cs="Times New Roman"/>
+                <w:color w:val="000000"/>
+                <w:sz w:val="18"/>
+              </w:rPr>
+              <w:t>Added in the Document</w:t>
+            </w:r>
+          </w:p>
+        </w:tc>
+      </w:tr>
+      <w:tr>
+        <w:trPr>
+          <w:trHeight w:val="300"/>
+        </w:trPr>
+        <w:tc>
+          <w:tcPr>
+            <w:tcW w:w="1090" w:type="dxa"/>
+            <w:vAlign w:val="center"/>
+          </w:tcPr>
+          <w:p>
+            <w:pPr>
+              <w:rPr>
+                <w:rFonts w:ascii="Arial" w:eastAsia="Times New Roman" w:hAnsi="Arial" w:cs="Arial"/>
+                <w:color w:val="222222"/>
+                <w:sz w:val="18"/>
+                <w:szCs w:val="20"/>
+              </w:rPr>
+            </w:pPr>
+            <w:r>
+              <w:rPr>
+                <w:rFonts w:ascii="Arial" w:eastAsia="Times New Roman" w:hAnsi="Arial" w:cs="Arial"/>
+                <w:color w:val="222222"/>
+                <w:sz w:val="18"/>
+                <w:szCs w:val="20"/>
+              </w:rPr>
+              <w:t>V 1.1</w:t>
+            </w:r>
+          </w:p>
+        </w:tc>
+        <w:tc>
+          <w:tcPr>
+            <w:tcW w:w="4998" w:type="dxa"/>
+            <w:vAlign w:val="center"/>
+            <w:hideMark/>
+          </w:tcPr>
+          <w:p>
+            <w:pPr>
+              <w:rPr>
+                <w:rFonts w:ascii="Arial" w:eastAsia="Times New Roman" w:hAnsi="Arial" w:cs="Arial"/>
+                <w:color w:val="222222"/>
+                <w:sz w:val="18"/>
+                <w:szCs w:val="20"/>
+              </w:rPr>
+            </w:pPr>
+            <w:r>
+              <w:rPr>
+                <w:rFonts w:ascii="Arial" w:eastAsia="Times New Roman" w:hAnsi="Arial" w:cs="Arial"/>
+                <w:color w:val="222222"/>
+                <w:sz w:val="18"/>
+                <w:szCs w:val="20"/>
+              </w:rPr>
+              <w:t>Provision to assign/revoke roles of a level at par or below to the sub-ordinates.</w:t>
+            </w:r>
+          </w:p>
+        </w:tc>
+        <w:tc>
+          <w:tcPr>
+            <w:tcW w:w="1043" w:type="dxa"/>
+            <w:noWrap/>
+            <w:vAlign w:val="center"/>
+            <w:hideMark/>
+          </w:tcPr>
+          <w:p>
+            <w:pPr>
+              <w:rPr>
+                <w:rFonts w:ascii="Calibri" w:eastAsia="Times New Roman" w:hAnsi="Calibri" w:cs="Times New Roman"/>
+                <w:color w:val="000000"/>
+                <w:sz w:val="18"/>
+              </w:rPr>
+            </w:pPr>
+            <w:r>
+              <w:rPr>
+                <w:rFonts w:ascii="Calibri" w:eastAsia="Times New Roman" w:hAnsi="Calibri" w:cs="Times New Roman"/>
+                <w:color w:val="000000"/>
+                <w:sz w:val="18"/>
+              </w:rPr>
+              <w:t>Suraj</w:t>
+            </w:r>
+          </w:p>
+        </w:tc>
+        <w:tc>
+          <w:tcPr>
+            <w:tcW w:w="2347" w:type="dxa"/>
+            <w:noWrap/>
+            <w:vAlign w:val="center"/>
+            <w:hideMark/>
+          </w:tcPr>
+          <w:p>
+            <w:pPr>
+              <w:rPr>
+                <w:rFonts w:ascii="Calibri" w:eastAsia="Times New Roman" w:hAnsi="Calibri" w:cs="Times New Roman"/>
+                <w:color w:val="000000"/>
+                <w:sz w:val="18"/>
+              </w:rPr>
+            </w:pPr>
+            <w:r>
+              <w:rPr>
+                <w:rFonts w:ascii="Calibri" w:eastAsia="Times New Roman" w:hAnsi="Calibri" w:cs="Times New Roman"/>
+                <w:color w:val="000000"/>
+                <w:sz w:val="18"/>
+              </w:rPr>
+              <w:t>Added in the Document</w:t>
+            </w:r>
+          </w:p>
+        </w:tc>
+      </w:tr>
+      <w:tr>
+        <w:trPr>
+          <w:trHeight w:val="780"/>
+        </w:trPr>
+        <w:tc>
+          <w:tcPr>
+            <w:tcW w:w="1090" w:type="dxa"/>
+            <w:vAlign w:val="center"/>
+          </w:tcPr>
+          <w:p>
+            <w:pPr>
+              <w:rPr>
+                <w:rFonts w:ascii="Arial" w:eastAsia="Times New Roman" w:hAnsi="Arial" w:cs="Arial"/>
+                <w:color w:val="222222"/>
+                <w:sz w:val="18"/>
+                <w:szCs w:val="20"/>
+              </w:rPr>
+            </w:pPr>
+            <w:r>
+              <w:rPr>
+                <w:rFonts w:ascii="Arial" w:eastAsia="Times New Roman" w:hAnsi="Arial" w:cs="Arial"/>
+                <w:color w:val="222222"/>
+                <w:sz w:val="18"/>
+                <w:szCs w:val="20"/>
+              </w:rPr>
+              <w:t>V 1.1</w:t>
+            </w:r>
+          </w:p>
+        </w:tc>
+        <w:tc>
+          <w:tcPr>
+            <w:tcW w:w="4998" w:type="dxa"/>
+            <w:vAlign w:val="center"/>
+            <w:hideMark/>
+          </w:tcPr>
+          <w:p>
+            <w:pPr>
+              <w:rPr>
+                <w:rFonts w:ascii="Arial" w:eastAsia="Times New Roman" w:hAnsi="Arial" w:cs="Arial"/>
+                <w:color w:val="222222"/>
+                <w:sz w:val="18"/>
+                <w:szCs w:val="20"/>
+              </w:rPr>
+            </w:pPr>
+            <w:r>
+              <w:rPr>
+                <w:rFonts w:ascii="Arial" w:eastAsia="Times New Roman" w:hAnsi="Arial" w:cs="Arial"/>
+                <w:color w:val="222222"/>
+                <w:sz w:val="18"/>
+                <w:szCs w:val="20"/>
+              </w:rPr>
+              <w:t>Provision for the Chef (Let's use Chef instead of Cook), Captain (Let's use Captain instead of Waiter) and Staff to add and edit their personal details; any modification of which, to be notified to the hierarchy above.</w:t>
+            </w:r>
+          </w:p>
+        </w:tc>
+        <w:tc>
+          <w:tcPr>
+            <w:tcW w:w="1043" w:type="dxa"/>
+            <w:noWrap/>
+            <w:vAlign w:val="center"/>
+            <w:hideMark/>
+          </w:tcPr>
+          <w:p>
+            <w:pPr>
+              <w:rPr>
+                <w:rFonts w:ascii="Calibri" w:eastAsia="Times New Roman" w:hAnsi="Calibri" w:cs="Times New Roman"/>
+                <w:color w:val="000000"/>
+                <w:sz w:val="18"/>
+              </w:rPr>
+            </w:pPr>
+            <w:r>
+              <w:rPr>
+                <w:rFonts w:ascii="Calibri" w:eastAsia="Times New Roman" w:hAnsi="Calibri" w:cs="Times New Roman"/>
+                <w:color w:val="000000"/>
+                <w:sz w:val="18"/>
+              </w:rPr>
+              <w:t>Suraj</w:t>
+            </w:r>
+          </w:p>
+        </w:tc>
+        <w:tc>
+          <w:tcPr>
+            <w:tcW w:w="2347" w:type="dxa"/>
+            <w:noWrap/>
+            <w:vAlign w:val="center"/>
+            <w:hideMark/>
+          </w:tcPr>
+          <w:p>
+            <w:pPr>
+              <w:rPr>
+                <w:rFonts w:ascii="Calibri" w:eastAsia="Times New Roman" w:hAnsi="Calibri" w:cs="Times New Roman"/>
+                <w:color w:val="000000"/>
+                <w:sz w:val="18"/>
+              </w:rPr>
+            </w:pPr>
+            <w:r>
+              <w:rPr>
+                <w:rFonts w:ascii="Calibri" w:eastAsia="Times New Roman" w:hAnsi="Calibri" w:cs="Times New Roman"/>
+                <w:color w:val="000000"/>
+                <w:sz w:val="18"/>
+              </w:rPr>
+              <w:t>Changed Cook to Chef. Did not modify Captain as it may be ambiguous</w:t>
+            </w:r>
+          </w:p>
+        </w:tc>
+      </w:tr>
+      <w:tr>
+        <w:trPr>
+          <w:trHeight w:val="300"/>
+        </w:trPr>
+        <w:tc>
+          <w:tcPr>
+            <w:tcW w:w="1090" w:type="dxa"/>
+            <w:vAlign w:val="center"/>
+          </w:tcPr>
+          <w:p>
+            <w:pPr>
+              <w:rPr>
+                <w:rFonts w:ascii="Arial" w:eastAsia="Times New Roman" w:hAnsi="Arial" w:cs="Arial"/>
+                <w:color w:val="222222"/>
+                <w:sz w:val="18"/>
+                <w:szCs w:val="20"/>
+              </w:rPr>
+            </w:pPr>
+            <w:r>
+              <w:rPr>
+                <w:rFonts w:ascii="Arial" w:eastAsia="Times New Roman" w:hAnsi="Arial" w:cs="Arial"/>
+                <w:color w:val="222222"/>
+                <w:sz w:val="18"/>
+                <w:szCs w:val="20"/>
+              </w:rPr>
+              <w:t>V 1.1</w:t>
+            </w:r>
+          </w:p>
+        </w:tc>
+        <w:tc>
+          <w:tcPr>
+            <w:tcW w:w="4998" w:type="dxa"/>
+            <w:vAlign w:val="center"/>
+            <w:hideMark/>
+          </w:tcPr>
+          <w:p>
+            <w:pPr>
+              <w:rPr>
+                <w:rFonts w:ascii="Arial" w:eastAsia="Times New Roman" w:hAnsi="Arial" w:cs="Arial"/>
+                <w:color w:val="222222"/>
+                <w:sz w:val="18"/>
+                <w:szCs w:val="20"/>
+              </w:rPr>
+            </w:pPr>
+            <w:r>
+              <w:rPr>
+                <w:rFonts w:ascii="Arial" w:eastAsia="Times New Roman" w:hAnsi="Arial" w:cs="Arial"/>
+                <w:color w:val="222222"/>
+                <w:sz w:val="18"/>
+                <w:szCs w:val="20"/>
+              </w:rPr>
+              <w:t>Provision to group hotels.</w:t>
+            </w:r>
+          </w:p>
+        </w:tc>
+        <w:tc>
+          <w:tcPr>
+            <w:tcW w:w="1043" w:type="dxa"/>
+            <w:noWrap/>
+            <w:vAlign w:val="center"/>
+            <w:hideMark/>
+          </w:tcPr>
+          <w:p>
+            <w:pPr>
+              <w:rPr>
+                <w:rFonts w:ascii="Calibri" w:eastAsia="Times New Roman" w:hAnsi="Calibri" w:cs="Times New Roman"/>
+                <w:color w:val="000000"/>
+                <w:sz w:val="18"/>
+              </w:rPr>
+            </w:pPr>
+            <w:r>
+              <w:rPr>
+                <w:rFonts w:ascii="Calibri" w:eastAsia="Times New Roman" w:hAnsi="Calibri" w:cs="Times New Roman"/>
+                <w:color w:val="000000"/>
+                <w:sz w:val="18"/>
+              </w:rPr>
+              <w:t>Suraj</w:t>
+            </w:r>
+          </w:p>
+        </w:tc>
+        <w:tc>
+          <w:tcPr>
+            <w:tcW w:w="2347" w:type="dxa"/>
+            <w:noWrap/>
+            <w:vAlign w:val="center"/>
+            <w:hideMark/>
+          </w:tcPr>
+          <w:p>
+            <w:pPr>
+              <w:rPr>
+                <w:rFonts w:ascii="Calibri" w:eastAsia="Times New Roman" w:hAnsi="Calibri" w:cs="Times New Roman"/>
+                <w:color w:val="000000"/>
+                <w:sz w:val="18"/>
+              </w:rPr>
+            </w:pPr>
+            <w:r>
+              <w:rPr>
+                <w:rFonts w:ascii="Calibri" w:eastAsia="Times New Roman" w:hAnsi="Calibri" w:cs="Times New Roman"/>
+                <w:color w:val="000000"/>
+                <w:sz w:val="18"/>
+              </w:rPr>
+              <w:t>Added in the Document</w:t>
+            </w:r>
+          </w:p>
+        </w:tc>
+      </w:tr>
+      <w:tr>
+        <w:trPr>
+          <w:trHeight w:val="300"/>
+        </w:trPr>
+        <w:tc>
+          <w:tcPr>
+            <w:tcW w:w="1090" w:type="dxa"/>
+            <w:vAlign w:val="center"/>
+          </w:tcPr>
+          <w:p>
+            <w:pPr>
+              <w:rPr>
+                <w:rFonts w:ascii="Arial" w:eastAsia="Times New Roman" w:hAnsi="Arial" w:cs="Arial"/>
+                <w:color w:val="222222"/>
+                <w:sz w:val="18"/>
+                <w:szCs w:val="20"/>
+              </w:rPr>
+            </w:pPr>
+            <w:r>
+              <w:rPr>
+                <w:rFonts w:ascii="Arial" w:eastAsia="Times New Roman" w:hAnsi="Arial" w:cs="Arial"/>
+                <w:color w:val="222222"/>
+                <w:sz w:val="18"/>
+                <w:szCs w:val="20"/>
+              </w:rPr>
+              <w:t>V 1.1</w:t>
+            </w:r>
+          </w:p>
+        </w:tc>
+        <w:tc>
+          <w:tcPr>
+            <w:tcW w:w="4998" w:type="dxa"/>
+            <w:vAlign w:val="center"/>
+            <w:hideMark/>
+          </w:tcPr>
+          <w:p>
+            <w:pPr>
+              <w:rPr>
+                <w:rFonts w:ascii="Arial" w:eastAsia="Times New Roman" w:hAnsi="Arial" w:cs="Arial"/>
+                <w:color w:val="222222"/>
+                <w:sz w:val="18"/>
+                <w:szCs w:val="20"/>
+              </w:rPr>
+            </w:pPr>
+            <w:r>
+              <w:rPr>
+                <w:rFonts w:ascii="Arial" w:eastAsia="Times New Roman" w:hAnsi="Arial" w:cs="Arial"/>
+                <w:color w:val="222222"/>
+                <w:sz w:val="18"/>
+                <w:szCs w:val="20"/>
+              </w:rPr>
+              <w:t>Provision to change the hierarchy.</w:t>
+            </w:r>
+          </w:p>
+        </w:tc>
+        <w:tc>
+          <w:tcPr>
+            <w:tcW w:w="1043" w:type="dxa"/>
+            <w:noWrap/>
+            <w:vAlign w:val="center"/>
+            <w:hideMark/>
+          </w:tcPr>
+          <w:p>
+            <w:pPr>
+              <w:rPr>
+                <w:rFonts w:ascii="Calibri" w:eastAsia="Times New Roman" w:hAnsi="Calibri" w:cs="Times New Roman"/>
+                <w:color w:val="000000"/>
+                <w:sz w:val="18"/>
+              </w:rPr>
+            </w:pPr>
+            <w:r>
+              <w:rPr>
+                <w:rFonts w:ascii="Calibri" w:eastAsia="Times New Roman" w:hAnsi="Calibri" w:cs="Times New Roman"/>
+                <w:color w:val="000000"/>
+                <w:sz w:val="18"/>
+              </w:rPr>
+              <w:t>Suraj</w:t>
+            </w:r>
+          </w:p>
+        </w:tc>
+        <w:tc>
+          <w:tcPr>
+            <w:tcW w:w="2347" w:type="dxa"/>
+            <w:noWrap/>
+            <w:vAlign w:val="center"/>
+            <w:hideMark/>
+          </w:tcPr>
+          <w:p>
+            <w:pPr>
+              <w:rPr>
+                <w:rFonts w:ascii="Calibri" w:eastAsia="Times New Roman" w:hAnsi="Calibri" w:cs="Times New Roman"/>
+                <w:color w:val="000000"/>
+                <w:sz w:val="18"/>
+              </w:rPr>
+            </w:pPr>
+            <w:r>
+              <w:rPr>
+                <w:rFonts w:ascii="Calibri" w:eastAsia="Times New Roman" w:hAnsi="Calibri" w:cs="Times New Roman"/>
+                <w:color w:val="000000"/>
+                <w:sz w:val="18"/>
+              </w:rPr>
+              <w:t>Added in the Document</w:t>
+            </w:r>
+          </w:p>
+        </w:tc>
+      </w:tr>
+      <w:tr>
+        <w:trPr>
+          <w:trHeight w:val="1290"/>
+        </w:trPr>
+        <w:tc>
+          <w:tcPr>
+            <w:tcW w:w="1090" w:type="dxa"/>
+            <w:vAlign w:val="center"/>
+          </w:tcPr>
+          <w:p>
+            <w:pPr>
+              <w:rPr>
+                <w:rFonts w:ascii="Arial" w:eastAsia="Times New Roman" w:hAnsi="Arial" w:cs="Arial"/>
+                <w:color w:val="222222"/>
+                <w:sz w:val="18"/>
+                <w:szCs w:val="20"/>
+              </w:rPr>
+            </w:pPr>
+            <w:r>
+              <w:rPr>
+                <w:rFonts w:ascii="Arial" w:eastAsia="Times New Roman" w:hAnsi="Arial" w:cs="Arial"/>
+                <w:color w:val="222222"/>
+                <w:sz w:val="18"/>
+                <w:szCs w:val="20"/>
+              </w:rPr>
+              <w:t>V 1.1</w:t>
+            </w:r>
+          </w:p>
+        </w:tc>
+        <w:tc>
+          <w:tcPr>
+            <w:tcW w:w="4998" w:type="dxa"/>
+            <w:vAlign w:val="center"/>
+            <w:hideMark/>
+          </w:tcPr>
+          <w:p>
+            <w:pPr>
+              <w:rPr>
+                <w:rFonts w:ascii="Arial" w:eastAsia="Times New Roman" w:hAnsi="Arial" w:cs="Arial"/>
+                <w:color w:val="222222"/>
+                <w:sz w:val="18"/>
+                <w:szCs w:val="20"/>
+              </w:rPr>
+            </w:pPr>
+            <w:r>
+              <w:rPr>
+                <w:rFonts w:ascii="Arial" w:eastAsia="Times New Roman" w:hAnsi="Arial" w:cs="Arial"/>
+                <w:color w:val="222222"/>
+                <w:sz w:val="18"/>
+                <w:szCs w:val="20"/>
+              </w:rPr>
+              <w:t>Any deletion should not delete anything from the database. Upon any deletion, the verification team shall verify within 7 days and then reflect it on the database. For minor deletion such as item from Menu, etc., the deletion should be reflected on the app instantly but the Manager and upper hierarchy should keep receiving reminders at regular intervals for 7 days, post which, it shall be removed from the database.</w:t>
+            </w:r>
+          </w:p>
+        </w:tc>
+        <w:tc>
+          <w:tcPr>
+            <w:tcW w:w="1043" w:type="dxa"/>
+            <w:noWrap/>
+            <w:vAlign w:val="center"/>
+            <w:hideMark/>
+          </w:tcPr>
+          <w:p>
+            <w:pPr>
+              <w:rPr>
+                <w:rFonts w:ascii="Calibri" w:eastAsia="Times New Roman" w:hAnsi="Calibri" w:cs="Times New Roman"/>
+                <w:color w:val="000000"/>
+                <w:sz w:val="18"/>
+              </w:rPr>
+            </w:pPr>
+            <w:r>
+              <w:rPr>
+                <w:rFonts w:ascii="Calibri" w:eastAsia="Times New Roman" w:hAnsi="Calibri" w:cs="Times New Roman"/>
+                <w:color w:val="000000"/>
+                <w:sz w:val="18"/>
+              </w:rPr>
+              <w:t>Suraj</w:t>
+            </w:r>
+          </w:p>
+        </w:tc>
+        <w:tc>
+          <w:tcPr>
+            <w:tcW w:w="2347" w:type="dxa"/>
+            <w:noWrap/>
+            <w:vAlign w:val="center"/>
+            <w:hideMark/>
+          </w:tcPr>
+          <w:p>
+            <w:pPr>
+              <w:rPr>
+                <w:rFonts w:ascii="Calibri" w:eastAsia="Times New Roman" w:hAnsi="Calibri" w:cs="Times New Roman"/>
+                <w:color w:val="000000"/>
+                <w:sz w:val="18"/>
+              </w:rPr>
+            </w:pPr>
+            <w:r>
+              <w:rPr>
+                <w:rFonts w:ascii="Calibri" w:eastAsia="Times New Roman" w:hAnsi="Calibri" w:cs="Times New Roman"/>
+                <w:color w:val="000000"/>
+                <w:sz w:val="18"/>
+              </w:rPr>
+              <w:t>Added in the Document</w:t>
+            </w:r>
+          </w:p>
+        </w:tc>
+      </w:tr>
+    </w:tbl>
+    <w:p>
+      <w:pPr>
+        <w:jc w:val="both"/>
+      </w:pPr>
+    </w:p>
+    <w:p>
+      <w:pPr>
+        <w:jc w:val="both"/>
+      </w:pPr>
+      <w:r>
+        <w:fldChar w:fldCharType="begin"/>
+      </w:r>
+      <w:r>
+        <w:instrText xml:space="preserve"> LINK Excel.Sheet.8 "Book1" "Sheet1!R1C1:R7C3" \a \f 4 \h  \* MERGEFORMAT </w:instrText>
+      </w:r>
+      <w:r>
+        <w:fldChar w:fldCharType="separate"/>
+      </w:r>
+    </w:p>
+    <w:p>
+      <w:pPr>
+        <w:jc w:val="both"/>
+      </w:pPr>
+      <w:r>
+        <w:fldChar w:fldCharType="end"/>
+      </w:r>
+    </w:p>
+    <w:p>
+      <w:pPr>
+        <w:jc w:val="both"/>
+      </w:pPr>
+    </w:p>
+    <w:p>
+      <w:pPr>
+        <w:jc w:val="both"/>
+      </w:pPr>
+    </w:p>
+    <w:p>
+      <w:pPr>
+        <w:jc w:val="both"/>
+      </w:pPr>
+    </w:p>
+    <w:p>
+      <w:pPr>
+        <w:jc w:val="both"/>
+      </w:pPr>
+    </w:p>
+    <w:p>
+      <w:pPr>
+        <w:jc w:val="both"/>
+      </w:pPr>
+    </w:p>
+    <w:p>
+      <w:pPr>
+        <w:jc w:val="both"/>
+      </w:pPr>
+    </w:p>
+    <w:p>
+      <w:pPr>
+        <w:jc w:val="both"/>
+      </w:pPr>
+    </w:p>
+    <w:p>
+      <w:pPr>
+        <w:jc w:val="both"/>
+      </w:pPr>
+    </w:p>
+    <w:p>
+      <w:pPr>
+        <w:jc w:val="both"/>
+      </w:pPr>
+    </w:p>
+    <w:p>
+      <w:pPr>
+        <w:jc w:val="both"/>
+      </w:pPr>
+    </w:p>
+    <w:p>
+      <w:pPr>
+        <w:jc w:val="both"/>
+      </w:pPr>
+    </w:p>
     <w:sdt>
       <w:sdtPr>
-        <w:id w:val="132933434"/>
-        <w:docPartObj>
-          <w:docPartGallery w:val="Table of Contents"/>
-          <w:docPartUnique/>
-        </w:docPartObj>
-      </w:sdtPr>
-      <w:sdtEndPr>
         <w:rPr>
           <w:rFonts w:asciiTheme="minorHAnsi" w:eastAsiaTheme="minorHAnsi" w:hAnsiTheme="minorHAnsi" w:cstheme="minorBidi"/>
           <w:b w:val="0"/>
@@ -1001,15 +1830,101 @@
           <w:sz w:val="22"/>
           <w:szCs w:val="22"/>
         </w:rPr>
-      </w:sdtEndPr>
+        <w:id w:val="132933434"/>
+        <w:docPartObj>
+          <w:docPartGallery w:val="Table of Contents"/>
+          <w:docPartUnique/>
+        </w:docPartObj>
+      </w:sdtPr>
       <w:sdtContent>
         <w:p>
           <w:pPr>
             <w:pStyle w:val="TOCHeading"/>
+            <w:rPr>
+              <w:noProof/>
+            </w:rPr>
           </w:pPr>
           <w:r>
             <w:t>Table of Contents</w:t>
           </w:r>
+          <w:r>
+            <w:fldChar w:fldCharType="begin"/>
+          </w:r>
+          <w:r>
+            <w:instrText xml:space="preserve"> TOC \o "1-3" \h \z \u </w:instrText>
+          </w:r>
+          <w:r>
+            <w:fldChar w:fldCharType="separate"/>
+          </w:r>
+        </w:p>
+        <w:p>
+          <w:pPr>
+            <w:pStyle w:val="TOC2"/>
+            <w:tabs>
+              <w:tab w:val="right" w:leader="dot" w:pos="9350"/>
+            </w:tabs>
+            <w:rPr>
+              <w:rFonts w:eastAsiaTheme="minorEastAsia"/>
+              <w:noProof/>
+            </w:rPr>
+          </w:pPr>
+          <w:hyperlink w:anchor="_Toc460285968" w:history="1">
+            <w:r>
+              <w:rPr>
+                <w:rStyle w:val="Hyperlink"/>
+                <w:noProof/>
+              </w:rPr>
+              <w:t>Reviewer Comments</w:t>
+            </w:r>
+            <w:r>
+              <w:rPr>
+                <w:noProof/>
+                <w:webHidden/>
+              </w:rPr>
+              <w:tab/>
+            </w:r>
+            <w:r>
+              <w:rPr>
+                <w:noProof/>
+                <w:webHidden/>
+              </w:rPr>
+              <w:fldChar w:fldCharType="begin"/>
+            </w:r>
+            <w:r>
+              <w:rPr>
+                <w:noProof/>
+                <w:webHidden/>
+              </w:rPr>
+              <w:instrText xml:space="preserve"> PAGEREF _Toc460285968 \h </w:instrText>
+            </w:r>
+            <w:r>
+              <w:rPr>
+                <w:noProof/>
+                <w:webHidden/>
+              </w:rPr>
+            </w:r>
+            <w:r>
+              <w:rPr>
+                <w:noProof/>
+                <w:webHidden/>
+              </w:rPr>
+              <w:fldChar w:fldCharType="separate"/>
+            </w:r>
+            <w:r>
+              <w:rPr>
+                <w:noProof/>
+                <w:webHidden/>
+              </w:rPr>
+              <w:t>3</w:t>
+            </w:r>
+            <w:r>
+              <w:rPr>
+                <w:noProof/>
+                <w:webHidden/>
+              </w:rPr>
+              <w:fldChar w:fldCharType="end"/>
+            </w:r>
+          </w:hyperlink>
         </w:p>
         <w:p>
           <w:pPr>
@@ -1023,16 +1938,7 @@
               <w:noProof/>
             </w:rPr>
           </w:pPr>
-          <w:r>
-            <w:fldChar w:fldCharType="begin"/>
-          </w:r>
-          <w:r>
-            <w:instrText xml:space="preserve"> TOC \o "1-3" \h \z \u </w:instrText>
-          </w:r>
-          <w:r>
-            <w:fldChar w:fldCharType="separate"/>
-          </w:r>
-          <w:hyperlink w:anchor="_Toc460279421" w:history="1">
+          <w:hyperlink w:anchor="_Toc460285969" w:history="1">
             <w:r>
               <w:rPr>
                 <w:rStyle w:val="Hyperlink"/>
@@ -1077,7 +1983,7 @@
                 <w:noProof/>
                 <w:webHidden/>
               </w:rPr>
-              <w:instrText xml:space="preserve"> PAGEREF _Toc460279421 \h </w:instrText>
+              <w:instrText xml:space="preserve"> PAGEREF _Toc460285969 \h </w:instrText>
             </w:r>
             <w:r>
               <w:rPr>
@@ -1097,7 +2003,7 @@
                 <w:noProof/>
                 <w:webHidden/>
               </w:rPr>
-              <w:t>4</w:t>
+              <w:t>5</w:t>
             </w:r>
             <w:r>
               <w:rPr>
@@ -1120,7 +2026,7 @@
               <w:noProof/>
             </w:rPr>
           </w:pPr>
-          <w:hyperlink w:anchor="_Toc460279422" w:history="1">
+          <w:hyperlink w:anchor="_Toc460285970" w:history="1">
             <w:r>
               <w:rPr>
                 <w:rStyle w:val="Hyperlink"/>
@@ -1163,7 +2069,7 @@
                 <w:noProof/>
                 <w:webHidden/>
               </w:rPr>
-              <w:instrText xml:space="preserve"> PAGEREF _Toc460279422 \h </w:instrText>
+              <w:instrText xml:space="preserve"> PAGEREF _Toc460285970 \h </w:instrText>
             </w:r>
             <w:r>
               <w:rPr>
@@ -1183,7 +2089,7 @@
                 <w:noProof/>
                 <w:webHidden/>
               </w:rPr>
-              <w:t>4</w:t>
+              <w:t>5</w:t>
             </w:r>
             <w:r>
               <w:rPr>
@@ -1206,7 +2112,7 @@
               <w:noProof/>
             </w:rPr>
           </w:pPr>
-          <w:hyperlink w:anchor="_Toc460279423" w:history="1">
+          <w:hyperlink w:anchor="_Toc460285971" w:history="1">
             <w:r>
               <w:rPr>
                 <w:rStyle w:val="Hyperlink"/>
@@ -1249,7 +2155,7 @@
                 <w:noProof/>
                 <w:webHidden/>
               </w:rPr>
-              <w:instrText xml:space="preserve"> PAGEREF _Toc460279423 \h </w:instrText>
+              <w:instrText xml:space="preserve"> PAGEREF _Toc460285971 \h </w:instrText>
             </w:r>
             <w:r>
               <w:rPr>
@@ -1269,7 +2175,7 @@
                 <w:noProof/>
                 <w:webHidden/>
               </w:rPr>
-              <w:t>4</w:t>
+              <w:t>5</w:t>
             </w:r>
             <w:r>
               <w:rPr>
@@ -1292,7 +2198,7 @@
               <w:noProof/>
             </w:rPr>
           </w:pPr>
-          <w:hyperlink w:anchor="_Toc460279424" w:history="1">
+          <w:hyperlink w:anchor="_Toc460285972" w:history="1">
             <w:r>
               <w:rPr>
                 <w:rStyle w:val="Hyperlink"/>
@@ -1314,7 +2220,7 @@
                 <w:b/>
                 <w:noProof/>
               </w:rPr>
-              <w:t>RestaurantSuperAdmin (1)</w:t>
+              <w:t>RestaurantSuperAdmin (multiple)</w:t>
             </w:r>
             <w:r>
               <w:rPr>
@@ -1335,7 +2241,7 @@
                 <w:noProof/>
                 <w:webHidden/>
               </w:rPr>
-              <w:instrText xml:space="preserve"> PAGEREF _Toc460279424 \h </w:instrText>
+              <w:instrText xml:space="preserve"> PAGEREF _Toc460285972 \h </w:instrText>
             </w:r>
             <w:r>
               <w:rPr>
@@ -1355,7 +2261,7 @@
                 <w:noProof/>
                 <w:webHidden/>
               </w:rPr>
-              <w:t>4</w:t>
+              <w:t>5</w:t>
             </w:r>
             <w:r>
               <w:rPr>
@@ -1378,7 +2284,7 @@
               <w:noProof/>
             </w:rPr>
           </w:pPr>
-          <w:hyperlink w:anchor="_Toc460279425" w:history="1">
+          <w:hyperlink w:anchor="_Toc460285973" w:history="1">
             <w:r>
               <w:rPr>
                 <w:rStyle w:val="Hyperlink"/>
@@ -1421,7 +2327,7 @@
                 <w:noProof/>
                 <w:webHidden/>
               </w:rPr>
-              <w:instrText xml:space="preserve"> PAGEREF _Toc460279425 \h </w:instrText>
+              <w:instrText xml:space="preserve"> PAGEREF _Toc460285973 \h </w:instrText>
             </w:r>
             <w:r>
               <w:rPr>
@@ -1441,7 +2347,7 @@
                 <w:noProof/>
                 <w:webHidden/>
               </w:rPr>
-              <w:t>4</w:t>
+              <w:t>6</w:t>
             </w:r>
             <w:r>
               <w:rPr>
@@ -1464,7 +2370,7 @@
               <w:noProof/>
             </w:rPr>
           </w:pPr>
-          <w:hyperlink w:anchor="_Toc460279426" w:history="1">
+          <w:hyperlink w:anchor="_Toc460285974" w:history="1">
             <w:r>
               <w:rPr>
                 <w:rStyle w:val="Hyperlink"/>
@@ -1486,7 +2392,7 @@
                 <w:b/>
                 <w:noProof/>
               </w:rPr>
-              <w:t>Cook/Waiter/Staff</w:t>
+              <w:t>Chef/Waiter/Staff</w:t>
             </w:r>
             <w:r>
               <w:rPr>
@@ -1507,7 +2413,7 @@
                 <w:noProof/>
                 <w:webHidden/>
               </w:rPr>
-              <w:instrText xml:space="preserve"> PAGEREF _Toc460279426 \h </w:instrText>
+              <w:instrText xml:space="preserve"> PAGEREF _Toc460285974 \h </w:instrText>
             </w:r>
             <w:r>
               <w:rPr>
@@ -1527,7 +2433,7 @@
                 <w:noProof/>
                 <w:webHidden/>
               </w:rPr>
-              <w:t>5</w:t>
+              <w:t>6</w:t>
             </w:r>
             <w:r>
               <w:rPr>
@@ -1550,7 +2456,7 @@
               <w:noProof/>
             </w:rPr>
           </w:pPr>
-          <w:hyperlink w:anchor="_Toc460279427" w:history="1">
+          <w:hyperlink w:anchor="_Toc460285975" w:history="1">
             <w:r>
               <w:rPr>
                 <w:rStyle w:val="Hyperlink"/>
@@ -1593,7 +2499,7 @@
                 <w:noProof/>
                 <w:webHidden/>
               </w:rPr>
-              <w:instrText xml:space="preserve"> PAGEREF _Toc460279427 \h </w:instrText>
+              <w:instrText xml:space="preserve"> PAGEREF _Toc460285975 \h </w:instrText>
             </w:r>
             <w:r>
               <w:rPr>
@@ -1613,7 +2519,7 @@
                 <w:noProof/>
                 <w:webHidden/>
               </w:rPr>
-              <w:t>5</w:t>
+              <w:t>6</w:t>
             </w:r>
             <w:r>
               <w:rPr>
@@ -1636,7 +2542,7 @@
               <w:noProof/>
             </w:rPr>
           </w:pPr>
-          <w:hyperlink w:anchor="_Toc460279428" w:history="1">
+          <w:hyperlink w:anchor="_Toc460285976" w:history="1">
             <w:r>
               <w:rPr>
                 <w:rStyle w:val="Hyperlink"/>
@@ -1681,7 +2587,7 @@
                 <w:noProof/>
                 <w:webHidden/>
               </w:rPr>
-              <w:instrText xml:space="preserve"> PAGEREF _Toc460279428 \h </w:instrText>
+              <w:instrText xml:space="preserve"> PAGEREF _Toc460285976 \h </w:instrText>
             </w:r>
             <w:r>
               <w:rPr>
@@ -1701,7 +2607,7 @@
                 <w:noProof/>
                 <w:webHidden/>
               </w:rPr>
-              <w:t>5</w:t>
+              <w:t>6</w:t>
             </w:r>
             <w:r>
               <w:rPr>
@@ -1724,7 +2630,7 @@
               <w:noProof/>
             </w:rPr>
           </w:pPr>
-          <w:hyperlink w:anchor="_Toc460279429" w:history="1">
+          <w:hyperlink w:anchor="_Toc460285977" w:history="1">
             <w:r>
               <w:rPr>
                 <w:rStyle w:val="Hyperlink"/>
@@ -1767,7 +2673,7 @@
                 <w:noProof/>
                 <w:webHidden/>
               </w:rPr>
-              <w:instrText xml:space="preserve"> PAGEREF _Toc460279429 \h </w:instrText>
+              <w:instrText xml:space="preserve"> PAGEREF _Toc460285977 \h </w:instrText>
             </w:r>
             <w:r>
               <w:rPr>
@@ -1787,7 +2693,7 @@
                 <w:noProof/>
                 <w:webHidden/>
               </w:rPr>
-              <w:t>5</w:t>
+              <w:t>6</w:t>
             </w:r>
             <w:r>
               <w:rPr>
@@ -1810,7 +2716,7 @@
               <w:noProof/>
             </w:rPr>
           </w:pPr>
-          <w:hyperlink w:anchor="_Toc460279430" w:history="1">
+          <w:hyperlink w:anchor="_Toc460285978" w:history="1">
             <w:r>
               <w:rPr>
                 <w:rStyle w:val="Hyperlink"/>
@@ -1853,7 +2759,7 @@
                 <w:noProof/>
                 <w:webHidden/>
               </w:rPr>
-              <w:instrText xml:space="preserve"> PAGEREF _Toc460279430 \h </w:instrText>
+              <w:instrText xml:space="preserve"> PAGEREF _Toc460285978 \h </w:instrText>
             </w:r>
             <w:r>
               <w:rPr>
@@ -1873,7 +2779,7 @@
                 <w:noProof/>
                 <w:webHidden/>
               </w:rPr>
-              <w:t>5</w:t>
+              <w:t>7</w:t>
             </w:r>
             <w:r>
               <w:rPr>
@@ -1896,7 +2802,7 @@
               <w:noProof/>
             </w:rPr>
           </w:pPr>
-          <w:hyperlink w:anchor="_Toc460279431" w:history="1">
+          <w:hyperlink w:anchor="_Toc460285979" w:history="1">
             <w:r>
               <w:rPr>
                 <w:rStyle w:val="Hyperlink"/>
@@ -1939,7 +2845,7 @@
                 <w:noProof/>
                 <w:webHidden/>
               </w:rPr>
-              <w:instrText xml:space="preserve"> PAGEREF _Toc460279431 \h </w:instrText>
+              <w:instrText xml:space="preserve"> PAGEREF _Toc460285979 \h </w:instrText>
             </w:r>
             <w:r>
               <w:rPr>
@@ -1959,7 +2865,7 @@
                 <w:noProof/>
                 <w:webHidden/>
               </w:rPr>
-              <w:t>6</w:t>
+              <w:t>7</w:t>
             </w:r>
             <w:r>
               <w:rPr>
@@ -1982,7 +2888,7 @@
               <w:noProof/>
             </w:rPr>
           </w:pPr>
-          <w:hyperlink w:anchor="_Toc460279432" w:history="1">
+          <w:hyperlink w:anchor="_Toc460285980" w:history="1">
             <w:r>
               <w:rPr>
                 <w:rStyle w:val="Hyperlink"/>
@@ -2004,7 +2910,7 @@
                 <w:b/>
                 <w:noProof/>
               </w:rPr>
-              <w:t>Cook</w:t>
+              <w:t>Chef</w:t>
             </w:r>
             <w:r>
               <w:rPr>
@@ -2025,7 +2931,7 @@
                 <w:noProof/>
                 <w:webHidden/>
               </w:rPr>
-              <w:instrText xml:space="preserve"> PAGEREF _Toc460279432 \h </w:instrText>
+              <w:instrText xml:space="preserve"> PAGEREF _Toc460285980 \h </w:instrText>
             </w:r>
             <w:r>
               <w:rPr>
@@ -2045,7 +2951,7 @@
                 <w:noProof/>
                 <w:webHidden/>
               </w:rPr>
-              <w:t>6</w:t>
+              <w:t>7</w:t>
             </w:r>
             <w:r>
               <w:rPr>
@@ -2068,7 +2974,7 @@
               <w:noProof/>
             </w:rPr>
           </w:pPr>
-          <w:hyperlink w:anchor="_Toc460279433" w:history="1">
+          <w:hyperlink w:anchor="_Toc460285981" w:history="1">
             <w:r>
               <w:rPr>
                 <w:rStyle w:val="Hyperlink"/>
@@ -2111,7 +3017,7 @@
                 <w:noProof/>
                 <w:webHidden/>
               </w:rPr>
-              <w:instrText xml:space="preserve"> PAGEREF _Toc460279433 \h </w:instrText>
+              <w:instrText xml:space="preserve"> PAGEREF _Toc460285981 \h </w:instrText>
             </w:r>
             <w:r>
               <w:rPr>
@@ -2131,7 +3037,7 @@
                 <w:noProof/>
                 <w:webHidden/>
               </w:rPr>
-              <w:t>6</w:t>
+              <w:t>7</w:t>
             </w:r>
             <w:r>
               <w:rPr>
@@ -2154,7 +3060,7 @@
               <w:noProof/>
             </w:rPr>
           </w:pPr>
-          <w:hyperlink w:anchor="_Toc460279434" w:history="1">
+          <w:hyperlink w:anchor="_Toc460285982" w:history="1">
             <w:r>
               <w:rPr>
                 <w:rStyle w:val="Hyperlink"/>
@@ -2199,7 +3105,7 @@
                 <w:noProof/>
                 <w:webHidden/>
               </w:rPr>
-              <w:instrText xml:space="preserve"> PAGEREF _Toc460279434 \h </w:instrText>
+              <w:instrText xml:space="preserve"> PAGEREF _Toc460285982 \h </w:instrText>
             </w:r>
             <w:r>
               <w:rPr>
@@ -2219,7 +3125,7 @@
                 <w:noProof/>
                 <w:webHidden/>
               </w:rPr>
-              <w:t>6</w:t>
+              <w:t>8</w:t>
             </w:r>
             <w:r>
               <w:rPr>
@@ -2242,7 +3148,7 @@
               <w:noProof/>
             </w:rPr>
           </w:pPr>
-          <w:hyperlink w:anchor="_Toc460279435" w:history="1">
+          <w:hyperlink w:anchor="_Toc460285983" w:history="1">
             <w:r>
               <w:rPr>
                 <w:rStyle w:val="Hyperlink"/>
@@ -2285,7 +3191,7 @@
                 <w:noProof/>
                 <w:webHidden/>
               </w:rPr>
-              <w:instrText xml:space="preserve"> PAGEREF _Toc460279435 \h </w:instrText>
+              <w:instrText xml:space="preserve"> PAGEREF _Toc460285983 \h </w:instrText>
             </w:r>
             <w:r>
               <w:rPr>
@@ -2305,7 +3211,7 @@
                 <w:noProof/>
                 <w:webHidden/>
               </w:rPr>
-              <w:t>6</w:t>
+              <w:t>8</w:t>
             </w:r>
             <w:r>
               <w:rPr>
@@ -2328,7 +3234,7 @@
               <w:noProof/>
             </w:rPr>
           </w:pPr>
-          <w:hyperlink w:anchor="_Toc460279436" w:history="1">
+          <w:hyperlink w:anchor="_Toc460285984" w:history="1">
             <w:r>
               <w:rPr>
                 <w:rStyle w:val="Hyperlink"/>
@@ -2371,7 +3277,7 @@
                 <w:noProof/>
                 <w:webHidden/>
               </w:rPr>
-              <w:instrText xml:space="preserve"> PAGEREF _Toc460279436 \h </w:instrText>
+              <w:instrText xml:space="preserve"> PAGEREF _Toc460285984 \h </w:instrText>
             </w:r>
             <w:r>
               <w:rPr>
@@ -2391,7 +3297,7 @@
                 <w:noProof/>
                 <w:webHidden/>
               </w:rPr>
-              <w:t>6</w:t>
+              <w:t>8</w:t>
             </w:r>
             <w:r>
               <w:rPr>
@@ -2414,7 +3320,7 @@
               <w:noProof/>
             </w:rPr>
           </w:pPr>
-          <w:hyperlink w:anchor="_Toc460279437" w:history="1">
+          <w:hyperlink w:anchor="_Toc460285985" w:history="1">
             <w:r>
               <w:rPr>
                 <w:rStyle w:val="Hyperlink"/>
@@ -2457,7 +3363,7 @@
                 <w:noProof/>
                 <w:webHidden/>
               </w:rPr>
-              <w:instrText xml:space="preserve"> PAGEREF _Toc460279437 \h </w:instrText>
+              <w:instrText xml:space="preserve"> PAGEREF _Toc460285985 \h </w:instrText>
             </w:r>
             <w:r>
               <w:rPr>
@@ -2477,7 +3383,7 @@
                 <w:noProof/>
                 <w:webHidden/>
               </w:rPr>
-              <w:t>7</w:t>
+              <w:t>8</w:t>
             </w:r>
             <w:r>
               <w:rPr>
@@ -2500,7 +3406,7 @@
               <w:noProof/>
             </w:rPr>
           </w:pPr>
-          <w:hyperlink w:anchor="_Toc460279438" w:history="1">
+          <w:hyperlink w:anchor="_Toc460285986" w:history="1">
             <w:r>
               <w:rPr>
                 <w:rStyle w:val="Hyperlink"/>
@@ -2522,7 +3428,23 @@
                 <w:b/>
                 <w:noProof/>
               </w:rPr>
-              <w:t>Restaurant Manager Login</w:t>
+              <w:t>Restaurant</w:t>
+            </w:r>
+            <w:r>
+              <w:rPr>
+                <w:rStyle w:val="Hyperlink"/>
+                <w:b/>
+                <w:noProof/>
+              </w:rPr>
+              <w:t xml:space="preserve"> </w:t>
+            </w:r>
+            <w:r>
+              <w:rPr>
+                <w:rStyle w:val="Hyperlink"/>
+                <w:b/>
+                <w:noProof/>
+              </w:rPr>
+              <w:t>Manager Login</w:t>
             </w:r>
             <w:r>
               <w:rPr>
@@ -2543,7 +3465,7 @@
                 <w:noProof/>
                 <w:webHidden/>
               </w:rPr>
-              <w:instrText xml:space="preserve"> PAGEREF _Toc460279438 \h </w:instrText>
+              <w:instrText xml:space="preserve"> PAGEREF _Toc460285986 \h </w:instrText>
             </w:r>
             <w:r>
               <w:rPr>
@@ -2563,7 +3485,7 @@
                 <w:noProof/>
                 <w:webHidden/>
               </w:rPr>
-              <w:t>7</w:t>
+              <w:t>9</w:t>
             </w:r>
             <w:r>
               <w:rPr>
@@ -2586,7 +3508,7 @@
               <w:noProof/>
             </w:rPr>
           </w:pPr>
-          <w:hyperlink w:anchor="_Toc460279439" w:history="1">
+          <w:hyperlink w:anchor="_Toc460285987" w:history="1">
             <w:r>
               <w:rPr>
                 <w:rStyle w:val="Hyperlink"/>
@@ -2629,7 +3551,7 @@
                 <w:noProof/>
                 <w:webHidden/>
               </w:rPr>
-              <w:instrText xml:space="preserve"> PAGEREF _Toc460279439 \h </w:instrText>
+              <w:instrText xml:space="preserve"> PAGEREF _Toc460285987 \h </w:instrText>
             </w:r>
             <w:r>
               <w:rPr>
@@ -2649,7 +3571,7 @@
                 <w:noProof/>
                 <w:webHidden/>
               </w:rPr>
-              <w:t>8</w:t>
+              <w:t>9</w:t>
             </w:r>
             <w:r>
               <w:rPr>
@@ -2672,7 +3594,7 @@
               <w:noProof/>
             </w:rPr>
           </w:pPr>
-          <w:hyperlink w:anchor="_Toc460279440" w:history="1">
+          <w:hyperlink w:anchor="_Toc460285988" w:history="1">
             <w:r>
               <w:rPr>
                 <w:rStyle w:val="Hyperlink"/>
@@ -2694,7 +3616,7 @@
                 <w:b/>
                 <w:noProof/>
               </w:rPr>
-              <w:t>Cook Login</w:t>
+              <w:t>Chef Login</w:t>
             </w:r>
             <w:r>
               <w:rPr>
@@ -2715,7 +3637,7 @@
                 <w:noProof/>
                 <w:webHidden/>
               </w:rPr>
-              <w:instrText xml:space="preserve"> PAGEREF _Toc460279440 \h </w:instrText>
+              <w:instrText xml:space="preserve"> PAGEREF _Toc460285988 \h </w:instrText>
             </w:r>
             <w:r>
               <w:rPr>
@@ -2735,7 +3657,7 @@
                 <w:noProof/>
                 <w:webHidden/>
               </w:rPr>
-              <w:t>8</w:t>
+              <w:t>10</w:t>
             </w:r>
             <w:r>
               <w:rPr>
@@ -2758,7 +3680,7 @@
               <w:noProof/>
             </w:rPr>
           </w:pPr>
-          <w:hyperlink w:anchor="_Toc460279441" w:history="1">
+          <w:hyperlink w:anchor="_Toc460285989" w:history="1">
             <w:r>
               <w:rPr>
                 <w:rStyle w:val="Hyperlink"/>
@@ -2803,7 +3725,7 @@
                 <w:noProof/>
                 <w:webHidden/>
               </w:rPr>
-              <w:instrText xml:space="preserve"> PAGEREF _Toc460279441 \h </w:instrText>
+              <w:instrText xml:space="preserve"> PAGEREF _Toc460285989 \h </w:instrText>
             </w:r>
             <w:r>
               <w:rPr>
@@ -2823,7 +3745,7 @@
                 <w:noProof/>
                 <w:webHidden/>
               </w:rPr>
-              <w:t>8</w:t>
+              <w:t>10</w:t>
             </w:r>
             <w:r>
               <w:rPr>
@@ -2846,7 +3768,7 @@
               <w:noProof/>
             </w:rPr>
           </w:pPr>
-          <w:hyperlink w:anchor="_Toc460279442" w:history="1">
+          <w:hyperlink w:anchor="_Toc460285990" w:history="1">
             <w:r>
               <w:rPr>
                 <w:rStyle w:val="Hyperlink"/>
@@ -2889,7 +3811,7 @@
                 <w:noProof/>
                 <w:webHidden/>
               </w:rPr>
-              <w:instrText xml:space="preserve"> PAGEREF _Toc460279442 \h </w:instrText>
+              <w:instrText xml:space="preserve"> PAGEREF _Toc460285990 \h </w:instrText>
             </w:r>
             <w:r>
               <w:rPr>
@@ -2909,7 +3831,7 @@
                 <w:noProof/>
                 <w:webHidden/>
               </w:rPr>
-              <w:t>8</w:t>
+              <w:t>10</w:t>
             </w:r>
             <w:r>
               <w:rPr>
@@ -2932,7 +3854,7 @@
               <w:noProof/>
             </w:rPr>
           </w:pPr>
-          <w:hyperlink w:anchor="_Toc460279443" w:history="1">
+          <w:hyperlink w:anchor="_Toc460285991" w:history="1">
             <w:r>
               <w:rPr>
                 <w:rStyle w:val="Hyperlink"/>
@@ -2975,7 +3897,7 @@
                 <w:noProof/>
                 <w:webHidden/>
               </w:rPr>
-              <w:instrText xml:space="preserve"> PAGEREF _Toc460279443 \h </w:instrText>
+              <w:instrText xml:space="preserve"> PAGEREF _Toc460285991 \h </w:instrText>
             </w:r>
             <w:r>
               <w:rPr>
@@ -2995,7 +3917,7 @@
                 <w:noProof/>
                 <w:webHidden/>
               </w:rPr>
-              <w:t>9</w:t>
+              <w:t>10</w:t>
             </w:r>
             <w:r>
               <w:rPr>
@@ -3018,7 +3940,7 @@
               <w:noProof/>
             </w:rPr>
           </w:pPr>
-          <w:hyperlink w:anchor="_Toc460279444" w:history="1">
+          <w:hyperlink w:anchor="_Toc460285992" w:history="1">
             <w:r>
               <w:rPr>
                 <w:rStyle w:val="Hyperlink"/>
@@ -3061,7 +3983,7 @@
                 <w:noProof/>
                 <w:webHidden/>
               </w:rPr>
-              <w:instrText xml:space="preserve"> PAGEREF _Toc460279444 \h </w:instrText>
+              <w:instrText xml:space="preserve"> PAGEREF _Toc460285992 \h </w:instrText>
             </w:r>
             <w:r>
               <w:rPr>
@@ -3081,7 +4003,7 @@
                 <w:noProof/>
                 <w:webHidden/>
               </w:rPr>
-              <w:t>9</w:t>
+              <w:t>11</w:t>
             </w:r>
             <w:r>
               <w:rPr>
@@ -3104,7 +4026,7 @@
               <w:noProof/>
             </w:rPr>
           </w:pPr>
-          <w:hyperlink w:anchor="_Toc460279445" w:history="1">
+          <w:hyperlink w:anchor="_Toc460285993" w:history="1">
             <w:r>
               <w:rPr>
                 <w:rStyle w:val="Hyperlink"/>
@@ -3147,7 +4069,7 @@
                 <w:noProof/>
                 <w:webHidden/>
               </w:rPr>
-              <w:instrText xml:space="preserve"> PAGEREF _Toc460279445 \h </w:instrText>
+              <w:instrText xml:space="preserve"> PAGEREF _Toc460285993 \h </w:instrText>
             </w:r>
             <w:r>
               <w:rPr>
@@ -3167,7 +4089,7 @@
                 <w:noProof/>
                 <w:webHidden/>
               </w:rPr>
-              <w:t>9</w:t>
+              <w:t>11</w:t>
             </w:r>
             <w:r>
               <w:rPr>
@@ -3190,7 +4112,7 @@
               <w:noProof/>
             </w:rPr>
           </w:pPr>
-          <w:hyperlink w:anchor="_Toc460279446" w:history="1">
+          <w:hyperlink w:anchor="_Toc460285994" w:history="1">
             <w:r>
               <w:rPr>
                 <w:rStyle w:val="Hyperlink"/>
@@ -3233,7 +4155,7 @@
                 <w:noProof/>
                 <w:webHidden/>
               </w:rPr>
-              <w:instrText xml:space="preserve"> PAGEREF _Toc460279446 \h </w:instrText>
+              <w:instrText xml:space="preserve"> PAGEREF _Toc460285994 \h </w:instrText>
             </w:r>
             <w:r>
               <w:rPr>
@@ -3253,7 +4175,7 @@
                 <w:noProof/>
                 <w:webHidden/>
               </w:rPr>
-              <w:t>9</w:t>
+              <w:t>11</w:t>
             </w:r>
             <w:r>
               <w:rPr>
@@ -3276,7 +4198,7 @@
               <w:noProof/>
             </w:rPr>
           </w:pPr>
-          <w:hyperlink w:anchor="_Toc460279447" w:history="1">
+          <w:hyperlink w:anchor="_Toc460285995" w:history="1">
             <w:r>
               <w:rPr>
                 <w:rStyle w:val="Hyperlink"/>
@@ -3319,7 +4241,7 @@
                 <w:noProof/>
                 <w:webHidden/>
               </w:rPr>
-              <w:instrText xml:space="preserve"> PAGEREF _Toc460279447 \h </w:instrText>
+              <w:instrText xml:space="preserve"> PAGEREF _Toc460285995 \h </w:instrText>
             </w:r>
             <w:r>
               <w:rPr>
@@ -3339,7 +4261,7 @@
                 <w:noProof/>
                 <w:webHidden/>
               </w:rPr>
-              <w:t>9</w:t>
+              <w:t>11</w:t>
             </w:r>
             <w:r>
               <w:rPr>
@@ -3362,7 +4284,7 @@
               <w:noProof/>
             </w:rPr>
           </w:pPr>
-          <w:hyperlink w:anchor="_Toc460279448" w:history="1">
+          <w:hyperlink w:anchor="_Toc460285996" w:history="1">
             <w:r>
               <w:rPr>
                 <w:rStyle w:val="Hyperlink"/>
@@ -3384,15 +4306,85 @@
                 <w:b/>
                 <w:noProof/>
               </w:rPr>
-              <w:t>Outside Restaur</w:t>
-            </w:r>
+              <w:t>Outside Restaurant Flow (Pre-Order/Book Table)</w:t>
+            </w:r>
+            <w:r>
+              <w:rPr>
+                <w:noProof/>
+                <w:webHidden/>
+              </w:rPr>
+              <w:tab/>
+            </w:r>
+            <w:r>
+              <w:rPr>
+                <w:noProof/>
+                <w:webHidden/>
+              </w:rPr>
+              <w:fldChar w:fldCharType="begin"/>
+            </w:r>
+            <w:r>
+              <w:rPr>
+                <w:noProof/>
+                <w:webHidden/>
+              </w:rPr>
+              <w:instrText xml:space="preserve"> PAGEREF _Toc460285996 \h </w:instrText>
+            </w:r>
+            <w:r>
+              <w:rPr>
+                <w:noProof/>
+                <w:webHidden/>
+              </w:rPr>
+            </w:r>
+            <w:r>
+              <w:rPr>
+                <w:noProof/>
+                <w:webHidden/>
+              </w:rPr>
+              <w:fldChar w:fldCharType="separate"/>
+            </w:r>
+            <w:r>
+              <w:rPr>
+                <w:noProof/>
+                <w:webHidden/>
+              </w:rPr>
+              <w:t>11</w:t>
+            </w:r>
+            <w:r>
+              <w:rPr>
+                <w:noProof/>
+                <w:webHidden/>
+              </w:rPr>
+              <w:fldChar w:fldCharType="end"/>
+            </w:r>
+          </w:hyperlink>
+        </w:p>
+        <w:p>
+          <w:pPr>
+            <w:pStyle w:val="TOC1"/>
+            <w:tabs>
+              <w:tab w:val="left" w:pos="660"/>
+              <w:tab w:val="right" w:leader="dot" w:pos="9350"/>
+            </w:tabs>
+            <w:rPr>
+              <w:rFonts w:eastAsiaTheme="minorEastAsia"/>
+              <w:noProof/>
+            </w:rPr>
+          </w:pPr>
+          <w:hyperlink w:anchor="_Toc460285997" w:history="1">
             <w:r>
               <w:rPr>
                 <w:rStyle w:val="Hyperlink"/>
                 <w:b/>
                 <w:noProof/>
               </w:rPr>
-              <w:t>a</w:t>
+              <w:t>4.8</w:t>
+            </w:r>
+            <w:r>
+              <w:rPr>
+                <w:rFonts w:eastAsiaTheme="minorEastAsia"/>
+                <w:noProof/>
+              </w:rPr>
+              <w:tab/>
             </w:r>
             <w:r>
               <w:rPr>
@@ -3400,15 +4392,7 @@
                 <w:b/>
                 <w:noProof/>
               </w:rPr>
-              <w:t>n</w:t>
-            </w:r>
-            <w:r>
-              <w:rPr>
-                <w:rStyle w:val="Hyperlink"/>
-                <w:b/>
-                <w:noProof/>
-              </w:rPr>
-              <w:t>t Flow (Pre-Order)</w:t>
+              <w:t>Book Table Flow</w:t>
             </w:r>
             <w:r>
               <w:rPr>
@@ -3429,7 +4413,7 @@
                 <w:noProof/>
                 <w:webHidden/>
               </w:rPr>
-              <w:instrText xml:space="preserve"> PAGEREF _Toc460279448 \h </w:instrText>
+              <w:instrText xml:space="preserve"> PAGEREF _Toc460285997 \h </w:instrText>
             </w:r>
             <w:r>
               <w:rPr>
@@ -3449,7 +4433,7 @@
                 <w:noProof/>
                 <w:webHidden/>
               </w:rPr>
-              <w:t>10</w:t>
+              <w:t>12</w:t>
             </w:r>
             <w:r>
               <w:rPr>
@@ -3462,16 +4446,12 @@
         </w:p>
         <w:p>
           <w:r>
+            <w:lastRenderedPageBreak/>
             <w:fldChar w:fldCharType="end"/>
           </w:r>
         </w:p>
       </w:sdtContent>
     </w:sdt>
-    <w:p>
-      <w:pPr>
-        <w:jc w:val="both"/>
-      </w:pPr>
-    </w:p>
     <w:p>
       <w:pPr>
         <w:pStyle w:val="Heading1"/>
@@ -3493,19 +4473,18 @@
           <w:u w:val="single"/>
         </w:rPr>
       </w:pPr>
-      <w:bookmarkStart w:id="0" w:name="_Access_Control"/>
-      <w:bookmarkStart w:id="1" w:name="_Toc460279421"/>
-      <w:bookmarkEnd w:id="0"/>
+      <w:bookmarkStart w:id="1" w:name="_Access_Control"/>
+      <w:bookmarkStart w:id="2" w:name="_Toc460285969"/>
+      <w:bookmarkEnd w:id="1"/>
       <w:r>
         <w:rPr>
           <w:rFonts w:cs="Arial"/>
           <w:b/>
           <w:u w:val="single"/>
         </w:rPr>
-        <w:lastRenderedPageBreak/>
         <w:t>Access Control</w:t>
       </w:r>
-      <w:bookmarkEnd w:id="1"/>
+      <w:bookmarkEnd w:id="2"/>
     </w:p>
     <w:p>
       <w:pPr>
@@ -3522,7 +4501,7 @@
           <w:szCs w:val="24"/>
         </w:rPr>
       </w:pPr>
-      <w:bookmarkStart w:id="2" w:name="_Toc460279422"/>
+      <w:bookmarkStart w:id="3" w:name="_Toc460285970"/>
       <w:r>
         <w:rPr>
           <w:b/>
@@ -3531,7 +4510,7 @@
         </w:rPr>
         <w:t>Roles</w:t>
       </w:r>
-      <w:bookmarkEnd w:id="2"/>
+      <w:bookmarkEnd w:id="3"/>
       <w:r>
         <w:rPr>
           <w:b/>
@@ -3559,7 +4538,10 @@
         <w:jc w:val="both"/>
       </w:pPr>
       <w:r>
-        <w:t>RestaurantSuperAdmin (1)</w:t>
+        <w:t>RestaurantSuperAdmin (multiple</w:t>
+      </w:r>
+      <w:r>
+        <w:t>)</w:t>
       </w:r>
     </w:p>
     <w:p>
@@ -3585,7 +4567,10 @@
         <w:jc w:val="both"/>
       </w:pPr>
       <w:r>
-        <w:t>Cook (multiple)</w:t>
+        <w:t>Chef</w:t>
+      </w:r>
+      <w:r>
+        <w:t xml:space="preserve"> (multiple)</w:t>
       </w:r>
     </w:p>
     <w:p>
@@ -3625,6 +4610,45 @@
       </w:pPr>
       <w:r>
         <w:t>MeHungrySuperAdmin</w:t>
+      </w:r>
+    </w:p>
+    <w:p>
+      <w:pPr>
+        <w:ind w:firstLine="360"/>
+        <w:jc w:val="both"/>
+        <w:rPr>
+          <w:rFonts w:ascii="Arial" w:eastAsia="Times New Roman" w:hAnsi="Arial" w:cs="Arial"/>
+          <w:color w:val="222222"/>
+          <w:sz w:val="18"/>
+          <w:szCs w:val="20"/>
+        </w:rPr>
+      </w:pPr>
+      <w:r>
+        <w:t xml:space="preserve">1. </w:t>
+      </w:r>
+      <w:r>
+        <w:t xml:space="preserve">In general, the roles and their access are such that any user can </w:t>
+      </w:r>
+      <w:r>
+        <w:t>assign/revoke roles of a level at par or below to the sub-ordinates.</w:t>
+      </w:r>
+    </w:p>
+    <w:p>
+      <w:pPr>
+        <w:ind w:firstLine="270"/>
+        <w:jc w:val="both"/>
+      </w:pPr>
+      <w:r>
+        <w:rPr>
+          <w:rFonts w:ascii="Arial" w:eastAsia="Times New Roman" w:hAnsi="Arial" w:cs="Arial"/>
+          <w:color w:val="222222"/>
+          <w:sz w:val="18"/>
+          <w:szCs w:val="20"/>
+        </w:rPr>
+        <w:t xml:space="preserve">2. </w:t>
+      </w:r>
+      <w:r>
+        <w:t>Implementation of custom role to be created by the RSA or RM on the go. The custom roles created will have to give permissions accordingly by the RSA</w:t>
       </w:r>
     </w:p>
     <w:p>
@@ -3650,7 +4674,7 @@
         </w:rPr>
         <w:t xml:space="preserve"> </w:t>
       </w:r>
-      <w:bookmarkStart w:id="3" w:name="_Toc460279423"/>
+      <w:bookmarkStart w:id="4" w:name="_Toc460285971"/>
       <w:r>
         <w:rPr>
           <w:b/>
@@ -3659,7 +4683,7 @@
         </w:rPr>
         <w:t>Role Definitions</w:t>
       </w:r>
-      <w:bookmarkEnd w:id="3"/>
+      <w:bookmarkEnd w:id="4"/>
       <w:r>
         <w:rPr>
           <w:b/>
@@ -3687,331 +4711,428 @@
           <w:b/>
         </w:rPr>
       </w:pPr>
-      <w:bookmarkStart w:id="4" w:name="_Toc460279424"/>
+      <w:bookmarkStart w:id="5" w:name="_Toc460285972"/>
       <w:r>
         <w:rPr>
           <w:b/>
           <w:sz w:val="24"/>
           <w:szCs w:val="24"/>
         </w:rPr>
-        <w:t>RestaurantSuperAdmin (1)</w:t>
-      </w:r>
-      <w:bookmarkEnd w:id="4"/>
-    </w:p>
-    <w:p>
-      <w:pPr>
-        <w:pStyle w:val="ListParagraph"/>
-        <w:jc w:val="both"/>
-        <w:rPr>
-          <w:b/>
-        </w:rPr>
-      </w:pPr>
-    </w:p>
-    <w:p>
-      <w:pPr>
-        <w:pStyle w:val="ListParagraph"/>
-        <w:numPr>
-          <w:ilvl w:val="1"/>
-          <w:numId w:val="2"/>
-        </w:numPr>
-        <w:jc w:val="both"/>
-      </w:pPr>
-      <w:r>
-        <w:t>The one who will sign up in the web application</w:t>
-      </w:r>
-    </w:p>
-    <w:p>
-      <w:pPr>
-        <w:pStyle w:val="ListParagraph"/>
-        <w:numPr>
-          <w:ilvl w:val="1"/>
-          <w:numId w:val="2"/>
-        </w:numPr>
-        <w:jc w:val="both"/>
-      </w:pPr>
-      <w:r>
-        <w:t xml:space="preserve">He will create </w:t>
-      </w:r>
-      <w:r>
-        <w:t xml:space="preserve">restaurants </w:t>
-      </w:r>
-      <w:r>
-        <w:t>(one or multiple). The restaurant id will be generated (always unique).</w:t>
-      </w:r>
-    </w:p>
-    <w:p>
-      <w:pPr>
-        <w:pStyle w:val="ListParagraph"/>
-        <w:numPr>
-          <w:ilvl w:val="1"/>
-          <w:numId w:val="2"/>
-        </w:numPr>
-        <w:jc w:val="both"/>
-      </w:pPr>
-      <w:r>
-        <w:t>He can create/modify payment credentials for every restaurant.</w:t>
-      </w:r>
-    </w:p>
-    <w:p>
-      <w:pPr>
-        <w:pStyle w:val="ListParagraph"/>
-        <w:numPr>
-          <w:ilvl w:val="1"/>
-          <w:numId w:val="2"/>
-        </w:numPr>
-        <w:jc w:val="both"/>
-      </w:pPr>
-      <w:r>
-        <w:t xml:space="preserve">He can create/modify </w:t>
-      </w:r>
-      <w:r>
-        <w:t>restaurant</w:t>
-      </w:r>
-      <w:r>
-        <w:t>’</w:t>
-      </w:r>
-      <w:r>
-        <w:t xml:space="preserve">s </w:t>
-      </w:r>
-      <w:r>
-        <w:t xml:space="preserve">manager (He needs to provide the managers email id and email id will then be verified after which the manager can login via web application). There has to be an option to make the Super Admin as the Restaurant Manager </w:t>
-      </w:r>
-    </w:p>
-    <w:p>
-      <w:pPr>
-        <w:pStyle w:val="ListParagraph"/>
-        <w:numPr>
-          <w:ilvl w:val="1"/>
-          <w:numId w:val="2"/>
-        </w:numPr>
-        <w:jc w:val="both"/>
-      </w:pPr>
-      <w:r>
-        <w:t>He can create/modify cook, waiter and staff for particular restaurants. For creating the cook, waiter and staff, only username, password is required.</w:t>
-      </w:r>
-    </w:p>
-    <w:p>
-      <w:pPr>
-        <w:pStyle w:val="ListParagraph"/>
-        <w:numPr>
-          <w:ilvl w:val="1"/>
-          <w:numId w:val="2"/>
-        </w:numPr>
-        <w:jc w:val="both"/>
-      </w:pPr>
-      <w:r>
-        <w:t>He can view the statistics and analytics of one or more of his restaurant.</w:t>
-      </w:r>
-    </w:p>
-    <w:p>
-      <w:pPr>
-        <w:pStyle w:val="ListParagraph"/>
-        <w:numPr>
-          <w:ilvl w:val="1"/>
-          <w:numId w:val="2"/>
-        </w:numPr>
-        <w:jc w:val="both"/>
-      </w:pPr>
-      <w:r>
-        <w:t>The Restaurant Super Admin is by default the manager of the restaurants he creates. So he can log in to the restaurant mobile application as a manager using the restaurant id.</w:t>
-      </w:r>
-    </w:p>
-    <w:p>
-      <w:pPr>
-        <w:pStyle w:val="Heading1"/>
-        <w:numPr>
-          <w:ilvl w:val="2"/>
-          <w:numId w:val="6"/>
-        </w:numPr>
-        <w:spacing w:before="240" w:after="0" w:line="259" w:lineRule="auto"/>
-        <w:jc w:val="both"/>
+        <w:t>RestaurantSuperAdmin (multiple</w:t>
+      </w:r>
+      <w:r>
         <w:rPr>
           <w:b/>
           <w:sz w:val="24"/>
           <w:szCs w:val="24"/>
         </w:rPr>
-      </w:pPr>
-      <w:bookmarkStart w:id="5" w:name="_Toc460279425"/>
-      <w:r>
+        <w:t>)</w:t>
+      </w:r>
+      <w:bookmarkEnd w:id="5"/>
+    </w:p>
+    <w:p>
+      <w:pPr>
+        <w:pStyle w:val="ListParagraph"/>
+        <w:jc w:val="both"/>
+        <w:rPr>
+          <w:b/>
+        </w:rPr>
+      </w:pPr>
+    </w:p>
+    <w:p>
+      <w:pPr>
+        <w:pStyle w:val="ListParagraph"/>
+        <w:numPr>
+          <w:ilvl w:val="1"/>
+          <w:numId w:val="2"/>
+        </w:numPr>
+        <w:jc w:val="both"/>
+      </w:pPr>
+      <w:r>
+        <w:t>There can be more than 1 RSA in case of partners</w:t>
+      </w:r>
+    </w:p>
+    <w:p>
+      <w:pPr>
+        <w:pStyle w:val="ListParagraph"/>
+        <w:numPr>
+          <w:ilvl w:val="1"/>
+          <w:numId w:val="2"/>
+        </w:numPr>
+        <w:jc w:val="both"/>
+      </w:pPr>
+      <w:r>
+        <w:t>The one</w:t>
+      </w:r>
+      <w:r>
+        <w:t xml:space="preserve"> of the partners </w:t>
+      </w:r>
+      <w:r>
+        <w:t xml:space="preserve"> who will sign up in the web application</w:t>
+      </w:r>
+    </w:p>
+    <w:p>
+      <w:pPr>
+        <w:pStyle w:val="ListParagraph"/>
+        <w:numPr>
+          <w:ilvl w:val="1"/>
+          <w:numId w:val="2"/>
+        </w:numPr>
+        <w:jc w:val="both"/>
+      </w:pPr>
+      <w:r>
+        <w:t xml:space="preserve">He will create </w:t>
+      </w:r>
+      <w:r>
+        <w:t xml:space="preserve">restaurants </w:t>
+      </w:r>
+      <w:r>
+        <w:t>(one or multiple). The restaurant id will be generated (always unique).</w:t>
+      </w:r>
+    </w:p>
+    <w:p>
+      <w:pPr>
+        <w:pStyle w:val="ListParagraph"/>
+        <w:numPr>
+          <w:ilvl w:val="1"/>
+          <w:numId w:val="2"/>
+        </w:numPr>
+        <w:jc w:val="both"/>
+      </w:pPr>
+      <w:r>
+        <w:t>There should be an option to create a group of hotels. Statistics and Analytics will be shown according to the group.</w:t>
+      </w:r>
+    </w:p>
+    <w:p>
+      <w:pPr>
+        <w:pStyle w:val="ListParagraph"/>
+        <w:numPr>
+          <w:ilvl w:val="1"/>
+          <w:numId w:val="2"/>
+        </w:numPr>
+        <w:jc w:val="both"/>
+      </w:pPr>
+      <w:r>
+        <w:t>He can create/modify payment credentials for every restaurant.</w:t>
+      </w:r>
+    </w:p>
+    <w:p>
+      <w:pPr>
+        <w:pStyle w:val="ListParagraph"/>
+        <w:numPr>
+          <w:ilvl w:val="1"/>
+          <w:numId w:val="2"/>
+        </w:numPr>
+        <w:jc w:val="both"/>
+      </w:pPr>
+      <w:r>
+        <w:t xml:space="preserve">He can create/modify </w:t>
+      </w:r>
+      <w:r>
+        <w:t>restaurant</w:t>
+      </w:r>
+      <w:r>
+        <w:t>’</w:t>
+      </w:r>
+      <w:r>
+        <w:t xml:space="preserve">s </w:t>
+      </w:r>
+      <w:r>
+        <w:t xml:space="preserve">manager (He needs to provide the managers email id and email id will then be verified after which the manager can login via web application). There has to be an option to make the Super Admin as the Restaurant Manager </w:t>
+      </w:r>
+    </w:p>
+    <w:p>
+      <w:pPr>
+        <w:pStyle w:val="ListParagraph"/>
+        <w:numPr>
+          <w:ilvl w:val="1"/>
+          <w:numId w:val="2"/>
+        </w:numPr>
+        <w:jc w:val="both"/>
+      </w:pPr>
+      <w:r>
+        <w:t xml:space="preserve">He can create/modify </w:t>
+      </w:r>
+      <w:r>
+        <w:t>Chef</w:t>
+      </w:r>
+      <w:r>
+        <w:t xml:space="preserve">, waiter and staff for particular restaurants. For creating the </w:t>
+      </w:r>
+      <w:r>
+        <w:t>Chef</w:t>
+      </w:r>
+      <w:r>
+        <w:t>, waiter and staff, only username, password is required.</w:t>
+      </w:r>
+    </w:p>
+    <w:p>
+      <w:pPr>
+        <w:pStyle w:val="ListParagraph"/>
+        <w:numPr>
+          <w:ilvl w:val="1"/>
+          <w:numId w:val="2"/>
+        </w:numPr>
+        <w:jc w:val="both"/>
+      </w:pPr>
+      <w:r>
+        <w:t>He can view the statistics and analytics of one or more of his restaurant.</w:t>
+      </w:r>
+    </w:p>
+    <w:p>
+      <w:pPr>
+        <w:pStyle w:val="ListParagraph"/>
+        <w:numPr>
+          <w:ilvl w:val="1"/>
+          <w:numId w:val="2"/>
+        </w:numPr>
+        <w:jc w:val="both"/>
+      </w:pPr>
+      <w:r>
+        <w:t>The Restaurant Super Admin is by default the manager of the restaurants he creates. So he can log in to the restaurant mobile application as a manager using the restaurant id.</w:t>
+      </w:r>
+    </w:p>
+    <w:p>
+      <w:pPr>
+        <w:pStyle w:val="ListParagraph"/>
+        <w:numPr>
+          <w:ilvl w:val="1"/>
+          <w:numId w:val="2"/>
+        </w:numPr>
+        <w:jc w:val="both"/>
+      </w:pPr>
+      <w:r>
+        <w:t xml:space="preserve">The RSA can change the hierarchy of </w:t>
+      </w:r>
+      <w:r>
+        <w:t>other roles.</w:t>
+      </w:r>
+      <w:r>
+        <w:t xml:space="preserve"> </w:t>
+      </w:r>
+    </w:p>
+    <w:p>
+      <w:pPr>
+        <w:pStyle w:val="Heading1"/>
+        <w:numPr>
+          <w:ilvl w:val="2"/>
+          <w:numId w:val="6"/>
+        </w:numPr>
+        <w:spacing w:before="240" w:after="0" w:line="259" w:lineRule="auto"/>
+        <w:jc w:val="both"/>
         <w:rPr>
           <w:b/>
           <w:sz w:val="24"/>
           <w:szCs w:val="24"/>
         </w:rPr>
-        <w:t>RestrauntManager (multiple)</w:t>
-      </w:r>
-      <w:bookmarkEnd w:id="5"/>
-    </w:p>
-    <w:p>
-      <w:pPr>
-        <w:jc w:val="both"/>
-      </w:pPr>
-    </w:p>
-    <w:p>
-      <w:pPr>
-        <w:pStyle w:val="ListParagraph"/>
-        <w:numPr>
-          <w:ilvl w:val="0"/>
-          <w:numId w:val="5"/>
-        </w:numPr>
-        <w:jc w:val="both"/>
-      </w:pPr>
-      <w:r>
-        <w:t xml:space="preserve">By default Restaurant Super admin is a manager. </w:t>
-      </w:r>
-    </w:p>
-    <w:p>
-      <w:pPr>
-        <w:pStyle w:val="ListParagraph"/>
-        <w:numPr>
-          <w:ilvl w:val="0"/>
-          <w:numId w:val="5"/>
-        </w:numPr>
-        <w:jc w:val="both"/>
-      </w:pPr>
-      <w:r>
-        <w:t>He can log in to the web application as well as RMA</w:t>
-      </w:r>
-    </w:p>
-    <w:p>
-      <w:pPr>
-        <w:pStyle w:val="ListParagraph"/>
-        <w:numPr>
-          <w:ilvl w:val="0"/>
-          <w:numId w:val="5"/>
-        </w:numPr>
-        <w:jc w:val="both"/>
-      </w:pPr>
-      <w:r>
-        <w:t>One or more Restaurant managers will be created  by Restaurant Super Admin for a particular restaurant</w:t>
-      </w:r>
-    </w:p>
-    <w:p>
-      <w:pPr>
-        <w:pStyle w:val="ListParagraph"/>
-        <w:numPr>
-          <w:ilvl w:val="0"/>
-          <w:numId w:val="5"/>
-        </w:numPr>
-        <w:jc w:val="both"/>
-      </w:pPr>
-      <w:r>
-        <w:t>He can create/modify cook, waiter and staff for particular restaurants. For creating the cook, waiter and staff, only username,</w:t>
-      </w:r>
-      <w:r>
-        <w:t xml:space="preserve"> password </w:t>
-      </w:r>
-      <w:r>
-        <w:t>is required.</w:t>
-      </w:r>
-    </w:p>
-    <w:p>
-      <w:pPr>
-        <w:pStyle w:val="ListParagraph"/>
-        <w:numPr>
-          <w:ilvl w:val="0"/>
-          <w:numId w:val="5"/>
-        </w:numPr>
-        <w:jc w:val="both"/>
-      </w:pPr>
-      <w:r>
-        <w:t xml:space="preserve">He can view the statistics and analytics of his own restaurant </w:t>
-      </w:r>
-      <w:r>
-        <w:t>i</w:t>
-      </w:r>
-      <w:r>
-        <w:t>n web as well as mobile application</w:t>
-      </w:r>
-    </w:p>
-    <w:p>
-      <w:pPr>
-        <w:pStyle w:val="ListParagraph"/>
-        <w:numPr>
-          <w:ilvl w:val="0"/>
-          <w:numId w:val="5"/>
-        </w:numPr>
-        <w:jc w:val="both"/>
-      </w:pPr>
-      <w:r>
-        <w:lastRenderedPageBreak/>
-        <w:t>He can modify/add the roles of a restaurant employee. For example he can give access to a cook of a waiter.</w:t>
-      </w:r>
-    </w:p>
-    <w:p>
-      <w:pPr>
-        <w:pStyle w:val="Heading1"/>
-        <w:numPr>
-          <w:ilvl w:val="2"/>
-          <w:numId w:val="6"/>
-        </w:numPr>
-        <w:spacing w:before="240" w:after="0" w:line="259" w:lineRule="auto"/>
-        <w:jc w:val="both"/>
+      </w:pPr>
+      <w:bookmarkStart w:id="6" w:name="_Toc460285973"/>
+      <w:r>
         <w:rPr>
           <w:b/>
           <w:sz w:val="24"/>
           <w:szCs w:val="24"/>
         </w:rPr>
-      </w:pPr>
-      <w:bookmarkStart w:id="6" w:name="_Toc460279426"/>
-      <w:r>
+        <w:lastRenderedPageBreak/>
+        <w:t>RestrauntManager (multiple)</w:t>
+      </w:r>
+      <w:bookmarkEnd w:id="6"/>
+    </w:p>
+    <w:p>
+      <w:pPr>
+        <w:jc w:val="both"/>
+      </w:pPr>
+    </w:p>
+    <w:p>
+      <w:pPr>
+        <w:pStyle w:val="ListParagraph"/>
+        <w:numPr>
+          <w:ilvl w:val="0"/>
+          <w:numId w:val="5"/>
+        </w:numPr>
+        <w:jc w:val="both"/>
+      </w:pPr>
+      <w:r>
+        <w:t xml:space="preserve">By default Restaurant Super admin is a manager. </w:t>
+      </w:r>
+    </w:p>
+    <w:p>
+      <w:pPr>
+        <w:pStyle w:val="ListParagraph"/>
+        <w:numPr>
+          <w:ilvl w:val="0"/>
+          <w:numId w:val="5"/>
+        </w:numPr>
+        <w:jc w:val="both"/>
+      </w:pPr>
+      <w:r>
+        <w:t>He can log in to the web application as well as RMA</w:t>
+      </w:r>
+    </w:p>
+    <w:p>
+      <w:pPr>
+        <w:pStyle w:val="ListParagraph"/>
+        <w:numPr>
+          <w:ilvl w:val="0"/>
+          <w:numId w:val="5"/>
+        </w:numPr>
+        <w:jc w:val="both"/>
+      </w:pPr>
+      <w:r>
+        <w:t>One or more Restaurant managers will be created  by Restaurant Super Admin for a particular restaurant</w:t>
+      </w:r>
+    </w:p>
+    <w:p>
+      <w:pPr>
+        <w:pStyle w:val="ListParagraph"/>
+        <w:numPr>
+          <w:ilvl w:val="0"/>
+          <w:numId w:val="5"/>
+        </w:numPr>
+        <w:jc w:val="both"/>
+      </w:pPr>
+      <w:r>
+        <w:t xml:space="preserve">He can create/modify </w:t>
+      </w:r>
+      <w:r>
+        <w:t>Chef</w:t>
+      </w:r>
+      <w:r>
+        <w:t xml:space="preserve">, waiter and staff for particular restaurants. For creating the </w:t>
+      </w:r>
+      <w:r>
+        <w:t>Chef</w:t>
+      </w:r>
+      <w:r>
+        <w:t>, waiter and staff, only username,</w:t>
+      </w:r>
+      <w:r>
+        <w:t xml:space="preserve"> password </w:t>
+      </w:r>
+      <w:r>
+        <w:t>is required.</w:t>
+      </w:r>
+    </w:p>
+    <w:p>
+      <w:pPr>
+        <w:pStyle w:val="ListParagraph"/>
+        <w:numPr>
+          <w:ilvl w:val="0"/>
+          <w:numId w:val="5"/>
+        </w:numPr>
+        <w:jc w:val="both"/>
+      </w:pPr>
+      <w:r>
+        <w:t xml:space="preserve">He can view the statistics and analytics of his own restaurant </w:t>
+      </w:r>
+      <w:r>
+        <w:t>i</w:t>
+      </w:r>
+      <w:r>
+        <w:t>n web as well as mobile application</w:t>
+      </w:r>
+    </w:p>
+    <w:p>
+      <w:pPr>
+        <w:pStyle w:val="ListParagraph"/>
+        <w:numPr>
+          <w:ilvl w:val="0"/>
+          <w:numId w:val="5"/>
+        </w:numPr>
+        <w:jc w:val="both"/>
+      </w:pPr>
+      <w:r>
+        <w:t xml:space="preserve">He can modify/add the roles of a restaurant employee. For example he can give access to a </w:t>
+      </w:r>
+      <w:r>
+        <w:t>Chef</w:t>
+      </w:r>
+      <w:r>
+        <w:t xml:space="preserve"> of a waiter.</w:t>
+      </w:r>
+    </w:p>
+    <w:p>
+      <w:pPr>
+        <w:pStyle w:val="Heading1"/>
+        <w:numPr>
+          <w:ilvl w:val="2"/>
+          <w:numId w:val="6"/>
+        </w:numPr>
+        <w:spacing w:before="240" w:after="0" w:line="259" w:lineRule="auto"/>
+        <w:jc w:val="both"/>
         <w:rPr>
           <w:b/>
           <w:sz w:val="24"/>
           <w:szCs w:val="24"/>
         </w:rPr>
-        <w:t>Cook/Waiter/Staff</w:t>
-      </w:r>
-      <w:bookmarkEnd w:id="6"/>
-    </w:p>
-    <w:p>
-      <w:pPr>
-        <w:pStyle w:val="ListParagraph"/>
-        <w:numPr>
-          <w:ilvl w:val="1"/>
-          <w:numId w:val="5"/>
-        </w:numPr>
-        <w:tabs>
-          <w:tab w:val="left" w:pos="6510"/>
-        </w:tabs>
-        <w:jc w:val="both"/>
-      </w:pPr>
-      <w:r>
-        <w:t>He will be created by RSA or RM</w:t>
-      </w:r>
-    </w:p>
-    <w:p>
-      <w:pPr>
-        <w:pStyle w:val="ListParagraph"/>
-        <w:numPr>
-          <w:ilvl w:val="1"/>
-          <w:numId w:val="5"/>
-        </w:numPr>
-        <w:tabs>
-          <w:tab w:val="left" w:pos="6510"/>
-        </w:tabs>
-        <w:jc w:val="both"/>
-      </w:pPr>
-      <w:r>
-        <w:t>He will log in by mobile application giving Restaurant id, User name and password</w:t>
-      </w:r>
-    </w:p>
-    <w:p>
-      <w:pPr>
-        <w:pStyle w:val="Heading1"/>
-        <w:numPr>
-          <w:ilvl w:val="2"/>
-          <w:numId w:val="6"/>
-        </w:numPr>
-        <w:spacing w:before="240" w:after="0" w:line="259" w:lineRule="auto"/>
-        <w:jc w:val="both"/>
+      </w:pPr>
+      <w:bookmarkStart w:id="7" w:name="_Toc460285974"/>
+      <w:r>
         <w:rPr>
           <w:b/>
           <w:sz w:val="24"/>
           <w:szCs w:val="24"/>
         </w:rPr>
-      </w:pPr>
-      <w:bookmarkStart w:id="7" w:name="_Toc460279427"/>
+        <w:t>Chef</w:t>
+      </w:r>
+      <w:r>
+        <w:rPr>
+          <w:b/>
+          <w:sz w:val="24"/>
+          <w:szCs w:val="24"/>
+        </w:rPr>
+        <w:t>/Waiter/Staff</w:t>
+      </w:r>
+      <w:bookmarkEnd w:id="7"/>
+    </w:p>
+    <w:p>
+      <w:pPr>
+        <w:pStyle w:val="ListParagraph"/>
+        <w:numPr>
+          <w:ilvl w:val="1"/>
+          <w:numId w:val="5"/>
+        </w:numPr>
+        <w:tabs>
+          <w:tab w:val="left" w:pos="6510"/>
+        </w:tabs>
+        <w:jc w:val="both"/>
+      </w:pPr>
+      <w:r>
+        <w:t>He will be created by RSA or RM</w:t>
+      </w:r>
+    </w:p>
+    <w:p>
+      <w:pPr>
+        <w:pStyle w:val="ListParagraph"/>
+        <w:numPr>
+          <w:ilvl w:val="1"/>
+          <w:numId w:val="5"/>
+        </w:numPr>
+        <w:tabs>
+          <w:tab w:val="left" w:pos="6510"/>
+        </w:tabs>
+        <w:jc w:val="both"/>
+      </w:pPr>
+      <w:r>
+        <w:t>He will log in by mobile application giving Restaurant id, User name and password</w:t>
+      </w:r>
+    </w:p>
+    <w:p>
+      <w:pPr>
+        <w:pStyle w:val="Heading1"/>
+        <w:numPr>
+          <w:ilvl w:val="2"/>
+          <w:numId w:val="6"/>
+        </w:numPr>
+        <w:spacing w:before="240" w:after="0" w:line="259" w:lineRule="auto"/>
+        <w:jc w:val="both"/>
+        <w:rPr>
+          <w:b/>
+          <w:sz w:val="24"/>
+          <w:szCs w:val="24"/>
+        </w:rPr>
+      </w:pPr>
+      <w:bookmarkStart w:id="8" w:name="_Toc460285975"/>
       <w:r>
         <w:rPr>
           <w:b/>
@@ -4020,7 +5141,7 @@
         </w:rPr>
         <w:t>MeHungrySuperAdmin</w:t>
       </w:r>
-      <w:bookmarkEnd w:id="7"/>
+      <w:bookmarkEnd w:id="8"/>
     </w:p>
     <w:p>
       <w:pPr>
@@ -4107,7 +5228,7 @@
           <w:u w:val="single"/>
         </w:rPr>
       </w:pPr>
-      <w:bookmarkStart w:id="8" w:name="_Toc460279428"/>
+      <w:bookmarkStart w:id="9" w:name="_Toc460285976"/>
       <w:r>
         <w:rPr>
           <w:rFonts w:cs="Arial"/>
@@ -4116,7 +5237,7 @@
         </w:rPr>
         <w:t>Functionalities</w:t>
       </w:r>
-      <w:bookmarkEnd w:id="8"/>
+      <w:bookmarkEnd w:id="9"/>
     </w:p>
     <w:p>
       <w:pPr>
@@ -4146,7 +5267,7 @@
           <w:szCs w:val="24"/>
         </w:rPr>
       </w:pPr>
-      <w:bookmarkStart w:id="9" w:name="_Toc460279429"/>
+      <w:bookmarkStart w:id="10" w:name="_Toc460285977"/>
       <w:r>
         <w:rPr>
           <w:b/>
@@ -4155,7 +5276,7 @@
         </w:rPr>
         <w:t>RestaurantSuperAdmin</w:t>
       </w:r>
-      <w:bookmarkEnd w:id="9"/>
+      <w:bookmarkEnd w:id="10"/>
     </w:p>
     <w:p>
       <w:pPr>
@@ -4246,6 +5367,216 @@
       </w:pPr>
       <w:r>
         <w:t>When the RCA logins in the web application, then he will be treated as a super admin but when he log’s in the RMA with the restaurant id, then he will be treated as a manager.</w:t>
+      </w:r>
+    </w:p>
+    <w:p>
+      <w:pPr>
+        <w:pStyle w:val="Heading1"/>
+        <w:numPr>
+          <w:ilvl w:val="1"/>
+          <w:numId w:val="6"/>
+        </w:numPr>
+        <w:jc w:val="both"/>
+        <w:rPr>
+          <w:b/>
+          <w:sz w:val="24"/>
+          <w:szCs w:val="24"/>
+        </w:rPr>
+      </w:pPr>
+      <w:r>
+        <w:rPr>
+          <w:b/>
+          <w:sz w:val="24"/>
+          <w:szCs w:val="24"/>
+        </w:rPr>
+        <w:lastRenderedPageBreak/>
+        <w:t xml:space="preserve"> </w:t>
+      </w:r>
+      <w:bookmarkStart w:id="11" w:name="_Toc460285978"/>
+      <w:r>
+        <w:rPr>
+          <w:b/>
+          <w:sz w:val="24"/>
+          <w:szCs w:val="24"/>
+        </w:rPr>
+        <w:t>RestrauntManager</w:t>
+      </w:r>
+      <w:bookmarkEnd w:id="11"/>
+    </w:p>
+    <w:p>
+      <w:pPr>
+        <w:pStyle w:val="ListParagraph"/>
+        <w:numPr>
+          <w:ilvl w:val="2"/>
+          <w:numId w:val="6"/>
+        </w:numPr>
+        <w:jc w:val="both"/>
+      </w:pPr>
+      <w:r>
+        <w:t>Web Application Part</w:t>
+      </w:r>
+    </w:p>
+    <w:p>
+      <w:pPr>
+        <w:pStyle w:val="ListParagraph"/>
+        <w:ind w:left="1080"/>
+        <w:jc w:val="both"/>
+      </w:pPr>
+      <w:r>
+        <w:t>These are the functionalities that a restaurant manager can access in web application.</w:t>
+      </w:r>
+    </w:p>
+    <w:p>
+      <w:pPr>
+        <w:pStyle w:val="ListParagraph"/>
+        <w:numPr>
+          <w:ilvl w:val="0"/>
+          <w:numId w:val="18"/>
+        </w:numPr>
+        <w:jc w:val="both"/>
+      </w:pPr>
+      <w:r>
+        <w:t xml:space="preserve">After the restaurant manager has been created by the RSA, the manger needs to verify his email id. Only after that he can </w:t>
+      </w:r>
+      <w:r>
+        <w:t>login in the web.</w:t>
+      </w:r>
+      <w:r>
+        <w:t xml:space="preserve"> </w:t>
+      </w:r>
+    </w:p>
+    <w:p>
+      <w:pPr>
+        <w:pStyle w:val="ListParagraph"/>
+        <w:numPr>
+          <w:ilvl w:val="0"/>
+          <w:numId w:val="18"/>
+        </w:numPr>
+        <w:jc w:val="both"/>
+      </w:pPr>
+      <w:r>
+        <w:t>He creates the staff members, assigns them username and password</w:t>
+      </w:r>
+    </w:p>
+    <w:p>
+      <w:pPr>
+        <w:pStyle w:val="ListParagraph"/>
+        <w:numPr>
+          <w:ilvl w:val="0"/>
+          <w:numId w:val="18"/>
+        </w:numPr>
+        <w:jc w:val="both"/>
+      </w:pPr>
+      <w:r>
+        <w:t>He can see the analytics and statistics about his restaurant</w:t>
+      </w:r>
+    </w:p>
+    <w:p>
+      <w:pPr>
+        <w:pStyle w:val="ListParagraph"/>
+        <w:ind w:left="1440"/>
+        <w:jc w:val="both"/>
+      </w:pPr>
+    </w:p>
+    <w:p>
+      <w:pPr>
+        <w:pStyle w:val="ListParagraph"/>
+        <w:numPr>
+          <w:ilvl w:val="2"/>
+          <w:numId w:val="6"/>
+        </w:numPr>
+        <w:jc w:val="both"/>
+      </w:pPr>
+      <w:r>
+        <w:t>Mobile Application</w:t>
+      </w:r>
+    </w:p>
+    <w:p>
+      <w:pPr>
+        <w:pStyle w:val="ListParagraph"/>
+        <w:ind w:left="1080"/>
+        <w:jc w:val="both"/>
+      </w:pPr>
+    </w:p>
+    <w:p>
+      <w:pPr>
+        <w:pStyle w:val="ListParagraph"/>
+        <w:numPr>
+          <w:ilvl w:val="0"/>
+          <w:numId w:val="19"/>
+        </w:numPr>
+        <w:jc w:val="both"/>
+      </w:pPr>
+      <w:r>
+        <w:t>He has to log in into the mobile application using the restaurant id</w:t>
+      </w:r>
+    </w:p>
+    <w:p>
+      <w:pPr>
+        <w:pStyle w:val="ListParagraph"/>
+        <w:numPr>
+          <w:ilvl w:val="0"/>
+          <w:numId w:val="19"/>
+        </w:numPr>
+        <w:jc w:val="both"/>
+      </w:pPr>
+      <w:r>
+        <w:t>He can cancel an order</w:t>
+      </w:r>
+    </w:p>
+    <w:p>
+      <w:pPr>
+        <w:pStyle w:val="ListParagraph"/>
+        <w:numPr>
+          <w:ilvl w:val="0"/>
+          <w:numId w:val="19"/>
+        </w:numPr>
+        <w:jc w:val="both"/>
+      </w:pPr>
+      <w:r>
+        <w:t>He can order on behalf of a customer</w:t>
+      </w:r>
+    </w:p>
+    <w:p>
+      <w:pPr>
+        <w:pStyle w:val="ListParagraph"/>
+        <w:numPr>
+          <w:ilvl w:val="0"/>
+          <w:numId w:val="19"/>
+        </w:numPr>
+        <w:jc w:val="both"/>
+      </w:pPr>
+      <w:r>
+        <w:t>He can change the status of an item</w:t>
+      </w:r>
+      <w:r>
+        <w:t xml:space="preserve"> as per availability</w:t>
+      </w:r>
+    </w:p>
+    <w:p>
+      <w:pPr>
+        <w:pStyle w:val="ListParagraph"/>
+        <w:numPr>
+          <w:ilvl w:val="0"/>
+          <w:numId w:val="19"/>
+        </w:numPr>
+        <w:jc w:val="both"/>
+      </w:pPr>
+      <w:r>
+        <w:t>He can check all the order status</w:t>
+      </w:r>
+    </w:p>
+    <w:p>
+      <w:pPr>
+        <w:pStyle w:val="ListParagraph"/>
+        <w:numPr>
+          <w:ilvl w:val="0"/>
+          <w:numId w:val="19"/>
+        </w:numPr>
+        <w:jc w:val="both"/>
+      </w:pPr>
+      <w:r>
+        <w:t>He can close payments</w:t>
       </w:r>
     </w:p>
     <w:p>
@@ -4270,217 +5601,7 @@
         </w:rPr>
         <w:t xml:space="preserve"> </w:t>
       </w:r>
-      <w:bookmarkStart w:id="10" w:name="_Toc460279430"/>
-      <w:r>
-        <w:rPr>
-          <w:b/>
-          <w:sz w:val="24"/>
-          <w:szCs w:val="24"/>
-        </w:rPr>
-        <w:t>RestrauntManager</w:t>
-      </w:r>
-      <w:bookmarkEnd w:id="10"/>
-    </w:p>
-    <w:p>
-      <w:pPr>
-        <w:pStyle w:val="ListParagraph"/>
-        <w:numPr>
-          <w:ilvl w:val="2"/>
-          <w:numId w:val="6"/>
-        </w:numPr>
-        <w:jc w:val="both"/>
-      </w:pPr>
-      <w:r>
-        <w:t>Web Application Part</w:t>
-      </w:r>
-    </w:p>
-    <w:p>
-      <w:pPr>
-        <w:pStyle w:val="ListParagraph"/>
-        <w:ind w:left="1080"/>
-        <w:jc w:val="both"/>
-      </w:pPr>
-      <w:r>
-        <w:t>These are the functionalities that a restaurant manager can access in web application.</w:t>
-      </w:r>
-    </w:p>
-    <w:p>
-      <w:pPr>
-        <w:pStyle w:val="ListParagraph"/>
-        <w:numPr>
-          <w:ilvl w:val="0"/>
-          <w:numId w:val="18"/>
-        </w:numPr>
-        <w:jc w:val="both"/>
-      </w:pPr>
-      <w:r>
-        <w:t xml:space="preserve">After the restaurant manager has been created by the RSA, the manger needs to verify his email id. Only after that he can </w:t>
-      </w:r>
-      <w:r>
-        <w:t>login in the web.</w:t>
-      </w:r>
-      <w:r>
-        <w:t xml:space="preserve"> </w:t>
-      </w:r>
-    </w:p>
-    <w:p>
-      <w:pPr>
-        <w:pStyle w:val="ListParagraph"/>
-        <w:numPr>
-          <w:ilvl w:val="0"/>
-          <w:numId w:val="18"/>
-        </w:numPr>
-        <w:jc w:val="both"/>
-      </w:pPr>
-      <w:r>
-        <w:t>He creates the staff members, assigns them username and password</w:t>
-      </w:r>
-    </w:p>
-    <w:p>
-      <w:pPr>
-        <w:pStyle w:val="ListParagraph"/>
-        <w:numPr>
-          <w:ilvl w:val="0"/>
-          <w:numId w:val="18"/>
-        </w:numPr>
-        <w:jc w:val="both"/>
-      </w:pPr>
-      <w:r>
-        <w:t>He can see the analytics and statistics about his restaurant</w:t>
-      </w:r>
-    </w:p>
-    <w:p>
-      <w:pPr>
-        <w:pStyle w:val="ListParagraph"/>
-        <w:ind w:left="1440"/>
-        <w:jc w:val="both"/>
-      </w:pPr>
-    </w:p>
-    <w:p>
-      <w:pPr>
-        <w:pStyle w:val="ListParagraph"/>
-        <w:numPr>
-          <w:ilvl w:val="2"/>
-          <w:numId w:val="6"/>
-        </w:numPr>
-        <w:jc w:val="both"/>
-      </w:pPr>
-      <w:r>
-        <w:t>Mobile Application</w:t>
-      </w:r>
-    </w:p>
-    <w:p>
-      <w:pPr>
-        <w:pStyle w:val="ListParagraph"/>
-        <w:ind w:left="1080"/>
-        <w:jc w:val="both"/>
-      </w:pPr>
-    </w:p>
-    <w:p>
-      <w:pPr>
-        <w:pStyle w:val="ListParagraph"/>
-        <w:numPr>
-          <w:ilvl w:val="0"/>
-          <w:numId w:val="19"/>
-        </w:numPr>
-        <w:jc w:val="both"/>
-      </w:pPr>
-      <w:r>
-        <w:t>He has to log in into the mobile application using the restaurant id</w:t>
-      </w:r>
-    </w:p>
-    <w:p>
-      <w:pPr>
-        <w:pStyle w:val="ListParagraph"/>
-        <w:numPr>
-          <w:ilvl w:val="0"/>
-          <w:numId w:val="19"/>
-        </w:numPr>
-        <w:jc w:val="both"/>
-      </w:pPr>
-      <w:r>
-        <w:lastRenderedPageBreak/>
-        <w:t>He can cancel an order</w:t>
-      </w:r>
-    </w:p>
-    <w:p>
-      <w:pPr>
-        <w:pStyle w:val="ListParagraph"/>
-        <w:numPr>
-          <w:ilvl w:val="0"/>
-          <w:numId w:val="19"/>
-        </w:numPr>
-        <w:jc w:val="both"/>
-      </w:pPr>
-      <w:r>
-        <w:t>He can order on behalf of a customer</w:t>
-      </w:r>
-    </w:p>
-    <w:p>
-      <w:pPr>
-        <w:pStyle w:val="ListParagraph"/>
-        <w:numPr>
-          <w:ilvl w:val="0"/>
-          <w:numId w:val="19"/>
-        </w:numPr>
-        <w:jc w:val="both"/>
-      </w:pPr>
-      <w:r>
-        <w:t>He can change the status of an item</w:t>
-      </w:r>
-      <w:r>
-        <w:t xml:space="preserve"> as per availability</w:t>
-      </w:r>
-    </w:p>
-    <w:p>
-      <w:pPr>
-        <w:pStyle w:val="ListParagraph"/>
-        <w:numPr>
-          <w:ilvl w:val="0"/>
-          <w:numId w:val="19"/>
-        </w:numPr>
-        <w:jc w:val="both"/>
-      </w:pPr>
-      <w:r>
-        <w:t>He can check all the order status</w:t>
-      </w:r>
-    </w:p>
-    <w:p>
-      <w:pPr>
-        <w:pStyle w:val="ListParagraph"/>
-        <w:numPr>
-          <w:ilvl w:val="0"/>
-          <w:numId w:val="19"/>
-        </w:numPr>
-        <w:jc w:val="both"/>
-      </w:pPr>
-      <w:r>
-        <w:t>He can close payments</w:t>
-      </w:r>
-    </w:p>
-    <w:p>
-      <w:pPr>
-        <w:pStyle w:val="Heading1"/>
-        <w:numPr>
-          <w:ilvl w:val="1"/>
-          <w:numId w:val="6"/>
-        </w:numPr>
-        <w:jc w:val="both"/>
-        <w:rPr>
-          <w:b/>
-          <w:sz w:val="24"/>
-          <w:szCs w:val="24"/>
-        </w:rPr>
-      </w:pPr>
-      <w:r>
-        <w:rPr>
-          <w:b/>
-          <w:sz w:val="24"/>
-          <w:szCs w:val="24"/>
-        </w:rPr>
-        <w:t xml:space="preserve"> </w:t>
-      </w:r>
-      <w:bookmarkStart w:id="11" w:name="_Toc460279431"/>
+      <w:bookmarkStart w:id="12" w:name="_Toc460285979"/>
       <w:r>
         <w:rPr>
           <w:b/>
@@ -4489,7 +5610,20 @@
         </w:rPr>
         <w:t>Waiter</w:t>
       </w:r>
-      <w:bookmarkEnd w:id="11"/>
+      <w:bookmarkEnd w:id="12"/>
+    </w:p>
+    <w:p>
+      <w:pPr>
+        <w:pStyle w:val="ListParagraph"/>
+        <w:numPr>
+          <w:ilvl w:val="0"/>
+          <w:numId w:val="20"/>
+        </w:numPr>
+        <w:jc w:val="both"/>
+      </w:pPr>
+      <w:r>
+        <w:t xml:space="preserve">Can update his profile details which will notified to the manager </w:t>
+      </w:r>
     </w:p>
     <w:p>
       <w:pPr>
@@ -4583,16 +5717,32 @@
           <w:szCs w:val="24"/>
         </w:rPr>
       </w:pPr>
-      <w:bookmarkStart w:id="12" w:name="_Toc460279432"/>
+      <w:bookmarkStart w:id="13" w:name="_Toc460285980"/>
       <w:r>
         <w:rPr>
           <w:b/>
           <w:sz w:val="24"/>
           <w:szCs w:val="24"/>
         </w:rPr>
-        <w:t>Cook</w:t>
-      </w:r>
-      <w:bookmarkEnd w:id="12"/>
+        <w:t>Chef</w:t>
+      </w:r>
+      <w:bookmarkEnd w:id="13"/>
+    </w:p>
+    <w:p>
+      <w:pPr>
+        <w:pStyle w:val="ListParagraph"/>
+        <w:numPr>
+          <w:ilvl w:val="0"/>
+          <w:numId w:val="21"/>
+        </w:numPr>
+        <w:jc w:val="both"/>
+      </w:pPr>
+      <w:r>
+        <w:t>Can update his profile details which will notified to the manager</w:t>
+      </w:r>
+      <w:r>
+        <w:t xml:space="preserve"> and waiter</w:t>
+      </w:r>
     </w:p>
     <w:p>
       <w:pPr>
@@ -4653,7 +5803,7 @@
           <w:szCs w:val="24"/>
         </w:rPr>
       </w:pPr>
-      <w:bookmarkStart w:id="13" w:name="_Toc460279433"/>
+      <w:bookmarkStart w:id="14" w:name="_Toc460285981"/>
       <w:r>
         <w:rPr>
           <w:b/>
@@ -4662,7 +5812,23 @@
         </w:rPr>
         <w:t>Staff</w:t>
       </w:r>
-      <w:bookmarkEnd w:id="13"/>
+      <w:bookmarkEnd w:id="14"/>
+    </w:p>
+    <w:p>
+      <w:pPr>
+        <w:pStyle w:val="ListParagraph"/>
+        <w:numPr>
+          <w:ilvl w:val="0"/>
+          <w:numId w:val="22"/>
+        </w:numPr>
+        <w:jc w:val="both"/>
+      </w:pPr>
+      <w:r>
+        <w:t>Can update his profile details which will notified to the manager</w:t>
+      </w:r>
+      <w:r>
+        <w:t xml:space="preserve"> and waiter</w:t>
+      </w:r>
     </w:p>
     <w:p>
       <w:pPr>
@@ -4713,16 +5879,17 @@
           <w:u w:val="single"/>
         </w:rPr>
       </w:pPr>
-      <w:bookmarkStart w:id="14" w:name="_Toc460279434"/>
+      <w:bookmarkStart w:id="15" w:name="_Toc460285982"/>
       <w:r>
         <w:rPr>
           <w:rFonts w:cs="Arial"/>
           <w:b/>
           <w:u w:val="single"/>
         </w:rPr>
+        <w:lastRenderedPageBreak/>
         <w:t>Use Cases</w:t>
       </w:r>
-      <w:bookmarkEnd w:id="14"/>
+      <w:bookmarkEnd w:id="15"/>
     </w:p>
     <w:p>
       <w:pPr>
@@ -4738,7 +5905,7 @@
           <w:szCs w:val="24"/>
         </w:rPr>
       </w:pPr>
-      <w:bookmarkStart w:id="15" w:name="_Toc460279435"/>
+      <w:bookmarkStart w:id="16" w:name="_Toc460285983"/>
       <w:r>
         <w:rPr>
           <w:b/>
@@ -4747,7 +5914,7 @@
         </w:rPr>
         <w:t>Restaurant Super Admin Sign Up</w:t>
       </w:r>
-      <w:bookmarkEnd w:id="15"/>
+      <w:bookmarkEnd w:id="16"/>
     </w:p>
     <w:p>
       <w:pPr>
@@ -4857,7 +6024,7 @@
           <w:szCs w:val="24"/>
         </w:rPr>
       </w:pPr>
-      <w:bookmarkStart w:id="16" w:name="_Toc460279436"/>
+      <w:bookmarkStart w:id="17" w:name="_Toc460285984"/>
       <w:r>
         <w:rPr>
           <w:b/>
@@ -4866,7 +6033,7 @@
         </w:rPr>
         <w:t>Restaurant Super Admin Login</w:t>
       </w:r>
-      <w:bookmarkEnd w:id="16"/>
+      <w:bookmarkEnd w:id="17"/>
     </w:p>
     <w:p>
       <w:pPr>
@@ -4960,7 +6127,7 @@
           <w:szCs w:val="24"/>
         </w:rPr>
       </w:pPr>
-      <w:bookmarkStart w:id="17" w:name="_Toc460279437"/>
+      <w:bookmarkStart w:id="18" w:name="_Toc460285985"/>
       <w:r>
         <w:rPr>
           <w:b/>
@@ -4969,7 +6136,7 @@
         </w:rPr>
         <w:t>Restaurant Creation</w:t>
       </w:r>
-      <w:bookmarkEnd w:id="17"/>
+      <w:bookmarkEnd w:id="18"/>
     </w:p>
     <w:p>
       <w:pPr>
@@ -5180,6 +6347,7 @@
         <w:jc w:val="both"/>
       </w:pPr>
       <w:r>
+        <w:lastRenderedPageBreak/>
         <w:t>After the creation of the restaurant, the verification process starts. The verification will be done by MeHungry Admin. Once the verification is complete, QR code/Beacon assignment is to be started.</w:t>
       </w:r>
     </w:p>
@@ -5197,7 +6365,7 @@
           <w:szCs w:val="24"/>
         </w:rPr>
       </w:pPr>
-      <w:bookmarkStart w:id="18" w:name="_Toc460279438"/>
+      <w:bookmarkStart w:id="19" w:name="_Toc460285986"/>
       <w:r>
         <w:rPr>
           <w:b/>
@@ -5206,7 +6374,7 @@
         </w:rPr>
         <w:t>Restaurant Manager Login</w:t>
       </w:r>
-      <w:bookmarkEnd w:id="18"/>
+      <w:bookmarkEnd w:id="19"/>
     </w:p>
     <w:p>
       <w:pPr>
@@ -5334,7 +6502,6 @@
         <w:jc w:val="both"/>
       </w:pPr>
       <w:r>
-        <w:lastRenderedPageBreak/>
         <w:t>The RM will login to the RMA using the restaurant ID, email and password for the first time. After that it will auto login</w:t>
       </w:r>
     </w:p>
@@ -5451,7 +6618,7 @@
         </w:rPr>
         <w:t xml:space="preserve"> </w:t>
       </w:r>
-      <w:bookmarkStart w:id="19" w:name="_Toc460279439"/>
+      <w:bookmarkStart w:id="20" w:name="_Toc460285987"/>
       <w:r>
         <w:rPr>
           <w:b/>
@@ -5460,7 +6627,7 @@
         </w:rPr>
         <w:t>Waiter Login</w:t>
       </w:r>
-      <w:bookmarkEnd w:id="19"/>
+      <w:bookmarkEnd w:id="20"/>
     </w:p>
     <w:p>
       <w:pPr>
@@ -5559,6 +6726,7 @@
         <w:jc w:val="both"/>
       </w:pPr>
       <w:r>
+        <w:lastRenderedPageBreak/>
         <w:t>He can close an order created by a customer</w:t>
       </w:r>
     </w:p>
@@ -5610,16 +6778,24 @@
         </w:rPr>
         <w:t xml:space="preserve"> </w:t>
       </w:r>
-      <w:bookmarkStart w:id="20" w:name="_Toc460279440"/>
+      <w:bookmarkStart w:id="21" w:name="_Toc460285988"/>
       <w:r>
         <w:rPr>
           <w:b/>
           <w:sz w:val="24"/>
           <w:szCs w:val="24"/>
         </w:rPr>
-        <w:t>Cook Login</w:t>
-      </w:r>
-      <w:bookmarkEnd w:id="20"/>
+        <w:t>Chef</w:t>
+      </w:r>
+      <w:r>
+        <w:rPr>
+          <w:b/>
+          <w:sz w:val="24"/>
+          <w:szCs w:val="24"/>
+        </w:rPr>
+        <w:t xml:space="preserve"> Login</w:t>
+      </w:r>
+      <w:bookmarkEnd w:id="21"/>
     </w:p>
     <w:p>
       <w:pPr>
@@ -5631,7 +6807,18 @@
         <w:jc w:val="both"/>
       </w:pPr>
       <w:r>
-        <w:t>Cook Logs In using restaurant id, its username and password.</w:t>
+        <w:t>Chef</w:t>
+      </w:r>
+      <w:r>
+        <w:t xml:space="preserve"> Logs </w:t>
+      </w:r>
+      <w:proofErr w:type="gramStart"/>
+      <w:r>
+        <w:t>In</w:t>
+      </w:r>
+      <w:proofErr w:type="gramEnd"/>
+      <w:r>
+        <w:t xml:space="preserve"> using restaurant id, its username and password.</w:t>
       </w:r>
     </w:p>
     <w:p>
@@ -5644,7 +6831,10 @@
         <w:jc w:val="both"/>
       </w:pPr>
       <w:r>
-        <w:t>Cook can change the status of an order</w:t>
+        <w:t>Chef</w:t>
+      </w:r>
+      <w:r>
+        <w:t xml:space="preserve"> can change the status of an order</w:t>
       </w:r>
     </w:p>
     <w:p>
@@ -5657,7 +6847,10 @@
         <w:jc w:val="both"/>
       </w:pPr>
       <w:r>
-        <w:t>Cook cannot cancel an order</w:t>
+        <w:t>Chef</w:t>
+      </w:r>
+      <w:r>
+        <w:t xml:space="preserve"> cannot cancel an order</w:t>
       </w:r>
     </w:p>
     <w:p>
@@ -5670,8 +6863,37 @@
         <w:jc w:val="both"/>
       </w:pPr>
       <w:r>
-        <w:t>Cook can notify the RM and the waiter if an item is finished.</w:t>
-      </w:r>
+        <w:t>Chef</w:t>
+      </w:r>
+      <w:r>
+        <w:t xml:space="preserve"> can notify the RM and the waiter if an item is finished.</w:t>
+      </w:r>
+    </w:p>
+    <w:p>
+      <w:pPr>
+        <w:jc w:val="both"/>
+      </w:pPr>
+    </w:p>
+    <w:p>
+      <w:pPr>
+        <w:jc w:val="both"/>
+      </w:pPr>
+      <w:r>
+        <w:t xml:space="preserve">Any deletion should not delete anything from the database. Upon any deletion, the verification team shall verify within 7 days and then reflect it on the database. For minor deletion such as item from Menu, etc., the deletion should be reflected on the app instantly but the Manager and upper hierarchy should keep receiving reminders at regular intervals for 7 days, post which, </w:t>
+      </w:r>
+      <w:proofErr w:type="gramStart"/>
+      <w:r>
+        <w:t>it</w:t>
+      </w:r>
+      <w:proofErr w:type="gramEnd"/>
+      <w:r>
+        <w:t xml:space="preserve"> shall be removed from the database.</w:t>
+      </w:r>
+    </w:p>
+    <w:p>
+      <w:pPr>
+        <w:jc w:val="both"/>
+      </w:pPr>
     </w:p>
     <w:p>
       <w:pPr>
@@ -5694,7 +6916,7 @@
           <w:u w:val="single"/>
         </w:rPr>
       </w:pPr>
-      <w:bookmarkStart w:id="21" w:name="_Toc460279441"/>
+      <w:bookmarkStart w:id="22" w:name="_Toc460285989"/>
       <w:r>
         <w:rPr>
           <w:rFonts w:cs="Arial"/>
@@ -5703,7 +6925,7 @@
         </w:rPr>
         <w:t>Use Case Customer Side</w:t>
       </w:r>
-      <w:bookmarkEnd w:id="21"/>
+      <w:bookmarkEnd w:id="22"/>
     </w:p>
     <w:p>
       <w:pPr>
@@ -5727,7 +6949,7 @@
         </w:rPr>
         <w:t xml:space="preserve"> </w:t>
       </w:r>
-      <w:bookmarkStart w:id="22" w:name="_Toc460279442"/>
+      <w:bookmarkStart w:id="23" w:name="_Toc460285990"/>
       <w:r>
         <w:rPr>
           <w:b/>
@@ -5736,7 +6958,7 @@
         </w:rPr>
         <w:t>Customer Sign up</w:t>
       </w:r>
-      <w:bookmarkEnd w:id="22"/>
+      <w:bookmarkEnd w:id="23"/>
     </w:p>
     <w:p>
       <w:pPr>
@@ -5806,7 +7028,6 @@
         <w:jc w:val="both"/>
       </w:pPr>
       <w:r>
-        <w:lastRenderedPageBreak/>
         <w:t xml:space="preserve">We will try </w:t>
       </w:r>
       <w:r>
@@ -5865,7 +7086,7 @@
           <w:szCs w:val="24"/>
         </w:rPr>
       </w:pPr>
-      <w:bookmarkStart w:id="23" w:name="_Toc460279443"/>
+      <w:bookmarkStart w:id="24" w:name="_Toc460285991"/>
       <w:r>
         <w:rPr>
           <w:b/>
@@ -5874,7 +7095,7 @@
         </w:rPr>
         <w:t>Customer Login</w:t>
       </w:r>
-      <w:bookmarkEnd w:id="23"/>
+      <w:bookmarkEnd w:id="24"/>
       <w:r>
         <w:rPr>
           <w:b/>
@@ -5946,9 +7167,10 @@
           <w:sz w:val="24"/>
           <w:szCs w:val="24"/>
         </w:rPr>
+        <w:lastRenderedPageBreak/>
         <w:t xml:space="preserve"> </w:t>
       </w:r>
-      <w:bookmarkStart w:id="24" w:name="_Toc460279444"/>
+      <w:bookmarkStart w:id="25" w:name="_Toc460285992"/>
       <w:r>
         <w:rPr>
           <w:b/>
@@ -5957,7 +7179,7 @@
         </w:rPr>
         <w:t>Customer Forgot Password</w:t>
       </w:r>
-      <w:bookmarkEnd w:id="24"/>
+      <w:bookmarkEnd w:id="25"/>
       <w:r>
         <w:rPr>
           <w:b/>
@@ -6005,7 +7227,7 @@
         </w:rPr>
         <w:t xml:space="preserve"> </w:t>
       </w:r>
-      <w:bookmarkStart w:id="25" w:name="_Toc460279445"/>
+      <w:bookmarkStart w:id="26" w:name="_Toc460285993"/>
       <w:r>
         <w:rPr>
           <w:b/>
@@ -6014,7 +7236,7 @@
         </w:rPr>
         <w:t>Customer Profile</w:t>
       </w:r>
-      <w:bookmarkEnd w:id="25"/>
+      <w:bookmarkEnd w:id="26"/>
     </w:p>
     <w:p>
       <w:pPr>
@@ -6102,7 +7324,7 @@
         </w:rPr>
         <w:t xml:space="preserve"> </w:t>
       </w:r>
-      <w:bookmarkStart w:id="26" w:name="_Toc460279446"/>
+      <w:bookmarkStart w:id="27" w:name="_Toc460285994"/>
       <w:r>
         <w:rPr>
           <w:b/>
@@ -6111,7 +7333,7 @@
         </w:rPr>
         <w:t>Customer Home Page</w:t>
       </w:r>
-      <w:bookmarkEnd w:id="26"/>
+      <w:bookmarkEnd w:id="27"/>
       <w:r>
         <w:rPr>
           <w:b/>
@@ -6228,7 +7450,7 @@
         </w:rPr>
         <w:t xml:space="preserve"> </w:t>
       </w:r>
-      <w:bookmarkStart w:id="27" w:name="_Toc460279447"/>
+      <w:bookmarkStart w:id="28" w:name="_Toc460285995"/>
       <w:r>
         <w:rPr>
           <w:b/>
@@ -6237,7 +7459,7 @@
         </w:rPr>
         <w:t>Inside Restaurant Flow</w:t>
       </w:r>
-      <w:bookmarkEnd w:id="27"/>
+      <w:bookmarkEnd w:id="28"/>
     </w:p>
     <w:p>
       <w:pPr>
@@ -6336,7 +7558,6 @@
         <w:jc w:val="both"/>
       </w:pPr>
       <w:r>
-        <w:lastRenderedPageBreak/>
         <w:t>Once the user has done with all the ordering and has completed the food, he can complete the order upon which he</w:t>
       </w:r>
       <w:r>
@@ -6380,11 +7601,9 @@
       <w:r>
         <w:t xml:space="preserve">Once the foodie has eaten, he will be asked to rate the food he has eaten, give some comments on the food if required. He can also rate the restaurant and comment </w:t>
       </w:r>
-      <w:proofErr w:type="spellStart"/>
-      <w:r>
-        <w:t>abouts</w:t>
-      </w:r>
-      <w:proofErr w:type="spellEnd"/>
+      <w:r>
+        <w:t>about</w:t>
+      </w:r>
       <w:r>
         <w:t xml:space="preserve"> the restaurant too.</w:t>
       </w:r>
@@ -6411,7 +7630,7 @@
         </w:rPr>
         <w:t xml:space="preserve"> </w:t>
       </w:r>
-      <w:bookmarkStart w:id="28" w:name="_Toc460279448"/>
+      <w:bookmarkStart w:id="29" w:name="_Toc460285996"/>
       <w:r>
         <w:rPr>
           <w:b/>
@@ -6434,9 +7653,25 @@
           <w:sz w:val="24"/>
           <w:szCs w:val="24"/>
         </w:rPr>
-        <w:t>rder)</w:t>
-      </w:r>
-      <w:bookmarkEnd w:id="28"/>
+        <w:t>rder</w:t>
+      </w:r>
+      <w:r>
+        <w:rPr>
+          <w:b/>
+          <w:sz w:val="24"/>
+          <w:szCs w:val="24"/>
+        </w:rPr>
+        <w:t>/Book Table</w:t>
+      </w:r>
+      <w:r>
+        <w:rPr>
+          <w:b/>
+          <w:sz w:val="24"/>
+          <w:szCs w:val="24"/>
+        </w:rPr>
+        <w:t>)</w:t>
+      </w:r>
+      <w:bookmarkEnd w:id="29"/>
     </w:p>
     <w:p>
       <w:pPr>
@@ -6477,6 +7712,7 @@
         <w:jc w:val="both"/>
       </w:pPr>
       <w:r>
+        <w:lastRenderedPageBreak/>
         <w:t>The user selects the Pre Order option upon which he is redirected to the list of nearby supported restaurants.</w:t>
       </w:r>
     </w:p>
@@ -6585,8 +7821,175 @@
         <w:jc w:val="both"/>
       </w:pPr>
       <w:r>
+        <w:t>If the user is not reaching after 45 minutes of the time of booking, then we will not guarantee</w:t>
+      </w:r>
+      <w:r>
+        <w:t xml:space="preserve"> the table</w:t>
+      </w:r>
+      <w:r>
+        <w:t xml:space="preserve"> or preorder of food </w:t>
+      </w:r>
+      <w:r>
+        <w:t xml:space="preserve">anymore and the refund </w:t>
+      </w:r>
+      <w:r>
+        <w:t xml:space="preserve">as per </w:t>
+      </w:r>
+      <w:r>
+        <w:t>policy will</w:t>
+      </w:r>
+      <w:r>
+        <w:t xml:space="preserve"> be initiated</w:t>
+      </w:r>
+      <w:r>
+        <w:t xml:space="preserve"> after getting confirmation from the user</w:t>
+      </w:r>
+      <w:r>
+        <w:t>.</w:t>
+      </w:r>
+      <w:r>
+        <w:t xml:space="preserve"> If the user decides to cancel then the money as per policy will be refunded. Else the user can go and have food in the restaurant for which he has already paid.</w:t>
+      </w:r>
+    </w:p>
+    <w:p>
+      <w:pPr>
+        <w:pStyle w:val="ListParagraph"/>
+        <w:numPr>
+          <w:ilvl w:val="0"/>
+          <w:numId w:val="44"/>
+        </w:numPr>
+        <w:jc w:val="both"/>
+      </w:pPr>
+      <w:r>
         <w:t>Once the foodie has eaten, he will be asked to rate the food he has eaten, give some comments on the food if required. He can also rate the restaurant and comment about the restaurant too.</w:t>
       </w:r>
+    </w:p>
+    <w:p>
+      <w:pPr>
+        <w:pStyle w:val="Heading1"/>
+        <w:numPr>
+          <w:ilvl w:val="1"/>
+          <w:numId w:val="6"/>
+        </w:numPr>
+        <w:jc w:val="both"/>
+        <w:rPr>
+          <w:b/>
+          <w:sz w:val="24"/>
+          <w:szCs w:val="24"/>
+        </w:rPr>
+      </w:pPr>
+      <w:bookmarkStart w:id="30" w:name="_Toc460285997"/>
+      <w:r>
+        <w:rPr>
+          <w:b/>
+          <w:sz w:val="24"/>
+          <w:szCs w:val="24"/>
+        </w:rPr>
+        <w:t>Book Table Flow</w:t>
+      </w:r>
+      <w:bookmarkEnd w:id="30"/>
+    </w:p>
+    <w:p>
+      <w:pPr>
+        <w:spacing w:after="0"/>
+        <w:ind w:left="720"/>
+        <w:jc w:val="both"/>
+      </w:pPr>
+      <w:r>
+        <w:t xml:space="preserve">1. </w:t>
+      </w:r>
+      <w:r>
+        <w:t xml:space="preserve">  </w:t>
+      </w:r>
+      <w:r>
+        <w:t xml:space="preserve">This flow is generally used when the user is not present in the restaurant and wants to </w:t>
+      </w:r>
+      <w:r>
+        <w:t>book a</w:t>
+      </w:r>
+      <w:r>
+        <w:t xml:space="preserve"> table before hand.</w:t>
+      </w:r>
+    </w:p>
+    <w:p>
+      <w:pPr>
+        <w:pStyle w:val="ListParagraph"/>
+        <w:numPr>
+          <w:ilvl w:val="0"/>
+          <w:numId w:val="37"/>
+        </w:numPr>
+        <w:spacing w:after="100" w:afterAutospacing="1"/>
+        <w:jc w:val="both"/>
+      </w:pPr>
+      <w:r>
+        <w:t>The user selects the Pre Order option upon which he is redirected to the list of nearby supported restaurants.</w:t>
+      </w:r>
+    </w:p>
+    <w:p>
+      <w:pPr>
+        <w:pStyle w:val="ListParagraph"/>
+        <w:numPr>
+          <w:ilvl w:val="0"/>
+          <w:numId w:val="37"/>
+        </w:numPr>
+        <w:jc w:val="both"/>
+      </w:pPr>
+      <w:r>
+        <w:t>Only those restaurants that have opted for pre-order facility will be shown in the list to the user. The restaurant will have an option to choose if they want to go for pre order. The restaurant will provide the days of the week and time and how many free tables they have and when they can allow pre order. If they have opted then they have to book a table for the customer.</w:t>
+      </w:r>
+    </w:p>
+    <w:p>
+      <w:pPr>
+        <w:pStyle w:val="ListParagraph"/>
+        <w:numPr>
+          <w:ilvl w:val="0"/>
+          <w:numId w:val="37"/>
+        </w:numPr>
+        <w:jc w:val="both"/>
+      </w:pPr>
+      <w:r>
+        <w:t xml:space="preserve">Once the user selects the preorder option, the user is given an option to preorder the food or just book the table. If book the table is </w:t>
+      </w:r>
+      <w:r>
+        <w:t>selects book a table option then we will check the availability of the tables for the restaurant at that time and book the table.</w:t>
+      </w:r>
+    </w:p>
+    <w:p>
+      <w:pPr>
+        <w:pStyle w:val="ListParagraph"/>
+        <w:numPr>
+          <w:ilvl w:val="0"/>
+          <w:numId w:val="37"/>
+        </w:numPr>
+        <w:jc w:val="both"/>
+      </w:pPr>
+      <w:r>
+        <w:t>We will guarantee the booked table for 45 minutes after the dead line after which we will not guarantee the table to the customer.</w:t>
+      </w:r>
+    </w:p>
+    <w:p>
+      <w:pPr>
+        <w:pStyle w:val="ListParagraph"/>
+        <w:numPr>
+          <w:ilvl w:val="0"/>
+          <w:numId w:val="37"/>
+        </w:numPr>
+        <w:jc w:val="both"/>
+      </w:pPr>
+      <w:r>
+        <w:lastRenderedPageBreak/>
+        <w:t>We will share the details of the customer to the restaurant. The restaurant will try to keep in contact with the customer whether he will come or not.</w:t>
+      </w:r>
+    </w:p>
+    <w:p>
+      <w:r>
+        <w:t xml:space="preserve">   </w:t>
+      </w:r>
+    </w:p>
+    <w:p>
+      <w:pPr>
+        <w:jc w:val="both"/>
+      </w:pPr>
     </w:p>
     <w:p>
       <w:pPr>
@@ -6879,16 +8282,7 @@
                   <w:szCs w:val="20"/>
                   <w:lang w:val="en-IN"/>
                 </w:rPr>
-                <w:t>MeHungry</w:t>
-              </w:r>
-              <w:r>
-                <w:rPr>
-                  <w:rFonts w:asciiTheme="majorHAnsi" w:eastAsia="Times New Roman" w:hAnsiTheme="majorHAnsi" w:cs="Arial"/>
-                  <w:sz w:val="20"/>
-                  <w:szCs w:val="20"/>
-                  <w:lang w:val="en-IN"/>
-                </w:rPr>
-                <w:t xml:space="preserve"> Use Case Document</w:t>
+                <w:t>MeHungry Use Case Document</w:t>
               </w:r>
             </w:p>
           </w:sdtContent>
@@ -9101,6 +10495,95 @@
     </w:lvl>
   </w:abstractNum>
   <w:abstractNum w:abstractNumId="24">
+    <w:nsid w:val="51294A8E"/>
+    <w:multiLevelType w:val="hybridMultilevel"/>
+    <w:tmpl w:val="CE1C8FAC"/>
+    <w:lvl w:ilvl="0" w:tplc="0409000F">
+      <w:start w:val="1"/>
+      <w:numFmt w:val="decimal"/>
+      <w:lvlText w:val="%1."/>
+      <w:lvlJc w:val="left"/>
+      <w:pPr>
+        <w:ind w:left="1080" w:hanging="360"/>
+      </w:pPr>
+      <w:rPr>
+        <w:rFonts w:hint="default"/>
+      </w:rPr>
+    </w:lvl>
+    <w:lvl w:ilvl="1" w:tplc="04090019" w:tentative="1">
+      <w:start w:val="1"/>
+      <w:numFmt w:val="lowerLetter"/>
+      <w:lvlText w:val="%2."/>
+      <w:lvlJc w:val="left"/>
+      <w:pPr>
+        <w:ind w:left="1800" w:hanging="360"/>
+      </w:pPr>
+    </w:lvl>
+    <w:lvl w:ilvl="2" w:tplc="0409001B" w:tentative="1">
+      <w:start w:val="1"/>
+      <w:numFmt w:val="lowerRoman"/>
+      <w:lvlText w:val="%3."/>
+      <w:lvlJc w:val="right"/>
+      <w:pPr>
+        <w:ind w:left="2520" w:hanging="180"/>
+      </w:pPr>
+    </w:lvl>
+    <w:lvl w:ilvl="3" w:tplc="0409000F" w:tentative="1">
+      <w:start w:val="1"/>
+      <w:numFmt w:val="decimal"/>
+      <w:lvlText w:val="%4."/>
+      <w:lvlJc w:val="left"/>
+      <w:pPr>
+        <w:ind w:left="3240" w:hanging="360"/>
+      </w:pPr>
+    </w:lvl>
+    <w:lvl w:ilvl="4" w:tplc="04090019" w:tentative="1">
+      <w:start w:val="1"/>
+      <w:numFmt w:val="lowerLetter"/>
+      <w:lvlText w:val="%5."/>
+      <w:lvlJc w:val="left"/>
+      <w:pPr>
+        <w:ind w:left="3960" w:hanging="360"/>
+      </w:pPr>
+    </w:lvl>
+    <w:lvl w:ilvl="5" w:tplc="0409001B" w:tentative="1">
+      <w:start w:val="1"/>
+      <w:numFmt w:val="lowerRoman"/>
+      <w:lvlText w:val="%6."/>
+      <w:lvlJc w:val="right"/>
+      <w:pPr>
+        <w:ind w:left="4680" w:hanging="180"/>
+      </w:pPr>
+    </w:lvl>
+    <w:lvl w:ilvl="6" w:tplc="0409000F" w:tentative="1">
+      <w:start w:val="1"/>
+      <w:numFmt w:val="decimal"/>
+      <w:lvlText w:val="%7."/>
+      <w:lvlJc w:val="left"/>
+      <w:pPr>
+        <w:ind w:left="5400" w:hanging="360"/>
+      </w:pPr>
+    </w:lvl>
+    <w:lvl w:ilvl="7" w:tplc="04090019" w:tentative="1">
+      <w:start w:val="1"/>
+      <w:numFmt w:val="lowerLetter"/>
+      <w:lvlText w:val="%8."/>
+      <w:lvlJc w:val="left"/>
+      <w:pPr>
+        <w:ind w:left="6120" w:hanging="360"/>
+      </w:pPr>
+    </w:lvl>
+    <w:lvl w:ilvl="8" w:tplc="0409001B" w:tentative="1">
+      <w:start w:val="1"/>
+      <w:numFmt w:val="lowerRoman"/>
+      <w:lvlText w:val="%9."/>
+      <w:lvlJc w:val="right"/>
+      <w:pPr>
+        <w:ind w:left="6840" w:hanging="180"/>
+      </w:pPr>
+    </w:lvl>
+  </w:abstractNum>
+  <w:abstractNum w:abstractNumId="25">
     <w:nsid w:val="53C1656F"/>
     <w:multiLevelType w:val="multilevel"/>
     <w:tmpl w:val="5888ED24"/>
@@ -9213,7 +10696,7 @@
       </w:rPr>
     </w:lvl>
   </w:abstractNum>
-  <w:abstractNum w:abstractNumId="25">
+  <w:abstractNum w:abstractNumId="26">
     <w:nsid w:val="5A011969"/>
     <w:multiLevelType w:val="hybridMultilevel"/>
     <w:tmpl w:val="912CB484"/>
@@ -9302,7 +10785,7 @@
       </w:pPr>
     </w:lvl>
   </w:abstractNum>
-  <w:abstractNum w:abstractNumId="26">
+  <w:abstractNum w:abstractNumId="27">
     <w:nsid w:val="5F297AE4"/>
     <w:multiLevelType w:val="hybridMultilevel"/>
     <w:tmpl w:val="934AE910"/>
@@ -9391,7 +10874,7 @@
       </w:pPr>
     </w:lvl>
   </w:abstractNum>
-  <w:abstractNum w:abstractNumId="27">
+  <w:abstractNum w:abstractNumId="28">
     <w:nsid w:val="609B5AA0"/>
     <w:multiLevelType w:val="hybridMultilevel"/>
     <w:tmpl w:val="0FB01900"/>
@@ -9504,7 +10987,7 @@
       </w:rPr>
     </w:lvl>
   </w:abstractNum>
-  <w:abstractNum w:abstractNumId="28">
+  <w:abstractNum w:abstractNumId="29">
     <w:nsid w:val="6818318A"/>
     <w:multiLevelType w:val="hybridMultilevel"/>
     <w:tmpl w:val="209417F4"/>
@@ -9593,7 +11076,7 @@
       </w:pPr>
     </w:lvl>
   </w:abstractNum>
-  <w:abstractNum w:abstractNumId="29">
+  <w:abstractNum w:abstractNumId="30">
     <w:nsid w:val="6CE44514"/>
     <w:multiLevelType w:val="hybridMultilevel"/>
     <w:tmpl w:val="0DF019FA"/>
@@ -9682,7 +11165,7 @@
       </w:pPr>
     </w:lvl>
   </w:abstractNum>
-  <w:abstractNum w:abstractNumId="30">
+  <w:abstractNum w:abstractNumId="31">
     <w:nsid w:val="6F3B0A69"/>
     <w:multiLevelType w:val="hybridMultilevel"/>
     <w:tmpl w:val="857C4490"/>
@@ -9771,7 +11254,7 @@
       </w:pPr>
     </w:lvl>
   </w:abstractNum>
-  <w:abstractNum w:abstractNumId="31">
+  <w:abstractNum w:abstractNumId="32">
     <w:nsid w:val="7AF3118A"/>
     <w:multiLevelType w:val="hybridMultilevel"/>
     <w:tmpl w:val="48F44F86"/>
@@ -9861,7 +11344,7 @@
       </w:pPr>
     </w:lvl>
   </w:abstractNum>
-  <w:abstractNum w:abstractNumId="32">
+  <w:abstractNum w:abstractNumId="33">
     <w:nsid w:val="7E817C85"/>
     <w:multiLevelType w:val="hybridMultilevel"/>
     <w:tmpl w:val="C0FE6F4A"/>
@@ -9975,13 +11458,13 @@
     </w:lvl>
   </w:abstractNum>
   <w:num w:numId="1">
-    <w:abstractNumId w:val="27"/>
+    <w:abstractNumId w:val="28"/>
   </w:num>
   <w:num w:numId="2">
     <w:abstractNumId w:val="8"/>
   </w:num>
   <w:num w:numId="3">
-    <w:abstractNumId w:val="32"/>
+    <w:abstractNumId w:val="33"/>
   </w:num>
   <w:num w:numId="4">
     <w:abstractNumId w:val="10"/>
@@ -9993,7 +11476,7 @@
     <w:abstractNumId w:val="1"/>
   </w:num>
   <w:num w:numId="7">
-    <w:abstractNumId w:val="24"/>
+    <w:abstractNumId w:val="25"/>
   </w:num>
   <w:num w:numId="8">
     <w:abstractNumId w:val="1"/>
@@ -10038,7 +11521,7 @@
     <w:abstractNumId w:val="17"/>
   </w:num>
   <w:num w:numId="22">
-    <w:abstractNumId w:val="26"/>
+    <w:abstractNumId w:val="27"/>
   </w:num>
   <w:num w:numId="23">
     <w:abstractNumId w:val="4"/>
@@ -10047,7 +11530,7 @@
     <w:abstractNumId w:val="20"/>
   </w:num>
   <w:num w:numId="25">
-    <w:abstractNumId w:val="31"/>
+    <w:abstractNumId w:val="32"/>
   </w:num>
   <w:num w:numId="26">
     <w:abstractNumId w:val="18"/>
@@ -10065,10 +11548,10 @@
     <w:abstractNumId w:val="1"/>
   </w:num>
   <w:num w:numId="31">
-    <w:abstractNumId w:val="28"/>
+    <w:abstractNumId w:val="29"/>
   </w:num>
   <w:num w:numId="32">
-    <w:abstractNumId w:val="25"/>
+    <w:abstractNumId w:val="26"/>
   </w:num>
   <w:num w:numId="33">
     <w:abstractNumId w:val="9"/>
@@ -10080,7 +11563,7 @@
     <w:abstractNumId w:val="12"/>
   </w:num>
   <w:num w:numId="36">
-    <w:abstractNumId w:val="29"/>
+    <w:abstractNumId w:val="30"/>
   </w:num>
   <w:num w:numId="37">
     <w:abstractNumId w:val="16"/>
@@ -10089,7 +11572,7 @@
     <w:abstractNumId w:val="2"/>
   </w:num>
   <w:num w:numId="39">
-    <w:abstractNumId w:val="30"/>
+    <w:abstractNumId w:val="31"/>
   </w:num>
   <w:num w:numId="40">
     <w:abstractNumId w:val="1"/>
@@ -10108,6 +11591,9 @@
   </w:num>
   <w:num w:numId="44">
     <w:abstractNumId w:val="6"/>
+  </w:num>
+  <w:num w:numId="45">
+    <w:abstractNumId w:val="24"/>
   </w:num>
 </w:numbering>
 </file>
@@ -10618,7 +12104,6 @@
     <w:basedOn w:val="Heading1"/>
     <w:next w:val="Normal"/>
     <w:uiPriority w:val="39"/>
-    <w:semiHidden/>
     <w:unhideWhenUsed/>
     <w:qFormat/>
     <w:rsid w:val="003C0863"/>
@@ -10671,6 +12156,16 @@
       <w:spacing w:after="100"/>
       <w:ind w:left="220"/>
     </w:pPr>
+  </w:style>
+  <w:style w:type="character" w:styleId="PlaceholderText">
+    <w:name w:val="Placeholder Text"/>
+    <w:basedOn w:val="DefaultParagraphFont"/>
+    <w:uiPriority w:val="99"/>
+    <w:semiHidden/>
+    <w:rsid w:val="00B97785"/>
+    <w:rPr>
+      <w:color w:val="808080"/>
+    </w:rPr>
   </w:style>
 </w:styles>
 </file>
@@ -10824,9 +12319,8 @@
     <w:panose1 w:val="020B0604030504040204"/>
     <w:charset w:val="00"/>
     <w:family w:val="swiss"/>
-    <w:notTrueType/>
     <w:pitch w:val="variable"/>
-    <w:sig w:usb0="00000003" w:usb1="00000000" w:usb2="00000000" w:usb3="00000000" w:csb0="00000001" w:csb1="00000000"/>
+    <w:sig w:usb0="E1002EFF" w:usb1="C000605B" w:usb2="00000029" w:usb3="00000000" w:csb0="000101FF" w:csb1="00000000"/>
   </w:font>
 </w:fonts>
 </file>
@@ -10842,6 +12336,7 @@
   <w:rsids>
     <w:rsidRoot w:val="005D3090"/>
     <w:rsid w:val="005D3090"/>
+    <w:rsid w:val="00910199"/>
     <w:rsid w:val="00934829"/>
   </w:rsids>
   <m:mathPr>
@@ -11023,6 +12518,7 @@
   <w:style w:type="paragraph" w:default="1" w:styleId="Normal">
     <w:name w:val="Normal"/>
     <w:qFormat/>
+    <w:rsid w:val="00910199"/>
   </w:style>
   <w:style w:type="character" w:default="1" w:styleId="DefaultParagraphFont">
     <w:name w:val="Default Paragraph Font"/>
@@ -11063,6 +12559,16 @@
   <w:style w:type="paragraph" w:customStyle="1" w:styleId="583BFD09B78D4EF6B9A7E1606B19DAA9">
     <w:name w:val="583BFD09B78D4EF6B9A7E1606B19DAA9"/>
     <w:rsid w:val="005D3090"/>
+  </w:style>
+  <w:style w:type="character" w:styleId="PlaceholderText">
+    <w:name w:val="Placeholder Text"/>
+    <w:basedOn w:val="DefaultParagraphFont"/>
+    <w:uiPriority w:val="99"/>
+    <w:semiHidden/>
+    <w:rsid w:val="00910199"/>
+    <w:rPr>
+      <w:color w:val="808080"/>
+    </w:rPr>
   </w:style>
 </w:styles>
 </file>
@@ -11361,7 +12867,7 @@
 </file>
 
 <file path=customXml/itemProps1.xml><?xml version="1.0" encoding="utf-8"?>
-<ds:datastoreItem xmlns:ds="http://schemas.openxmlformats.org/officeDocument/2006/customXml" ds:itemID="{CC5B363B-40C2-4D5D-B3AF-B351DFEFD667}">
+<ds:datastoreItem xmlns:ds="http://schemas.openxmlformats.org/officeDocument/2006/customXml" ds:itemID="{E4FB844E-26AE-42DC-BB77-83E9D4ABF4A0}">
   <ds:schemaRefs>
     <ds:schemaRef ds:uri="http://schemas.openxmlformats.org/officeDocument/2006/bibliography"/>
   </ds:schemaRefs>

</xml_diff>